<commit_message>
More Bug Tests, and semi-bug test 4
Got up to 5 bug tests, with 4 bug tests fully completed. 4th bug test is
more of a user interface alteration for ease of access reasons.
</commit_message>
<xml_diff>
--- a/ITC205 Assignment 4.docx
+++ b/ITC205 Assignment 4.docx
@@ -8252,15 +8252,7 @@
         <w:rPr>
           <w:lang w:bidi="he-IL"/>
         </w:rPr>
-        <w:t>We now test by first replicating the roll, and the output in a</w:t>
-      </w:r>
-      <w:bookmarkStart w:id="0" w:name="_GoBack"/>
-      <w:bookmarkEnd w:id="0"/>
-      <w:r>
-        <w:rPr>
-          <w:lang w:bidi="he-IL"/>
-        </w:rPr>
-        <w:t xml:space="preserve"> loop to see if it does indeed randomize the dice rolls.</w:t>
+        <w:t>We now test by first replicating the roll, and the output in a loop to see if it does indeed randomize the dice rolls.</w:t>
       </w:r>
     </w:p>
     <w:p>
@@ -8276,8 +8268,3704 @@
         <w:rPr>
           <w:lang w:bidi="he-IL"/>
         </w:rPr>
+        <w:t>Running Bug3Test1, using the two lines of code that does indeed print out and receive what values each die has, the results are as given.</w:t>
+      </w:r>
+    </w:p>
+    <w:p>
+      <w:pPr>
+        <w:autoSpaceDE w:val="0"/>
+        <w:autoSpaceDN w:val="0"/>
+        <w:adjustRightInd w:val="0"/>
+        <w:spacing w:after="0" w:line="240" w:lineRule="auto"/>
+        <w:rPr>
+          <w:rFonts w:ascii="Courier New" w:hAnsi="Courier New" w:cs="Courier New"/>
+          <w:sz w:val="20"/>
+          <w:szCs w:val="20"/>
+          <w:lang w:bidi="he-IL"/>
+        </w:rPr>
+      </w:pPr>
+      <w:r>
+        <w:rPr>
+          <w:rFonts w:ascii="Courier New" w:hAnsi="Courier New" w:cs="Courier New"/>
+          <w:color w:val="000000"/>
+          <w:sz w:val="20"/>
+          <w:szCs w:val="20"/>
+          <w:lang w:bidi="he-IL"/>
+        </w:rPr>
+        <w:lastRenderedPageBreak/>
+        <w:t>Test Starting...</w:t>
+      </w:r>
+    </w:p>
+    <w:p>
+      <w:pPr>
+        <w:autoSpaceDE w:val="0"/>
+        <w:autoSpaceDN w:val="0"/>
+        <w:adjustRightInd w:val="0"/>
+        <w:spacing w:after="0" w:line="240" w:lineRule="auto"/>
+        <w:rPr>
+          <w:rFonts w:ascii="Courier New" w:hAnsi="Courier New" w:cs="Courier New"/>
+          <w:sz w:val="20"/>
+          <w:szCs w:val="20"/>
+          <w:lang w:bidi="he-IL"/>
+        </w:rPr>
+      </w:pPr>
+      <w:r>
+        <w:rPr>
+          <w:rFonts w:ascii="Courier New" w:hAnsi="Courier New" w:cs="Courier New"/>
+          <w:color w:val="000000"/>
+          <w:sz w:val="20"/>
+          <w:szCs w:val="20"/>
+          <w:lang w:bidi="he-IL"/>
+        </w:rPr>
+        <w:t>Rolled HEART, DIAMOND, DIAMOND</w:t>
+      </w:r>
+    </w:p>
+    <w:p>
+      <w:pPr>
+        <w:autoSpaceDE w:val="0"/>
+        <w:autoSpaceDN w:val="0"/>
+        <w:adjustRightInd w:val="0"/>
+        <w:spacing w:after="0" w:line="240" w:lineRule="auto"/>
+        <w:rPr>
+          <w:rFonts w:ascii="Courier New" w:hAnsi="Courier New" w:cs="Courier New"/>
+          <w:sz w:val="20"/>
+          <w:szCs w:val="20"/>
+          <w:lang w:bidi="he-IL"/>
+        </w:rPr>
+      </w:pPr>
+      <w:r>
+        <w:rPr>
+          <w:rFonts w:ascii="Courier New" w:hAnsi="Courier New" w:cs="Courier New"/>
+          <w:color w:val="000000"/>
+          <w:sz w:val="20"/>
+          <w:szCs w:val="20"/>
+          <w:lang w:bidi="he-IL"/>
+        </w:rPr>
+        <w:t>Rolled HEART, DIAMOND, DIAMOND</w:t>
+      </w:r>
+    </w:p>
+    <w:p>
+      <w:pPr>
+        <w:autoSpaceDE w:val="0"/>
+        <w:autoSpaceDN w:val="0"/>
+        <w:adjustRightInd w:val="0"/>
+        <w:spacing w:after="0" w:line="240" w:lineRule="auto"/>
+        <w:rPr>
+          <w:rFonts w:ascii="Courier New" w:hAnsi="Courier New" w:cs="Courier New"/>
+          <w:sz w:val="20"/>
+          <w:szCs w:val="20"/>
+          <w:lang w:bidi="he-IL"/>
+        </w:rPr>
+      </w:pPr>
+      <w:r>
+        <w:rPr>
+          <w:rFonts w:ascii="Courier New" w:hAnsi="Courier New" w:cs="Courier New"/>
+          <w:color w:val="000000"/>
+          <w:sz w:val="20"/>
+          <w:szCs w:val="20"/>
+          <w:lang w:bidi="he-IL"/>
+        </w:rPr>
+        <w:t>Rolled HEART, DIAMOND, DIAMOND</w:t>
+      </w:r>
+    </w:p>
+    <w:p>
+      <w:pPr>
+        <w:autoSpaceDE w:val="0"/>
+        <w:autoSpaceDN w:val="0"/>
+        <w:adjustRightInd w:val="0"/>
+        <w:spacing w:after="0" w:line="240" w:lineRule="auto"/>
+        <w:rPr>
+          <w:rFonts w:ascii="Courier New" w:hAnsi="Courier New" w:cs="Courier New"/>
+          <w:sz w:val="20"/>
+          <w:szCs w:val="20"/>
+          <w:lang w:bidi="he-IL"/>
+        </w:rPr>
+      </w:pPr>
+      <w:r>
+        <w:rPr>
+          <w:rFonts w:ascii="Courier New" w:hAnsi="Courier New" w:cs="Courier New"/>
+          <w:color w:val="000000"/>
+          <w:sz w:val="20"/>
+          <w:szCs w:val="20"/>
+          <w:lang w:bidi="he-IL"/>
+        </w:rPr>
+        <w:t>Rolled HEART, DIAMOND, DIAMOND</w:t>
+      </w:r>
+    </w:p>
+    <w:p>
+      <w:pPr>
+        <w:autoSpaceDE w:val="0"/>
+        <w:autoSpaceDN w:val="0"/>
+        <w:adjustRightInd w:val="0"/>
+        <w:spacing w:after="0" w:line="240" w:lineRule="auto"/>
+        <w:rPr>
+          <w:rFonts w:ascii="Courier New" w:hAnsi="Courier New" w:cs="Courier New"/>
+          <w:sz w:val="20"/>
+          <w:szCs w:val="20"/>
+          <w:lang w:bidi="he-IL"/>
+        </w:rPr>
+      </w:pPr>
+      <w:r>
+        <w:rPr>
+          <w:rFonts w:ascii="Courier New" w:hAnsi="Courier New" w:cs="Courier New"/>
+          <w:color w:val="000000"/>
+          <w:sz w:val="20"/>
+          <w:szCs w:val="20"/>
+          <w:lang w:bidi="he-IL"/>
+        </w:rPr>
+        <w:t>Rolled HEART, DIAMOND, DIAMOND</w:t>
+      </w:r>
+    </w:p>
+    <w:p>
+      <w:pPr>
+        <w:autoSpaceDE w:val="0"/>
+        <w:autoSpaceDN w:val="0"/>
+        <w:adjustRightInd w:val="0"/>
+        <w:spacing w:after="0" w:line="240" w:lineRule="auto"/>
+        <w:rPr>
+          <w:rFonts w:ascii="Courier New" w:hAnsi="Courier New" w:cs="Courier New"/>
+          <w:sz w:val="20"/>
+          <w:szCs w:val="20"/>
+          <w:lang w:bidi="he-IL"/>
+        </w:rPr>
+      </w:pPr>
+      <w:r>
+        <w:rPr>
+          <w:rFonts w:ascii="Courier New" w:hAnsi="Courier New" w:cs="Courier New"/>
+          <w:color w:val="000000"/>
+          <w:sz w:val="20"/>
+          <w:szCs w:val="20"/>
+          <w:lang w:bidi="he-IL"/>
+        </w:rPr>
+        <w:t>Rolled HEART, DIAMOND, DIAMOND</w:t>
+      </w:r>
+    </w:p>
+    <w:p>
+      <w:pPr>
+        <w:autoSpaceDE w:val="0"/>
+        <w:autoSpaceDN w:val="0"/>
+        <w:adjustRightInd w:val="0"/>
+        <w:spacing w:after="0" w:line="240" w:lineRule="auto"/>
+        <w:rPr>
+          <w:rFonts w:ascii="Courier New" w:hAnsi="Courier New" w:cs="Courier New"/>
+          <w:sz w:val="20"/>
+          <w:szCs w:val="20"/>
+          <w:lang w:bidi="he-IL"/>
+        </w:rPr>
+      </w:pPr>
+      <w:r>
+        <w:rPr>
+          <w:rFonts w:ascii="Courier New" w:hAnsi="Courier New" w:cs="Courier New"/>
+          <w:color w:val="000000"/>
+          <w:sz w:val="20"/>
+          <w:szCs w:val="20"/>
+          <w:lang w:bidi="he-IL"/>
+        </w:rPr>
+        <w:t>Rolled HEART, DIAMOND, DIAMOND</w:t>
+      </w:r>
+    </w:p>
+    <w:p>
+      <w:pPr>
+        <w:autoSpaceDE w:val="0"/>
+        <w:autoSpaceDN w:val="0"/>
+        <w:adjustRightInd w:val="0"/>
+        <w:spacing w:after="0" w:line="240" w:lineRule="auto"/>
+        <w:rPr>
+          <w:rFonts w:ascii="Courier New" w:hAnsi="Courier New" w:cs="Courier New"/>
+          <w:sz w:val="20"/>
+          <w:szCs w:val="20"/>
+          <w:lang w:bidi="he-IL"/>
+        </w:rPr>
+      </w:pPr>
+      <w:r>
+        <w:rPr>
+          <w:rFonts w:ascii="Courier New" w:hAnsi="Courier New" w:cs="Courier New"/>
+          <w:color w:val="000000"/>
+          <w:sz w:val="20"/>
+          <w:szCs w:val="20"/>
+          <w:lang w:bidi="he-IL"/>
+        </w:rPr>
+        <w:t>Rolled HEART, DIAMOND, DIAMOND</w:t>
+      </w:r>
+    </w:p>
+    <w:p>
+      <w:pPr>
+        <w:autoSpaceDE w:val="0"/>
+        <w:autoSpaceDN w:val="0"/>
+        <w:adjustRightInd w:val="0"/>
+        <w:spacing w:after="0" w:line="240" w:lineRule="auto"/>
+        <w:rPr>
+          <w:rFonts w:ascii="Courier New" w:hAnsi="Courier New" w:cs="Courier New"/>
+          <w:sz w:val="20"/>
+          <w:szCs w:val="20"/>
+          <w:lang w:bidi="he-IL"/>
+        </w:rPr>
+      </w:pPr>
+      <w:r>
+        <w:rPr>
+          <w:rFonts w:ascii="Courier New" w:hAnsi="Courier New" w:cs="Courier New"/>
+          <w:color w:val="000000"/>
+          <w:sz w:val="20"/>
+          <w:szCs w:val="20"/>
+          <w:lang w:bidi="he-IL"/>
+        </w:rPr>
+        <w:t>Rolled HEART, DIAMOND, DIAMOND</w:t>
+      </w:r>
+    </w:p>
+    <w:p>
+      <w:pPr>
+        <w:autoSpaceDE w:val="0"/>
+        <w:autoSpaceDN w:val="0"/>
+        <w:adjustRightInd w:val="0"/>
+        <w:spacing w:after="0" w:line="240" w:lineRule="auto"/>
+        <w:rPr>
+          <w:rFonts w:ascii="Courier New" w:hAnsi="Courier New" w:cs="Courier New"/>
+          <w:sz w:val="20"/>
+          <w:szCs w:val="20"/>
+          <w:lang w:bidi="he-IL"/>
+        </w:rPr>
+      </w:pPr>
+      <w:r>
+        <w:rPr>
+          <w:rFonts w:ascii="Courier New" w:hAnsi="Courier New" w:cs="Courier New"/>
+          <w:color w:val="000000"/>
+          <w:sz w:val="20"/>
+          <w:szCs w:val="20"/>
+          <w:lang w:bidi="he-IL"/>
+        </w:rPr>
+        <w:t>Rolled HEART, DIAMOND, DIAMOND</w:t>
+      </w:r>
+    </w:p>
+    <w:p>
+      <w:pPr>
+        <w:tabs>
+          <w:tab w:val="left" w:pos="2790"/>
+        </w:tabs>
+        <w:rPr>
+          <w:rFonts w:ascii="Courier New" w:hAnsi="Courier New" w:cs="Courier New"/>
+          <w:b/>
+          <w:bCs/>
+          <w:color w:val="000000"/>
+          <w:sz w:val="20"/>
+          <w:szCs w:val="20"/>
+          <w:lang w:bidi="he-IL"/>
+        </w:rPr>
+      </w:pPr>
+      <w:r>
+        <w:rPr>
+          <w:rFonts w:ascii="Courier New" w:hAnsi="Courier New" w:cs="Courier New"/>
+          <w:color w:val="000000"/>
+          <w:sz w:val="20"/>
+          <w:szCs w:val="20"/>
+          <w:lang w:bidi="he-IL"/>
+        </w:rPr>
+        <w:t>Test Ending...</w:t>
+      </w:r>
+    </w:p>
+    <w:p>
+      <w:pPr>
+        <w:rPr>
+          <w:lang w:bidi="he-IL"/>
+        </w:rPr>
+      </w:pPr>
+      <w:r>
+        <w:rPr>
+          <w:lang w:bidi="he-IL"/>
+        </w:rPr>
+        <w:t>From this, it seems that the dice are not rolled inside the loop, but before it.</w:t>
+      </w:r>
+    </w:p>
+    <w:p>
+      <w:pPr>
+        <w:rPr>
+          <w:lang w:bidi="he-IL"/>
+        </w:rPr>
+      </w:pPr>
+    </w:p>
+    <w:p>
+      <w:pPr>
+        <w:pStyle w:val="Heading2"/>
+        <w:rPr>
+          <w:lang w:bidi="he-IL"/>
+        </w:rPr>
+      </w:pPr>
+      <w:r>
+        <w:rPr>
+          <w:lang w:bidi="he-IL"/>
+        </w:rPr>
+        <w:t>Solution Attempt</w:t>
+      </w:r>
+    </w:p>
+    <w:p>
+      <w:pPr>
+        <w:rPr>
+          <w:lang w:bidi="he-IL"/>
+        </w:rPr>
+      </w:pPr>
+      <w:r>
+        <w:rPr>
+          <w:lang w:bidi="he-IL"/>
+        </w:rPr>
+        <w:t>First, a solution test is created before we do anything to the debugged branch of the project. We try to find a way to regenerate each roll inside the loop instead of outside it.</w:t>
+      </w:r>
+    </w:p>
+    <w:p>
+      <w:pPr>
+        <w:rPr>
+          <w:lang w:bidi="he-IL"/>
+        </w:rPr>
+      </w:pPr>
+      <w:r>
+        <w:rPr>
+          <w:lang w:bidi="he-IL"/>
+        </w:rPr>
+        <w:t>In this solution unit test, we reroll the dice values by re-initializing the game object. This generates the following results from the Bug3Sol1 test class.</w:t>
+      </w:r>
+      <w:r>
+        <w:rPr>
+          <w:lang w:bidi="he-IL"/>
+        </w:rPr>
         <w:tab/>
       </w:r>
+    </w:p>
+    <w:p>
+      <w:pPr>
+        <w:autoSpaceDE w:val="0"/>
+        <w:autoSpaceDN w:val="0"/>
+        <w:adjustRightInd w:val="0"/>
+        <w:spacing w:after="0" w:line="240" w:lineRule="auto"/>
+        <w:rPr>
+          <w:rFonts w:ascii="Courier New" w:hAnsi="Courier New" w:cs="Courier New"/>
+          <w:sz w:val="20"/>
+          <w:szCs w:val="20"/>
+          <w:lang w:bidi="he-IL"/>
+        </w:rPr>
+      </w:pPr>
+      <w:r>
+        <w:rPr>
+          <w:rFonts w:ascii="Courier New" w:hAnsi="Courier New" w:cs="Courier New"/>
+          <w:color w:val="000000"/>
+          <w:sz w:val="20"/>
+          <w:szCs w:val="20"/>
+          <w:lang w:bidi="he-IL"/>
+        </w:rPr>
+        <w:t>Test Starting...</w:t>
+      </w:r>
+    </w:p>
+    <w:p>
+      <w:pPr>
+        <w:autoSpaceDE w:val="0"/>
+        <w:autoSpaceDN w:val="0"/>
+        <w:adjustRightInd w:val="0"/>
+        <w:spacing w:after="0" w:line="240" w:lineRule="auto"/>
+        <w:rPr>
+          <w:rFonts w:ascii="Courier New" w:hAnsi="Courier New" w:cs="Courier New"/>
+          <w:sz w:val="20"/>
+          <w:szCs w:val="20"/>
+          <w:lang w:bidi="he-IL"/>
+        </w:rPr>
+      </w:pPr>
+      <w:r>
+        <w:rPr>
+          <w:rFonts w:ascii="Courier New" w:hAnsi="Courier New" w:cs="Courier New"/>
+          <w:color w:val="000000"/>
+          <w:sz w:val="20"/>
+          <w:szCs w:val="20"/>
+          <w:lang w:bidi="he-IL"/>
+        </w:rPr>
+        <w:t>Rolled CROWN, ANCHOR, CROWN</w:t>
+      </w:r>
+    </w:p>
+    <w:p>
+      <w:pPr>
+        <w:autoSpaceDE w:val="0"/>
+        <w:autoSpaceDN w:val="0"/>
+        <w:adjustRightInd w:val="0"/>
+        <w:spacing w:after="0" w:line="240" w:lineRule="auto"/>
+        <w:rPr>
+          <w:rFonts w:ascii="Courier New" w:hAnsi="Courier New" w:cs="Courier New"/>
+          <w:sz w:val="20"/>
+          <w:szCs w:val="20"/>
+          <w:lang w:bidi="he-IL"/>
+        </w:rPr>
+      </w:pPr>
+      <w:r>
+        <w:rPr>
+          <w:rFonts w:ascii="Courier New" w:hAnsi="Courier New" w:cs="Courier New"/>
+          <w:color w:val="000000"/>
+          <w:sz w:val="20"/>
+          <w:szCs w:val="20"/>
+          <w:lang w:bidi="he-IL"/>
+        </w:rPr>
+        <w:t>Rolled CROWN, ANCHOR, CROWN</w:t>
+      </w:r>
+    </w:p>
+    <w:p>
+      <w:pPr>
+        <w:autoSpaceDE w:val="0"/>
+        <w:autoSpaceDN w:val="0"/>
+        <w:adjustRightInd w:val="0"/>
+        <w:spacing w:after="0" w:line="240" w:lineRule="auto"/>
+        <w:rPr>
+          <w:rFonts w:ascii="Courier New" w:hAnsi="Courier New" w:cs="Courier New"/>
+          <w:sz w:val="20"/>
+          <w:szCs w:val="20"/>
+          <w:lang w:bidi="he-IL"/>
+        </w:rPr>
+      </w:pPr>
+      <w:r>
+        <w:rPr>
+          <w:rFonts w:ascii="Courier New" w:hAnsi="Courier New" w:cs="Courier New"/>
+          <w:color w:val="000000"/>
+          <w:sz w:val="20"/>
+          <w:szCs w:val="20"/>
+          <w:lang w:bidi="he-IL"/>
+        </w:rPr>
+        <w:t>Rolled CROWN, ANCHOR, CROWN</w:t>
+      </w:r>
+    </w:p>
+    <w:p>
+      <w:pPr>
+        <w:autoSpaceDE w:val="0"/>
+        <w:autoSpaceDN w:val="0"/>
+        <w:adjustRightInd w:val="0"/>
+        <w:spacing w:after="0" w:line="240" w:lineRule="auto"/>
+        <w:rPr>
+          <w:rFonts w:ascii="Courier New" w:hAnsi="Courier New" w:cs="Courier New"/>
+          <w:sz w:val="20"/>
+          <w:szCs w:val="20"/>
+          <w:lang w:bidi="he-IL"/>
+        </w:rPr>
+      </w:pPr>
+      <w:r>
+        <w:rPr>
+          <w:rFonts w:ascii="Courier New" w:hAnsi="Courier New" w:cs="Courier New"/>
+          <w:color w:val="000000"/>
+          <w:sz w:val="20"/>
+          <w:szCs w:val="20"/>
+          <w:lang w:bidi="he-IL"/>
+        </w:rPr>
+        <w:t>Rolled CROWN, ANCHOR, CROWN</w:t>
+      </w:r>
+    </w:p>
+    <w:p>
+      <w:pPr>
+        <w:autoSpaceDE w:val="0"/>
+        <w:autoSpaceDN w:val="0"/>
+        <w:adjustRightInd w:val="0"/>
+        <w:spacing w:after="0" w:line="240" w:lineRule="auto"/>
+        <w:rPr>
+          <w:rFonts w:ascii="Courier New" w:hAnsi="Courier New" w:cs="Courier New"/>
+          <w:sz w:val="20"/>
+          <w:szCs w:val="20"/>
+          <w:lang w:bidi="he-IL"/>
+        </w:rPr>
+      </w:pPr>
+      <w:r>
+        <w:rPr>
+          <w:rFonts w:ascii="Courier New" w:hAnsi="Courier New" w:cs="Courier New"/>
+          <w:color w:val="000000"/>
+          <w:sz w:val="20"/>
+          <w:szCs w:val="20"/>
+          <w:lang w:bidi="he-IL"/>
+        </w:rPr>
+        <w:t>Rolled CROWN, ANCHOR, CROWN</w:t>
+      </w:r>
+    </w:p>
+    <w:p>
+      <w:pPr>
+        <w:autoSpaceDE w:val="0"/>
+        <w:autoSpaceDN w:val="0"/>
+        <w:adjustRightInd w:val="0"/>
+        <w:spacing w:after="0" w:line="240" w:lineRule="auto"/>
+        <w:rPr>
+          <w:rFonts w:ascii="Courier New" w:hAnsi="Courier New" w:cs="Courier New"/>
+          <w:sz w:val="20"/>
+          <w:szCs w:val="20"/>
+          <w:lang w:bidi="he-IL"/>
+        </w:rPr>
+      </w:pPr>
+      <w:r>
+        <w:rPr>
+          <w:rFonts w:ascii="Courier New" w:hAnsi="Courier New" w:cs="Courier New"/>
+          <w:color w:val="000000"/>
+          <w:sz w:val="20"/>
+          <w:szCs w:val="20"/>
+          <w:lang w:bidi="he-IL"/>
+        </w:rPr>
+        <w:t>Rolled CROWN, ANCHOR, CROWN</w:t>
+      </w:r>
+    </w:p>
+    <w:p>
+      <w:pPr>
+        <w:autoSpaceDE w:val="0"/>
+        <w:autoSpaceDN w:val="0"/>
+        <w:adjustRightInd w:val="0"/>
+        <w:spacing w:after="0" w:line="240" w:lineRule="auto"/>
+        <w:rPr>
+          <w:rFonts w:ascii="Courier New" w:hAnsi="Courier New" w:cs="Courier New"/>
+          <w:sz w:val="20"/>
+          <w:szCs w:val="20"/>
+          <w:lang w:bidi="he-IL"/>
+        </w:rPr>
+      </w:pPr>
+      <w:r>
+        <w:rPr>
+          <w:rFonts w:ascii="Courier New" w:hAnsi="Courier New" w:cs="Courier New"/>
+          <w:color w:val="000000"/>
+          <w:sz w:val="20"/>
+          <w:szCs w:val="20"/>
+          <w:lang w:bidi="he-IL"/>
+        </w:rPr>
+        <w:t>Rolled CROWN, ANCHOR, CROWN</w:t>
+      </w:r>
+    </w:p>
+    <w:p>
+      <w:pPr>
+        <w:autoSpaceDE w:val="0"/>
+        <w:autoSpaceDN w:val="0"/>
+        <w:adjustRightInd w:val="0"/>
+        <w:spacing w:after="0" w:line="240" w:lineRule="auto"/>
+        <w:rPr>
+          <w:rFonts w:ascii="Courier New" w:hAnsi="Courier New" w:cs="Courier New"/>
+          <w:sz w:val="20"/>
+          <w:szCs w:val="20"/>
+          <w:lang w:bidi="he-IL"/>
+        </w:rPr>
+      </w:pPr>
+      <w:r>
+        <w:rPr>
+          <w:rFonts w:ascii="Courier New" w:hAnsi="Courier New" w:cs="Courier New"/>
+          <w:color w:val="000000"/>
+          <w:sz w:val="20"/>
+          <w:szCs w:val="20"/>
+          <w:lang w:bidi="he-IL"/>
+        </w:rPr>
+        <w:t>Rolled CROWN, ANCHOR, CROWN</w:t>
+      </w:r>
+    </w:p>
+    <w:p>
+      <w:pPr>
+        <w:autoSpaceDE w:val="0"/>
+        <w:autoSpaceDN w:val="0"/>
+        <w:adjustRightInd w:val="0"/>
+        <w:spacing w:after="0" w:line="240" w:lineRule="auto"/>
+        <w:rPr>
+          <w:rFonts w:ascii="Courier New" w:hAnsi="Courier New" w:cs="Courier New"/>
+          <w:sz w:val="20"/>
+          <w:szCs w:val="20"/>
+          <w:lang w:bidi="he-IL"/>
+        </w:rPr>
+      </w:pPr>
+      <w:r>
+        <w:rPr>
+          <w:rFonts w:ascii="Courier New" w:hAnsi="Courier New" w:cs="Courier New"/>
+          <w:color w:val="000000"/>
+          <w:sz w:val="20"/>
+          <w:szCs w:val="20"/>
+          <w:lang w:bidi="he-IL"/>
+        </w:rPr>
+        <w:t>Rolled CROWN, ANCHOR, CROWN</w:t>
+      </w:r>
+    </w:p>
+    <w:p>
+      <w:pPr>
+        <w:autoSpaceDE w:val="0"/>
+        <w:autoSpaceDN w:val="0"/>
+        <w:adjustRightInd w:val="0"/>
+        <w:spacing w:after="0" w:line="240" w:lineRule="auto"/>
+        <w:rPr>
+          <w:rFonts w:ascii="Courier New" w:hAnsi="Courier New" w:cs="Courier New"/>
+          <w:sz w:val="20"/>
+          <w:szCs w:val="20"/>
+          <w:lang w:bidi="he-IL"/>
+        </w:rPr>
+      </w:pPr>
+      <w:r>
+        <w:rPr>
+          <w:rFonts w:ascii="Courier New" w:hAnsi="Courier New" w:cs="Courier New"/>
+          <w:color w:val="000000"/>
+          <w:sz w:val="20"/>
+          <w:szCs w:val="20"/>
+          <w:lang w:bidi="he-IL"/>
+        </w:rPr>
+        <w:t>Rolled CROWN, ANCHOR, CROWN</w:t>
+      </w:r>
+    </w:p>
+    <w:p>
+      <w:pPr>
+        <w:rPr>
+          <w:lang w:bidi="he-IL"/>
+        </w:rPr>
+      </w:pPr>
+      <w:r>
+        <w:rPr>
+          <w:rFonts w:ascii="Courier New" w:hAnsi="Courier New" w:cs="Courier New"/>
+          <w:color w:val="000000"/>
+          <w:sz w:val="20"/>
+          <w:szCs w:val="20"/>
+          <w:lang w:bidi="he-IL"/>
+        </w:rPr>
+        <w:t>Test Ending...</w:t>
+      </w:r>
+    </w:p>
+    <w:p>
+      <w:pPr>
+        <w:rPr>
+          <w:lang w:bidi="he-IL"/>
+        </w:rPr>
+      </w:pPr>
+      <w:r>
+        <w:rPr>
+          <w:lang w:bidi="he-IL"/>
+        </w:rPr>
+        <w:t>It appears that re-initializing the game object alone is not enough to reroll the dice within the loop, so we also re-initialize each and every dice. This generates the following results as extracted from the Bug3Sol2 test class.</w:t>
+      </w:r>
+    </w:p>
+    <w:p>
+      <w:pPr>
+        <w:autoSpaceDE w:val="0"/>
+        <w:autoSpaceDN w:val="0"/>
+        <w:adjustRightInd w:val="0"/>
+        <w:spacing w:after="0" w:line="240" w:lineRule="auto"/>
+        <w:rPr>
+          <w:rFonts w:ascii="Courier New" w:hAnsi="Courier New" w:cs="Courier New"/>
+          <w:sz w:val="20"/>
+          <w:szCs w:val="20"/>
+          <w:lang w:bidi="he-IL"/>
+        </w:rPr>
+      </w:pPr>
+      <w:r>
+        <w:rPr>
+          <w:rFonts w:ascii="Courier New" w:hAnsi="Courier New" w:cs="Courier New"/>
+          <w:color w:val="000000"/>
+          <w:sz w:val="20"/>
+          <w:szCs w:val="20"/>
+          <w:lang w:bidi="he-IL"/>
+        </w:rPr>
+        <w:t>Test Starting...</w:t>
+      </w:r>
+    </w:p>
+    <w:p>
+      <w:pPr>
+        <w:autoSpaceDE w:val="0"/>
+        <w:autoSpaceDN w:val="0"/>
+        <w:adjustRightInd w:val="0"/>
+        <w:spacing w:after="0" w:line="240" w:lineRule="auto"/>
+        <w:rPr>
+          <w:rFonts w:ascii="Courier New" w:hAnsi="Courier New" w:cs="Courier New"/>
+          <w:sz w:val="20"/>
+          <w:szCs w:val="20"/>
+          <w:lang w:bidi="he-IL"/>
+        </w:rPr>
+      </w:pPr>
+      <w:r>
+        <w:rPr>
+          <w:rFonts w:ascii="Courier New" w:hAnsi="Courier New" w:cs="Courier New"/>
+          <w:color w:val="000000"/>
+          <w:sz w:val="20"/>
+          <w:szCs w:val="20"/>
+          <w:lang w:bidi="he-IL"/>
+        </w:rPr>
+        <w:t>Rolled ANCHOR, CROWN, DIAMOND</w:t>
+      </w:r>
+    </w:p>
+    <w:p>
+      <w:pPr>
+        <w:autoSpaceDE w:val="0"/>
+        <w:autoSpaceDN w:val="0"/>
+        <w:adjustRightInd w:val="0"/>
+        <w:spacing w:after="0" w:line="240" w:lineRule="auto"/>
+        <w:rPr>
+          <w:rFonts w:ascii="Courier New" w:hAnsi="Courier New" w:cs="Courier New"/>
+          <w:sz w:val="20"/>
+          <w:szCs w:val="20"/>
+          <w:lang w:bidi="he-IL"/>
+        </w:rPr>
+      </w:pPr>
+      <w:r>
+        <w:rPr>
+          <w:rFonts w:ascii="Courier New" w:hAnsi="Courier New" w:cs="Courier New"/>
+          <w:color w:val="000000"/>
+          <w:sz w:val="20"/>
+          <w:szCs w:val="20"/>
+          <w:lang w:bidi="he-IL"/>
+        </w:rPr>
+        <w:t>Rolled DIAMOND, CLUB, CROWN</w:t>
+      </w:r>
+    </w:p>
+    <w:p>
+      <w:pPr>
+        <w:autoSpaceDE w:val="0"/>
+        <w:autoSpaceDN w:val="0"/>
+        <w:adjustRightInd w:val="0"/>
+        <w:spacing w:after="0" w:line="240" w:lineRule="auto"/>
+        <w:rPr>
+          <w:rFonts w:ascii="Courier New" w:hAnsi="Courier New" w:cs="Courier New"/>
+          <w:sz w:val="20"/>
+          <w:szCs w:val="20"/>
+          <w:lang w:bidi="he-IL"/>
+        </w:rPr>
+      </w:pPr>
+      <w:r>
+        <w:rPr>
+          <w:rFonts w:ascii="Courier New" w:hAnsi="Courier New" w:cs="Courier New"/>
+          <w:color w:val="000000"/>
+          <w:sz w:val="20"/>
+          <w:szCs w:val="20"/>
+          <w:lang w:bidi="he-IL"/>
+        </w:rPr>
+        <w:t>Rolled HEART, DIAMOND, HEART</w:t>
+      </w:r>
+    </w:p>
+    <w:p>
+      <w:pPr>
+        <w:autoSpaceDE w:val="0"/>
+        <w:autoSpaceDN w:val="0"/>
+        <w:adjustRightInd w:val="0"/>
+        <w:spacing w:after="0" w:line="240" w:lineRule="auto"/>
+        <w:rPr>
+          <w:rFonts w:ascii="Courier New" w:hAnsi="Courier New" w:cs="Courier New"/>
+          <w:sz w:val="20"/>
+          <w:szCs w:val="20"/>
+          <w:lang w:bidi="he-IL"/>
+        </w:rPr>
+      </w:pPr>
+      <w:r>
+        <w:rPr>
+          <w:rFonts w:ascii="Courier New" w:hAnsi="Courier New" w:cs="Courier New"/>
+          <w:color w:val="000000"/>
+          <w:sz w:val="20"/>
+          <w:szCs w:val="20"/>
+          <w:lang w:bidi="he-IL"/>
+        </w:rPr>
+        <w:t>Rolled ANCHOR, DIAMOND, DIAMOND</w:t>
+      </w:r>
+    </w:p>
+    <w:p>
+      <w:pPr>
+        <w:autoSpaceDE w:val="0"/>
+        <w:autoSpaceDN w:val="0"/>
+        <w:adjustRightInd w:val="0"/>
+        <w:spacing w:after="0" w:line="240" w:lineRule="auto"/>
+        <w:rPr>
+          <w:rFonts w:ascii="Courier New" w:hAnsi="Courier New" w:cs="Courier New"/>
+          <w:sz w:val="20"/>
+          <w:szCs w:val="20"/>
+          <w:lang w:bidi="he-IL"/>
+        </w:rPr>
+      </w:pPr>
+      <w:r>
+        <w:rPr>
+          <w:rFonts w:ascii="Courier New" w:hAnsi="Courier New" w:cs="Courier New"/>
+          <w:color w:val="000000"/>
+          <w:sz w:val="20"/>
+          <w:szCs w:val="20"/>
+          <w:lang w:bidi="he-IL"/>
+        </w:rPr>
+        <w:t>Rolled ANCHOR, ANCHOR, HEART</w:t>
+      </w:r>
+    </w:p>
+    <w:p>
+      <w:pPr>
+        <w:autoSpaceDE w:val="0"/>
+        <w:autoSpaceDN w:val="0"/>
+        <w:adjustRightInd w:val="0"/>
+        <w:spacing w:after="0" w:line="240" w:lineRule="auto"/>
+        <w:rPr>
+          <w:rFonts w:ascii="Courier New" w:hAnsi="Courier New" w:cs="Courier New"/>
+          <w:sz w:val="20"/>
+          <w:szCs w:val="20"/>
+          <w:lang w:bidi="he-IL"/>
+        </w:rPr>
+      </w:pPr>
+      <w:r>
+        <w:rPr>
+          <w:rFonts w:ascii="Courier New" w:hAnsi="Courier New" w:cs="Courier New"/>
+          <w:color w:val="000000"/>
+          <w:sz w:val="20"/>
+          <w:szCs w:val="20"/>
+          <w:lang w:bidi="he-IL"/>
+        </w:rPr>
+        <w:t>Rolled DIAMOND, HEART, HEART</w:t>
+      </w:r>
+    </w:p>
+    <w:p>
+      <w:pPr>
+        <w:autoSpaceDE w:val="0"/>
+        <w:autoSpaceDN w:val="0"/>
+        <w:adjustRightInd w:val="0"/>
+        <w:spacing w:after="0" w:line="240" w:lineRule="auto"/>
+        <w:rPr>
+          <w:rFonts w:ascii="Courier New" w:hAnsi="Courier New" w:cs="Courier New"/>
+          <w:sz w:val="20"/>
+          <w:szCs w:val="20"/>
+          <w:lang w:bidi="he-IL"/>
+        </w:rPr>
+      </w:pPr>
+      <w:r>
+        <w:rPr>
+          <w:rFonts w:ascii="Courier New" w:hAnsi="Courier New" w:cs="Courier New"/>
+          <w:color w:val="000000"/>
+          <w:sz w:val="20"/>
+          <w:szCs w:val="20"/>
+          <w:lang w:bidi="he-IL"/>
+        </w:rPr>
+        <w:t>Rolled CROWN, CLUB, CLUB</w:t>
+      </w:r>
+    </w:p>
+    <w:p>
+      <w:pPr>
+        <w:autoSpaceDE w:val="0"/>
+        <w:autoSpaceDN w:val="0"/>
+        <w:adjustRightInd w:val="0"/>
+        <w:spacing w:after="0" w:line="240" w:lineRule="auto"/>
+        <w:rPr>
+          <w:rFonts w:ascii="Courier New" w:hAnsi="Courier New" w:cs="Courier New"/>
+          <w:sz w:val="20"/>
+          <w:szCs w:val="20"/>
+          <w:lang w:bidi="he-IL"/>
+        </w:rPr>
+      </w:pPr>
+      <w:r>
+        <w:rPr>
+          <w:rFonts w:ascii="Courier New" w:hAnsi="Courier New" w:cs="Courier New"/>
+          <w:color w:val="000000"/>
+          <w:sz w:val="20"/>
+          <w:szCs w:val="20"/>
+          <w:lang w:bidi="he-IL"/>
+        </w:rPr>
+        <w:t>Rolled HEART, CROWN, CROWN</w:t>
+      </w:r>
+    </w:p>
+    <w:p>
+      <w:pPr>
+        <w:autoSpaceDE w:val="0"/>
+        <w:autoSpaceDN w:val="0"/>
+        <w:adjustRightInd w:val="0"/>
+        <w:spacing w:after="0" w:line="240" w:lineRule="auto"/>
+        <w:rPr>
+          <w:rFonts w:ascii="Courier New" w:hAnsi="Courier New" w:cs="Courier New"/>
+          <w:sz w:val="20"/>
+          <w:szCs w:val="20"/>
+          <w:lang w:bidi="he-IL"/>
+        </w:rPr>
+      </w:pPr>
+      <w:r>
+        <w:rPr>
+          <w:rFonts w:ascii="Courier New" w:hAnsi="Courier New" w:cs="Courier New"/>
+          <w:color w:val="000000"/>
+          <w:sz w:val="20"/>
+          <w:szCs w:val="20"/>
+          <w:lang w:bidi="he-IL"/>
+        </w:rPr>
+        <w:t>Rolled DIAMOND, HEART, CLUB</w:t>
+      </w:r>
+    </w:p>
+    <w:p>
+      <w:pPr>
+        <w:autoSpaceDE w:val="0"/>
+        <w:autoSpaceDN w:val="0"/>
+        <w:adjustRightInd w:val="0"/>
+        <w:spacing w:after="0" w:line="240" w:lineRule="auto"/>
+        <w:rPr>
+          <w:rFonts w:ascii="Courier New" w:hAnsi="Courier New" w:cs="Courier New"/>
+          <w:sz w:val="20"/>
+          <w:szCs w:val="20"/>
+          <w:lang w:bidi="he-IL"/>
+        </w:rPr>
+      </w:pPr>
+      <w:r>
+        <w:rPr>
+          <w:rFonts w:ascii="Courier New" w:hAnsi="Courier New" w:cs="Courier New"/>
+          <w:color w:val="000000"/>
+          <w:sz w:val="20"/>
+          <w:szCs w:val="20"/>
+          <w:lang w:bidi="he-IL"/>
+        </w:rPr>
+        <w:t>Rolled HEART, DIAMOND, CLUB</w:t>
+      </w:r>
+    </w:p>
+    <w:p>
+      <w:pPr>
+        <w:rPr>
+          <w:lang w:bidi="he-IL"/>
+        </w:rPr>
+      </w:pPr>
+      <w:r>
+        <w:rPr>
+          <w:rFonts w:ascii="Courier New" w:hAnsi="Courier New" w:cs="Courier New"/>
+          <w:color w:val="000000"/>
+          <w:sz w:val="20"/>
+          <w:szCs w:val="20"/>
+          <w:lang w:bidi="he-IL"/>
+        </w:rPr>
+        <w:t>Test Ending...</w:t>
+      </w:r>
+    </w:p>
+    <w:p>
+      <w:pPr>
+        <w:rPr>
+          <w:lang w:bidi="he-IL"/>
+        </w:rPr>
+      </w:pPr>
+      <w:r>
+        <w:rPr>
+          <w:lang w:bidi="he-IL"/>
+        </w:rPr>
+        <w:t>From the above, it does appear that the dice rolls are performed properly within the class.</w:t>
+      </w:r>
+    </w:p>
+    <w:p>
+      <w:pPr>
+        <w:rPr>
+          <w:lang w:bidi="he-IL"/>
+        </w:rPr>
+      </w:pPr>
+      <w:r>
+        <w:rPr>
+          <w:lang w:bidi="he-IL"/>
+        </w:rPr>
+        <w:t>This is then implemented into the debugged project</w:t>
+      </w:r>
+      <w:r>
+        <w:rPr>
+          <w:lang w:bidi="he-IL"/>
+        </w:rPr>
+        <w:t xml:space="preserve"> (with other bug fixed implemented in it prior to this bug report)</w:t>
+      </w:r>
+      <w:r>
+        <w:rPr>
+          <w:lang w:bidi="he-IL"/>
+        </w:rPr>
+        <w:t>, and the results are as follows from the output console.</w:t>
+      </w:r>
+    </w:p>
+    <w:p>
+      <w:pPr>
+        <w:autoSpaceDE w:val="0"/>
+        <w:autoSpaceDN w:val="0"/>
+        <w:adjustRightInd w:val="0"/>
+        <w:spacing w:after="0" w:line="240" w:lineRule="auto"/>
+        <w:rPr>
+          <w:rFonts w:ascii="Courier New" w:hAnsi="Courier New" w:cs="Courier New"/>
+          <w:sz w:val="20"/>
+          <w:szCs w:val="20"/>
+          <w:lang w:bidi="he-IL"/>
+        </w:rPr>
+      </w:pPr>
+      <w:r>
+        <w:rPr>
+          <w:rFonts w:ascii="Courier New" w:hAnsi="Courier New" w:cs="Courier New"/>
+          <w:color w:val="000000"/>
+          <w:sz w:val="20"/>
+          <w:szCs w:val="20"/>
+          <w:lang w:bidi="he-IL"/>
+        </w:rPr>
+        <w:t xml:space="preserve">Start Game 0: </w:t>
+      </w:r>
+    </w:p>
+    <w:p>
+      <w:pPr>
+        <w:autoSpaceDE w:val="0"/>
+        <w:autoSpaceDN w:val="0"/>
+        <w:adjustRightInd w:val="0"/>
+        <w:spacing w:after="0" w:line="240" w:lineRule="auto"/>
+        <w:rPr>
+          <w:rFonts w:ascii="Courier New" w:hAnsi="Courier New" w:cs="Courier New"/>
+          <w:sz w:val="20"/>
+          <w:szCs w:val="20"/>
+          <w:lang w:bidi="he-IL"/>
+        </w:rPr>
+      </w:pPr>
+      <w:r>
+        <w:rPr>
+          <w:rFonts w:ascii="Courier New" w:hAnsi="Courier New" w:cs="Courier New"/>
+          <w:color w:val="000000"/>
+          <w:sz w:val="20"/>
+          <w:szCs w:val="20"/>
+          <w:lang w:bidi="he-IL"/>
+        </w:rPr>
+        <w:lastRenderedPageBreak/>
+        <w:t>Fred starts with balance 100, limit 0</w:t>
+      </w:r>
+    </w:p>
+    <w:p>
+      <w:pPr>
+        <w:autoSpaceDE w:val="0"/>
+        <w:autoSpaceDN w:val="0"/>
+        <w:adjustRightInd w:val="0"/>
+        <w:spacing w:after="0" w:line="240" w:lineRule="auto"/>
+        <w:rPr>
+          <w:rFonts w:ascii="Courier New" w:hAnsi="Courier New" w:cs="Courier New"/>
+          <w:sz w:val="20"/>
+          <w:szCs w:val="20"/>
+          <w:lang w:bidi="he-IL"/>
+        </w:rPr>
+      </w:pPr>
+      <w:r>
+        <w:rPr>
+          <w:rFonts w:ascii="Courier New" w:hAnsi="Courier New" w:cs="Courier New"/>
+          <w:color w:val="000000"/>
+          <w:sz w:val="20"/>
+          <w:szCs w:val="20"/>
+          <w:lang w:bidi="he-IL"/>
+        </w:rPr>
+        <w:t>Turn 1: Fred bet 5 on ANCHOR</w:t>
+      </w:r>
+    </w:p>
+    <w:p>
+      <w:pPr>
+        <w:autoSpaceDE w:val="0"/>
+        <w:autoSpaceDN w:val="0"/>
+        <w:adjustRightInd w:val="0"/>
+        <w:spacing w:after="0" w:line="240" w:lineRule="auto"/>
+        <w:rPr>
+          <w:rFonts w:ascii="Courier New" w:hAnsi="Courier New" w:cs="Courier New"/>
+          <w:sz w:val="20"/>
+          <w:szCs w:val="20"/>
+          <w:lang w:bidi="he-IL"/>
+        </w:rPr>
+      </w:pPr>
+      <w:r>
+        <w:rPr>
+          <w:rFonts w:ascii="Courier New" w:hAnsi="Courier New" w:cs="Courier New"/>
+          <w:color w:val="000000"/>
+          <w:sz w:val="20"/>
+          <w:szCs w:val="20"/>
+          <w:lang w:bidi="he-IL"/>
+        </w:rPr>
+        <w:t>Rolled DIAMOND, CLUB, CLUB</w:t>
+      </w:r>
+    </w:p>
+    <w:p>
+      <w:pPr>
+        <w:autoSpaceDE w:val="0"/>
+        <w:autoSpaceDN w:val="0"/>
+        <w:adjustRightInd w:val="0"/>
+        <w:spacing w:after="0" w:line="240" w:lineRule="auto"/>
+        <w:rPr>
+          <w:rFonts w:ascii="Courier New" w:hAnsi="Courier New" w:cs="Courier New"/>
+          <w:sz w:val="20"/>
+          <w:szCs w:val="20"/>
+          <w:lang w:bidi="he-IL"/>
+        </w:rPr>
+      </w:pPr>
+      <w:r>
+        <w:rPr>
+          <w:rFonts w:ascii="Courier New" w:hAnsi="Courier New" w:cs="Courier New"/>
+          <w:color w:val="000000"/>
+          <w:sz w:val="20"/>
+          <w:szCs w:val="20"/>
+          <w:lang w:bidi="he-IL"/>
+        </w:rPr>
+        <w:t>Fred lost, balance now 95</w:t>
+      </w:r>
+    </w:p>
+    <w:p>
+      <w:pPr>
+        <w:autoSpaceDE w:val="0"/>
+        <w:autoSpaceDN w:val="0"/>
+        <w:adjustRightInd w:val="0"/>
+        <w:spacing w:after="0" w:line="240" w:lineRule="auto"/>
+        <w:rPr>
+          <w:rFonts w:ascii="Courier New" w:hAnsi="Courier New" w:cs="Courier New"/>
+          <w:sz w:val="20"/>
+          <w:szCs w:val="20"/>
+          <w:lang w:bidi="he-IL"/>
+        </w:rPr>
+      </w:pPr>
+    </w:p>
+    <w:p>
+      <w:pPr>
+        <w:autoSpaceDE w:val="0"/>
+        <w:autoSpaceDN w:val="0"/>
+        <w:adjustRightInd w:val="0"/>
+        <w:spacing w:after="0" w:line="240" w:lineRule="auto"/>
+        <w:rPr>
+          <w:rFonts w:ascii="Courier New" w:hAnsi="Courier New" w:cs="Courier New"/>
+          <w:sz w:val="20"/>
+          <w:szCs w:val="20"/>
+          <w:lang w:bidi="he-IL"/>
+        </w:rPr>
+      </w:pPr>
+      <w:r>
+        <w:rPr>
+          <w:rFonts w:ascii="Courier New" w:hAnsi="Courier New" w:cs="Courier New"/>
+          <w:color w:val="000000"/>
+          <w:sz w:val="20"/>
+          <w:szCs w:val="20"/>
+          <w:lang w:bidi="he-IL"/>
+        </w:rPr>
+        <w:t>Turn 2: Fred bet 5 on CROWN</w:t>
+      </w:r>
+    </w:p>
+    <w:p>
+      <w:pPr>
+        <w:autoSpaceDE w:val="0"/>
+        <w:autoSpaceDN w:val="0"/>
+        <w:adjustRightInd w:val="0"/>
+        <w:spacing w:after="0" w:line="240" w:lineRule="auto"/>
+        <w:rPr>
+          <w:rFonts w:ascii="Courier New" w:hAnsi="Courier New" w:cs="Courier New"/>
+          <w:sz w:val="20"/>
+          <w:szCs w:val="20"/>
+          <w:lang w:bidi="he-IL"/>
+        </w:rPr>
+      </w:pPr>
+      <w:r>
+        <w:rPr>
+          <w:rFonts w:ascii="Courier New" w:hAnsi="Courier New" w:cs="Courier New"/>
+          <w:color w:val="000000"/>
+          <w:sz w:val="20"/>
+          <w:szCs w:val="20"/>
+          <w:lang w:bidi="he-IL"/>
+        </w:rPr>
+        <w:t>Rolled CROWN, CROWN, ANCHOR</w:t>
+      </w:r>
+    </w:p>
+    <w:p>
+      <w:pPr>
+        <w:autoSpaceDE w:val="0"/>
+        <w:autoSpaceDN w:val="0"/>
+        <w:adjustRightInd w:val="0"/>
+        <w:spacing w:after="0" w:line="240" w:lineRule="auto"/>
+        <w:rPr>
+          <w:rFonts w:ascii="Courier New" w:hAnsi="Courier New" w:cs="Courier New"/>
+          <w:sz w:val="20"/>
+          <w:szCs w:val="20"/>
+          <w:lang w:bidi="he-IL"/>
+        </w:rPr>
+      </w:pPr>
+      <w:r>
+        <w:rPr>
+          <w:rFonts w:ascii="Courier New" w:hAnsi="Courier New" w:cs="Courier New"/>
+          <w:color w:val="000000"/>
+          <w:sz w:val="20"/>
+          <w:szCs w:val="20"/>
+          <w:lang w:bidi="he-IL"/>
+        </w:rPr>
+        <w:t>Fred won 5, balance now 100</w:t>
+      </w:r>
+    </w:p>
+    <w:p>
+      <w:pPr>
+        <w:autoSpaceDE w:val="0"/>
+        <w:autoSpaceDN w:val="0"/>
+        <w:adjustRightInd w:val="0"/>
+        <w:spacing w:after="0" w:line="240" w:lineRule="auto"/>
+        <w:rPr>
+          <w:rFonts w:ascii="Courier New" w:hAnsi="Courier New" w:cs="Courier New"/>
+          <w:sz w:val="20"/>
+          <w:szCs w:val="20"/>
+          <w:lang w:bidi="he-IL"/>
+        </w:rPr>
+      </w:pPr>
+    </w:p>
+    <w:p>
+      <w:pPr>
+        <w:autoSpaceDE w:val="0"/>
+        <w:autoSpaceDN w:val="0"/>
+        <w:adjustRightInd w:val="0"/>
+        <w:spacing w:after="0" w:line="240" w:lineRule="auto"/>
+        <w:rPr>
+          <w:rFonts w:ascii="Courier New" w:hAnsi="Courier New" w:cs="Courier New"/>
+          <w:sz w:val="20"/>
+          <w:szCs w:val="20"/>
+          <w:lang w:bidi="he-IL"/>
+        </w:rPr>
+      </w:pPr>
+      <w:r>
+        <w:rPr>
+          <w:rFonts w:ascii="Courier New" w:hAnsi="Courier New" w:cs="Courier New"/>
+          <w:color w:val="000000"/>
+          <w:sz w:val="20"/>
+          <w:szCs w:val="20"/>
+          <w:lang w:bidi="he-IL"/>
+        </w:rPr>
+        <w:t>Turn 3: Fred bet 5 on ANCHOR</w:t>
+      </w:r>
+    </w:p>
+    <w:p>
+      <w:pPr>
+        <w:autoSpaceDE w:val="0"/>
+        <w:autoSpaceDN w:val="0"/>
+        <w:adjustRightInd w:val="0"/>
+        <w:spacing w:after="0" w:line="240" w:lineRule="auto"/>
+        <w:rPr>
+          <w:rFonts w:ascii="Courier New" w:hAnsi="Courier New" w:cs="Courier New"/>
+          <w:sz w:val="20"/>
+          <w:szCs w:val="20"/>
+          <w:lang w:bidi="he-IL"/>
+        </w:rPr>
+      </w:pPr>
+      <w:r>
+        <w:rPr>
+          <w:rFonts w:ascii="Courier New" w:hAnsi="Courier New" w:cs="Courier New"/>
+          <w:color w:val="000000"/>
+          <w:sz w:val="20"/>
+          <w:szCs w:val="20"/>
+          <w:lang w:bidi="he-IL"/>
+        </w:rPr>
+        <w:t>Rolled ANCHOR, DIAMOND, CLUB</w:t>
+      </w:r>
+    </w:p>
+    <w:p>
+      <w:pPr>
+        <w:rPr>
+          <w:rFonts w:ascii="Courier New" w:hAnsi="Courier New" w:cs="Courier New"/>
+          <w:color w:val="000000"/>
+          <w:sz w:val="20"/>
+          <w:szCs w:val="20"/>
+          <w:lang w:bidi="he-IL"/>
+        </w:rPr>
+      </w:pPr>
+      <w:r>
+        <w:rPr>
+          <w:rFonts w:ascii="Courier New" w:hAnsi="Courier New" w:cs="Courier New"/>
+          <w:color w:val="000000"/>
+          <w:sz w:val="20"/>
+          <w:szCs w:val="20"/>
+          <w:lang w:bidi="he-IL"/>
+        </w:rPr>
+        <w:t>Fred lost, balance now 100</w:t>
+      </w:r>
+    </w:p>
+    <w:p>
+      <w:pPr>
+        <w:rPr>
+          <w:rFonts w:ascii="Courier New" w:hAnsi="Courier New" w:cs="Courier New"/>
+          <w:color w:val="000000"/>
+          <w:sz w:val="20"/>
+          <w:szCs w:val="20"/>
+          <w:lang w:bidi="he-IL"/>
+        </w:rPr>
+      </w:pPr>
+      <w:r>
+        <w:rPr>
+          <w:rFonts w:ascii="Courier New" w:hAnsi="Courier New" w:cs="Courier New"/>
+          <w:color w:val="000000"/>
+          <w:sz w:val="20"/>
+          <w:szCs w:val="20"/>
+          <w:lang w:bidi="he-IL"/>
+        </w:rPr>
+        <w:t>…</w:t>
+      </w:r>
+    </w:p>
+    <w:p>
+      <w:pPr>
+        <w:autoSpaceDE w:val="0"/>
+        <w:autoSpaceDN w:val="0"/>
+        <w:adjustRightInd w:val="0"/>
+        <w:spacing w:after="0" w:line="240" w:lineRule="auto"/>
+        <w:rPr>
+          <w:rFonts w:ascii="Courier New" w:hAnsi="Courier New" w:cs="Courier New"/>
+          <w:sz w:val="20"/>
+          <w:szCs w:val="20"/>
+          <w:lang w:bidi="he-IL"/>
+        </w:rPr>
+      </w:pPr>
+      <w:r>
+        <w:rPr>
+          <w:rFonts w:ascii="Courier New" w:hAnsi="Courier New" w:cs="Courier New"/>
+          <w:color w:val="000000"/>
+          <w:sz w:val="20"/>
+          <w:szCs w:val="20"/>
+          <w:lang w:bidi="he-IL"/>
+        </w:rPr>
+        <w:t>Turn 55: Fred bet 5 on ANCHOR</w:t>
+      </w:r>
+    </w:p>
+    <w:p>
+      <w:pPr>
+        <w:autoSpaceDE w:val="0"/>
+        <w:autoSpaceDN w:val="0"/>
+        <w:adjustRightInd w:val="0"/>
+        <w:spacing w:after="0" w:line="240" w:lineRule="auto"/>
+        <w:rPr>
+          <w:rFonts w:ascii="Courier New" w:hAnsi="Courier New" w:cs="Courier New"/>
+          <w:sz w:val="20"/>
+          <w:szCs w:val="20"/>
+          <w:lang w:bidi="he-IL"/>
+        </w:rPr>
+      </w:pPr>
+      <w:r>
+        <w:rPr>
+          <w:rFonts w:ascii="Courier New" w:hAnsi="Courier New" w:cs="Courier New"/>
+          <w:color w:val="000000"/>
+          <w:sz w:val="20"/>
+          <w:szCs w:val="20"/>
+          <w:lang w:bidi="he-IL"/>
+        </w:rPr>
+        <w:t>Rolled CLUB, CLUB, CLUB</w:t>
+      </w:r>
+    </w:p>
+    <w:p>
+      <w:pPr>
+        <w:autoSpaceDE w:val="0"/>
+        <w:autoSpaceDN w:val="0"/>
+        <w:adjustRightInd w:val="0"/>
+        <w:spacing w:after="0" w:line="240" w:lineRule="auto"/>
+        <w:rPr>
+          <w:rFonts w:ascii="Courier New" w:hAnsi="Courier New" w:cs="Courier New"/>
+          <w:sz w:val="20"/>
+          <w:szCs w:val="20"/>
+          <w:lang w:bidi="he-IL"/>
+        </w:rPr>
+      </w:pPr>
+      <w:r>
+        <w:rPr>
+          <w:rFonts w:ascii="Courier New" w:hAnsi="Courier New" w:cs="Courier New"/>
+          <w:color w:val="000000"/>
+          <w:sz w:val="20"/>
+          <w:szCs w:val="20"/>
+          <w:lang w:bidi="he-IL"/>
+        </w:rPr>
+        <w:t>Fred lost, balance now 5</w:t>
+      </w:r>
+    </w:p>
+    <w:p>
+      <w:pPr>
+        <w:autoSpaceDE w:val="0"/>
+        <w:autoSpaceDN w:val="0"/>
+        <w:adjustRightInd w:val="0"/>
+        <w:spacing w:after="0" w:line="240" w:lineRule="auto"/>
+        <w:rPr>
+          <w:rFonts w:ascii="Courier New" w:hAnsi="Courier New" w:cs="Courier New"/>
+          <w:sz w:val="20"/>
+          <w:szCs w:val="20"/>
+          <w:lang w:bidi="he-IL"/>
+        </w:rPr>
+      </w:pPr>
+    </w:p>
+    <w:p>
+      <w:pPr>
+        <w:autoSpaceDE w:val="0"/>
+        <w:autoSpaceDN w:val="0"/>
+        <w:adjustRightInd w:val="0"/>
+        <w:spacing w:after="0" w:line="240" w:lineRule="auto"/>
+        <w:rPr>
+          <w:rFonts w:ascii="Courier New" w:hAnsi="Courier New" w:cs="Courier New"/>
+          <w:sz w:val="20"/>
+          <w:szCs w:val="20"/>
+          <w:lang w:bidi="he-IL"/>
+        </w:rPr>
+      </w:pPr>
+      <w:r>
+        <w:rPr>
+          <w:rFonts w:ascii="Courier New" w:hAnsi="Courier New" w:cs="Courier New"/>
+          <w:color w:val="000000"/>
+          <w:sz w:val="20"/>
+          <w:szCs w:val="20"/>
+          <w:lang w:bidi="he-IL"/>
+        </w:rPr>
+        <w:t>Turn 56: Fred bet 5 on HEART</w:t>
+      </w:r>
+    </w:p>
+    <w:p>
+      <w:pPr>
+        <w:autoSpaceDE w:val="0"/>
+        <w:autoSpaceDN w:val="0"/>
+        <w:adjustRightInd w:val="0"/>
+        <w:spacing w:after="0" w:line="240" w:lineRule="auto"/>
+        <w:rPr>
+          <w:rFonts w:ascii="Courier New" w:hAnsi="Courier New" w:cs="Courier New"/>
+          <w:sz w:val="20"/>
+          <w:szCs w:val="20"/>
+          <w:lang w:bidi="he-IL"/>
+        </w:rPr>
+      </w:pPr>
+      <w:r>
+        <w:rPr>
+          <w:rFonts w:ascii="Courier New" w:hAnsi="Courier New" w:cs="Courier New"/>
+          <w:color w:val="000000"/>
+          <w:sz w:val="20"/>
+          <w:szCs w:val="20"/>
+          <w:lang w:bidi="he-IL"/>
+        </w:rPr>
+        <w:t>Rolled CLUB, DIAMOND, CLUB</w:t>
+      </w:r>
+    </w:p>
+    <w:p>
+      <w:pPr>
+        <w:autoSpaceDE w:val="0"/>
+        <w:autoSpaceDN w:val="0"/>
+        <w:adjustRightInd w:val="0"/>
+        <w:spacing w:after="0" w:line="240" w:lineRule="auto"/>
+        <w:rPr>
+          <w:rFonts w:ascii="Courier New" w:hAnsi="Courier New" w:cs="Courier New"/>
+          <w:sz w:val="20"/>
+          <w:szCs w:val="20"/>
+          <w:lang w:bidi="he-IL"/>
+        </w:rPr>
+      </w:pPr>
+      <w:r>
+        <w:rPr>
+          <w:rFonts w:ascii="Courier New" w:hAnsi="Courier New" w:cs="Courier New"/>
+          <w:color w:val="000000"/>
+          <w:sz w:val="20"/>
+          <w:szCs w:val="20"/>
+          <w:lang w:bidi="he-IL"/>
+        </w:rPr>
+        <w:t>Fred lost, balance now 0</w:t>
+      </w:r>
+    </w:p>
+    <w:p>
+      <w:pPr>
+        <w:autoSpaceDE w:val="0"/>
+        <w:autoSpaceDN w:val="0"/>
+        <w:adjustRightInd w:val="0"/>
+        <w:spacing w:after="0" w:line="240" w:lineRule="auto"/>
+        <w:rPr>
+          <w:rFonts w:ascii="Courier New" w:hAnsi="Courier New" w:cs="Courier New"/>
+          <w:sz w:val="20"/>
+          <w:szCs w:val="20"/>
+          <w:lang w:bidi="he-IL"/>
+        </w:rPr>
+      </w:pPr>
+    </w:p>
+    <w:p>
+      <w:pPr>
+        <w:autoSpaceDE w:val="0"/>
+        <w:autoSpaceDN w:val="0"/>
+        <w:adjustRightInd w:val="0"/>
+        <w:spacing w:after="0" w:line="240" w:lineRule="auto"/>
+        <w:rPr>
+          <w:rFonts w:ascii="Courier New" w:hAnsi="Courier New" w:cs="Courier New"/>
+          <w:sz w:val="20"/>
+          <w:szCs w:val="20"/>
+          <w:lang w:bidi="he-IL"/>
+        </w:rPr>
+      </w:pPr>
+      <w:r>
+        <w:rPr>
+          <w:rFonts w:ascii="Courier New" w:hAnsi="Courier New" w:cs="Courier New"/>
+          <w:color w:val="000000"/>
+          <w:sz w:val="20"/>
+          <w:szCs w:val="20"/>
+          <w:lang w:bidi="he-IL"/>
+        </w:rPr>
+        <w:t>56 turns later.</w:t>
+      </w:r>
+    </w:p>
+    <w:p>
+      <w:pPr>
+        <w:rPr>
+          <w:lang w:bidi="he-IL"/>
+        </w:rPr>
+      </w:pPr>
+      <w:r>
+        <w:rPr>
+          <w:rFonts w:ascii="Courier New" w:hAnsi="Courier New" w:cs="Courier New"/>
+          <w:color w:val="000000"/>
+          <w:sz w:val="20"/>
+          <w:szCs w:val="20"/>
+          <w:lang w:bidi="he-IL"/>
+        </w:rPr>
+        <w:t>End Game 0: Fred now has balance 0</w:t>
+      </w:r>
+    </w:p>
+    <w:p>
+      <w:pPr>
+        <w:tabs>
+          <w:tab w:val="left" w:pos="6840"/>
+        </w:tabs>
+        <w:rPr>
+          <w:lang w:bidi="he-IL"/>
+        </w:rPr>
+      </w:pPr>
+      <w:r>
+        <w:rPr>
+          <w:lang w:bidi="he-IL"/>
+        </w:rPr>
+        <w:t>The dice rolls are now performing properly and randomizes at each and every turn.</w:t>
+      </w:r>
+      <w:r>
+        <w:rPr>
+          <w:lang w:bidi="he-IL"/>
+        </w:rPr>
+        <w:t xml:space="preserve"> This also had the side effect of reducing the win odds ratio average from 0.2 to 0.1.</w:t>
+      </w:r>
+      <w:r>
+        <w:rPr>
+          <w:lang w:bidi="he-IL"/>
+        </w:rPr>
+        <w:t xml:space="preserve"> The bug can be considered fixed as it is incredibly rare for the dice rolls to produce the same roll twice or more in a roll, instead of the roll always consistently showing the same dice roll</w:t>
+      </w:r>
+      <w:r>
+        <w:rPr>
+          <w:lang w:bidi="he-IL"/>
+        </w:rPr>
+        <w:t xml:space="preserve"> value</w:t>
+      </w:r>
+      <w:r>
+        <w:rPr>
+          <w:lang w:bidi="he-IL"/>
+        </w:rPr>
+        <w:t xml:space="preserve"> as before, or persisting after to the end of the program’s 100 games.</w:t>
+      </w:r>
+    </w:p>
+    <w:p>
+      <w:pPr>
+        <w:tabs>
+          <w:tab w:val="left" w:pos="6840"/>
+        </w:tabs>
+        <w:rPr>
+          <w:lang w:bidi="he-IL"/>
+        </w:rPr>
+      </w:pPr>
+    </w:p>
+    <w:p>
+      <w:pPr>
+        <w:rPr>
+          <w:lang w:bidi="he-IL"/>
+        </w:rPr>
+      </w:pPr>
+      <w:r>
+        <w:rPr>
+          <w:lang w:bidi="he-IL"/>
+        </w:rPr>
+        <w:br w:type="page"/>
+      </w:r>
+    </w:p>
+    <w:p>
+      <w:pPr>
+        <w:pStyle w:val="Heading1"/>
+        <w:rPr>
+          <w:lang w:bidi="he-IL"/>
+        </w:rPr>
+      </w:pPr>
+      <w:r>
+        <w:rPr>
+          <w:lang w:bidi="he-IL"/>
+        </w:rPr>
+        <w:lastRenderedPageBreak/>
+        <w:t>Bug Report 4</w:t>
+      </w:r>
+    </w:p>
+    <w:p>
+      <w:pPr>
+        <w:pStyle w:val="Heading2"/>
+        <w:rPr>
+          <w:lang w:bidi="he-IL"/>
+        </w:rPr>
+      </w:pPr>
+      <w:r>
+        <w:rPr>
+          <w:lang w:bidi="he-IL"/>
+        </w:rPr>
+        <w:t>Description</w:t>
+      </w:r>
+    </w:p>
+    <w:p>
+      <w:pPr>
+        <w:rPr>
+          <w:lang w:bidi="he-IL"/>
+        </w:rPr>
+      </w:pPr>
+      <w:r>
+        <w:rPr>
+          <w:lang w:bidi="he-IL"/>
+        </w:rPr>
+        <w:t>There appears to be a system output line that is not accessible because there is a system input required line between the win-lose count counter, and the overall win rate output string.</w:t>
+      </w:r>
+    </w:p>
+    <w:p>
+      <w:pPr>
+        <w:rPr>
+          <w:lang w:bidi="he-IL"/>
+        </w:rPr>
+      </w:pPr>
+    </w:p>
+    <w:p>
+      <w:pPr>
+        <w:pStyle w:val="Heading2"/>
+        <w:rPr>
+          <w:lang w:bidi="he-IL"/>
+        </w:rPr>
+      </w:pPr>
+      <w:r>
+        <w:rPr>
+          <w:lang w:bidi="he-IL"/>
+        </w:rPr>
+        <w:t>Pre-Test Run</w:t>
+      </w:r>
+    </w:p>
+    <w:p>
+      <w:pPr>
+        <w:rPr>
+          <w:lang w:bidi="he-IL"/>
+        </w:rPr>
+      </w:pPr>
+      <w:r>
+        <w:rPr>
+          <w:lang w:bidi="he-IL"/>
+        </w:rPr>
+        <w:t>As indicated from the description, the last line does not show up until after q is pressed.</w:t>
+      </w:r>
+      <w:r>
+        <w:rPr>
+          <w:lang w:bidi="he-IL"/>
+        </w:rPr>
+        <w:t xml:space="preserve"> We must make sure that a line to indicate that q needs to be pressed must be shown so that this last line can occur.</w:t>
+      </w:r>
+    </w:p>
+    <w:p>
+      <w:pPr>
+        <w:rPr>
+          <w:lang w:bidi="he-IL"/>
+        </w:rPr>
+      </w:pPr>
+    </w:p>
+    <w:p>
+      <w:pPr>
+        <w:pStyle w:val="Heading2"/>
+        <w:rPr>
+          <w:lang w:bidi="he-IL"/>
+        </w:rPr>
+      </w:pPr>
+      <w:r>
+        <w:rPr>
+          <w:lang w:bidi="he-IL"/>
+        </w:rPr>
+        <w:t>Solution</w:t>
+      </w:r>
+    </w:p>
+    <w:p>
+      <w:pPr>
+        <w:rPr>
+          <w:lang w:bidi="he-IL"/>
+        </w:rPr>
+      </w:pPr>
+      <w:r>
+        <w:rPr>
+          <w:lang w:bidi="he-IL"/>
+        </w:rPr>
+        <w:t>The solution is simple – we add an additional console output line to press q to proceed. So instead of this:</w:t>
+      </w:r>
+    </w:p>
+    <w:p>
+      <w:pPr>
+        <w:autoSpaceDE w:val="0"/>
+        <w:autoSpaceDN w:val="0"/>
+        <w:adjustRightInd w:val="0"/>
+        <w:spacing w:after="0" w:line="240" w:lineRule="auto"/>
+        <w:ind w:left="720"/>
+        <w:rPr>
+          <w:rFonts w:ascii="Courier New" w:hAnsi="Courier New" w:cs="Courier New"/>
+          <w:sz w:val="20"/>
+          <w:szCs w:val="20"/>
+          <w:lang w:bidi="he-IL"/>
+        </w:rPr>
+      </w:pPr>
+      <w:proofErr w:type="spellStart"/>
+      <w:proofErr w:type="gramStart"/>
+      <w:r>
+        <w:rPr>
+          <w:rFonts w:ascii="Courier New" w:hAnsi="Courier New" w:cs="Courier New"/>
+          <w:color w:val="000000"/>
+          <w:sz w:val="20"/>
+          <w:szCs w:val="20"/>
+          <w:lang w:bidi="he-IL"/>
+        </w:rPr>
+        <w:t>System.</w:t>
+      </w:r>
+      <w:r>
+        <w:rPr>
+          <w:rFonts w:ascii="Courier New" w:hAnsi="Courier New" w:cs="Courier New"/>
+          <w:b/>
+          <w:bCs/>
+          <w:i/>
+          <w:iCs/>
+          <w:color w:val="0000C0"/>
+          <w:sz w:val="20"/>
+          <w:szCs w:val="20"/>
+          <w:lang w:bidi="he-IL"/>
+        </w:rPr>
+        <w:t>out</w:t>
+      </w:r>
+      <w:r>
+        <w:rPr>
+          <w:rFonts w:ascii="Courier New" w:hAnsi="Courier New" w:cs="Courier New"/>
+          <w:color w:val="000000"/>
+          <w:sz w:val="20"/>
+          <w:szCs w:val="20"/>
+          <w:lang w:bidi="he-IL"/>
+        </w:rPr>
+        <w:t>.println</w:t>
+      </w:r>
+      <w:proofErr w:type="spellEnd"/>
+      <w:r>
+        <w:rPr>
+          <w:rFonts w:ascii="Courier New" w:hAnsi="Courier New" w:cs="Courier New"/>
+          <w:color w:val="000000"/>
+          <w:sz w:val="20"/>
+          <w:szCs w:val="20"/>
+          <w:lang w:bidi="he-IL"/>
+        </w:rPr>
+        <w:t>(</w:t>
+      </w:r>
+      <w:proofErr w:type="spellStart"/>
+      <w:proofErr w:type="gramEnd"/>
+      <w:r>
+        <w:rPr>
+          <w:rFonts w:ascii="Courier New" w:hAnsi="Courier New" w:cs="Courier New"/>
+          <w:color w:val="000000"/>
+          <w:sz w:val="20"/>
+          <w:szCs w:val="20"/>
+          <w:lang w:bidi="he-IL"/>
+        </w:rPr>
+        <w:t>String.</w:t>
+      </w:r>
+      <w:r>
+        <w:rPr>
+          <w:rFonts w:ascii="Courier New" w:hAnsi="Courier New" w:cs="Courier New"/>
+          <w:i/>
+          <w:iCs/>
+          <w:color w:val="000000"/>
+          <w:sz w:val="20"/>
+          <w:szCs w:val="20"/>
+          <w:lang w:bidi="he-IL"/>
+        </w:rPr>
+        <w:t>format</w:t>
+      </w:r>
+      <w:proofErr w:type="spellEnd"/>
+      <w:r>
+        <w:rPr>
+          <w:rFonts w:ascii="Courier New" w:hAnsi="Courier New" w:cs="Courier New"/>
+          <w:color w:val="000000"/>
+          <w:sz w:val="20"/>
+          <w:szCs w:val="20"/>
+          <w:lang w:bidi="he-IL"/>
+        </w:rPr>
+        <w:t>(</w:t>
+      </w:r>
+      <w:r>
+        <w:rPr>
+          <w:rFonts w:ascii="Courier New" w:hAnsi="Courier New" w:cs="Courier New"/>
+          <w:color w:val="2A00FF"/>
+          <w:sz w:val="20"/>
+          <w:szCs w:val="20"/>
+          <w:lang w:bidi="he-IL"/>
+        </w:rPr>
+        <w:t>"Win count = %d, Lose Count = %d, %.2f"</w:t>
+      </w:r>
+      <w:r>
+        <w:rPr>
+          <w:rFonts w:ascii="Courier New" w:hAnsi="Courier New" w:cs="Courier New"/>
+          <w:color w:val="000000"/>
+          <w:sz w:val="20"/>
+          <w:szCs w:val="20"/>
+          <w:lang w:bidi="he-IL"/>
+        </w:rPr>
+        <w:t xml:space="preserve">, </w:t>
+      </w:r>
+      <w:proofErr w:type="spellStart"/>
+      <w:r>
+        <w:rPr>
+          <w:rFonts w:ascii="Courier New" w:hAnsi="Courier New" w:cs="Courier New"/>
+          <w:color w:val="6A3E3E"/>
+          <w:sz w:val="20"/>
+          <w:szCs w:val="20"/>
+          <w:lang w:bidi="he-IL"/>
+        </w:rPr>
+        <w:t>winCount</w:t>
+      </w:r>
+      <w:proofErr w:type="spellEnd"/>
+      <w:r>
+        <w:rPr>
+          <w:rFonts w:ascii="Courier New" w:hAnsi="Courier New" w:cs="Courier New"/>
+          <w:color w:val="000000"/>
+          <w:sz w:val="20"/>
+          <w:szCs w:val="20"/>
+          <w:lang w:bidi="he-IL"/>
+        </w:rPr>
+        <w:t xml:space="preserve">, </w:t>
+      </w:r>
+      <w:proofErr w:type="spellStart"/>
+      <w:r>
+        <w:rPr>
+          <w:rFonts w:ascii="Courier New" w:hAnsi="Courier New" w:cs="Courier New"/>
+          <w:color w:val="6A3E3E"/>
+          <w:sz w:val="20"/>
+          <w:szCs w:val="20"/>
+          <w:lang w:bidi="he-IL"/>
+        </w:rPr>
+        <w:t>loseCount</w:t>
+      </w:r>
+      <w:proofErr w:type="spellEnd"/>
+      <w:r>
+        <w:rPr>
+          <w:rFonts w:ascii="Courier New" w:hAnsi="Courier New" w:cs="Courier New"/>
+          <w:color w:val="000000"/>
+          <w:sz w:val="20"/>
+          <w:szCs w:val="20"/>
+          <w:lang w:bidi="he-IL"/>
+        </w:rPr>
+        <w:t>, (</w:t>
+      </w:r>
+      <w:r>
+        <w:rPr>
+          <w:rFonts w:ascii="Courier New" w:hAnsi="Courier New" w:cs="Courier New"/>
+          <w:b/>
+          <w:bCs/>
+          <w:color w:val="7F0055"/>
+          <w:sz w:val="20"/>
+          <w:szCs w:val="20"/>
+          <w:lang w:bidi="he-IL"/>
+        </w:rPr>
+        <w:t>float</w:t>
+      </w:r>
+      <w:r>
+        <w:rPr>
+          <w:rFonts w:ascii="Courier New" w:hAnsi="Courier New" w:cs="Courier New"/>
+          <w:color w:val="000000"/>
+          <w:sz w:val="20"/>
+          <w:szCs w:val="20"/>
+          <w:lang w:bidi="he-IL"/>
+        </w:rPr>
+        <w:t xml:space="preserve">) </w:t>
+      </w:r>
+      <w:proofErr w:type="spellStart"/>
+      <w:r>
+        <w:rPr>
+          <w:rFonts w:ascii="Courier New" w:hAnsi="Courier New" w:cs="Courier New"/>
+          <w:color w:val="6A3E3E"/>
+          <w:sz w:val="20"/>
+          <w:szCs w:val="20"/>
+          <w:lang w:bidi="he-IL"/>
+        </w:rPr>
+        <w:t>winCount</w:t>
+      </w:r>
+      <w:proofErr w:type="spellEnd"/>
+      <w:r>
+        <w:rPr>
+          <w:rFonts w:ascii="Courier New" w:hAnsi="Courier New" w:cs="Courier New"/>
+          <w:color w:val="000000"/>
+          <w:sz w:val="20"/>
+          <w:szCs w:val="20"/>
+          <w:lang w:bidi="he-IL"/>
+        </w:rPr>
+        <w:t>/(</w:t>
+      </w:r>
+      <w:proofErr w:type="spellStart"/>
+      <w:r>
+        <w:rPr>
+          <w:rFonts w:ascii="Courier New" w:hAnsi="Courier New" w:cs="Courier New"/>
+          <w:color w:val="6A3E3E"/>
+          <w:sz w:val="20"/>
+          <w:szCs w:val="20"/>
+          <w:lang w:bidi="he-IL"/>
+        </w:rPr>
+        <w:t>winCount</w:t>
+      </w:r>
+      <w:r>
+        <w:rPr>
+          <w:rFonts w:ascii="Courier New" w:hAnsi="Courier New" w:cs="Courier New"/>
+          <w:color w:val="000000"/>
+          <w:sz w:val="20"/>
+          <w:szCs w:val="20"/>
+          <w:lang w:bidi="he-IL"/>
+        </w:rPr>
+        <w:t>+</w:t>
+      </w:r>
+      <w:r>
+        <w:rPr>
+          <w:rFonts w:ascii="Courier New" w:hAnsi="Courier New" w:cs="Courier New"/>
+          <w:color w:val="6A3E3E"/>
+          <w:sz w:val="20"/>
+          <w:szCs w:val="20"/>
+          <w:lang w:bidi="he-IL"/>
+        </w:rPr>
+        <w:t>loseCount</w:t>
+      </w:r>
+      <w:proofErr w:type="spellEnd"/>
+      <w:r>
+        <w:rPr>
+          <w:rFonts w:ascii="Courier New" w:hAnsi="Courier New" w:cs="Courier New"/>
+          <w:color w:val="000000"/>
+          <w:sz w:val="20"/>
+          <w:szCs w:val="20"/>
+          <w:lang w:bidi="he-IL"/>
+        </w:rPr>
+        <w:t>)));</w:t>
+      </w:r>
+    </w:p>
+    <w:p>
+      <w:pPr>
+        <w:autoSpaceDE w:val="0"/>
+        <w:autoSpaceDN w:val="0"/>
+        <w:adjustRightInd w:val="0"/>
+        <w:spacing w:after="0" w:line="240" w:lineRule="auto"/>
+        <w:rPr>
+          <w:rFonts w:ascii="Courier New" w:hAnsi="Courier New" w:cs="Courier New"/>
+          <w:sz w:val="20"/>
+          <w:szCs w:val="20"/>
+          <w:lang w:bidi="he-IL"/>
+        </w:rPr>
+      </w:pPr>
+      <w:r>
+        <w:rPr>
+          <w:rFonts w:ascii="Courier New" w:hAnsi="Courier New" w:cs="Courier New"/>
+          <w:color w:val="000000"/>
+          <w:sz w:val="20"/>
+          <w:szCs w:val="20"/>
+          <w:lang w:bidi="he-IL"/>
+        </w:rPr>
+        <w:t xml:space="preserve">            </w:t>
+      </w:r>
+      <w:proofErr w:type="spellStart"/>
+      <w:proofErr w:type="gramStart"/>
+      <w:r>
+        <w:rPr>
+          <w:rFonts w:ascii="Courier New" w:hAnsi="Courier New" w:cs="Courier New"/>
+          <w:color w:val="6A3E3E"/>
+          <w:sz w:val="20"/>
+          <w:szCs w:val="20"/>
+          <w:lang w:bidi="he-IL"/>
+        </w:rPr>
+        <w:t>totalWins</w:t>
+      </w:r>
+      <w:proofErr w:type="spellEnd"/>
+      <w:proofErr w:type="gramEnd"/>
+      <w:r>
+        <w:rPr>
+          <w:rFonts w:ascii="Courier New" w:hAnsi="Courier New" w:cs="Courier New"/>
+          <w:color w:val="000000"/>
+          <w:sz w:val="20"/>
+          <w:szCs w:val="20"/>
+          <w:lang w:bidi="he-IL"/>
+        </w:rPr>
+        <w:t xml:space="preserve"> += </w:t>
+      </w:r>
+      <w:proofErr w:type="spellStart"/>
+      <w:r>
+        <w:rPr>
+          <w:rFonts w:ascii="Courier New" w:hAnsi="Courier New" w:cs="Courier New"/>
+          <w:color w:val="6A3E3E"/>
+          <w:sz w:val="20"/>
+          <w:szCs w:val="20"/>
+          <w:lang w:bidi="he-IL"/>
+        </w:rPr>
+        <w:t>winCount</w:t>
+      </w:r>
+      <w:proofErr w:type="spellEnd"/>
+      <w:r>
+        <w:rPr>
+          <w:rFonts w:ascii="Courier New" w:hAnsi="Courier New" w:cs="Courier New"/>
+          <w:color w:val="000000"/>
+          <w:sz w:val="20"/>
+          <w:szCs w:val="20"/>
+          <w:lang w:bidi="he-IL"/>
+        </w:rPr>
+        <w:t>;</w:t>
+      </w:r>
+    </w:p>
+    <w:p>
+      <w:pPr>
+        <w:autoSpaceDE w:val="0"/>
+        <w:autoSpaceDN w:val="0"/>
+        <w:adjustRightInd w:val="0"/>
+        <w:spacing w:after="0" w:line="240" w:lineRule="auto"/>
+        <w:rPr>
+          <w:rFonts w:ascii="Courier New" w:hAnsi="Courier New" w:cs="Courier New"/>
+          <w:sz w:val="20"/>
+          <w:szCs w:val="20"/>
+          <w:lang w:bidi="he-IL"/>
+        </w:rPr>
+      </w:pPr>
+      <w:r>
+        <w:rPr>
+          <w:rFonts w:ascii="Courier New" w:hAnsi="Courier New" w:cs="Courier New"/>
+          <w:color w:val="000000"/>
+          <w:sz w:val="20"/>
+          <w:szCs w:val="20"/>
+          <w:lang w:bidi="he-IL"/>
+        </w:rPr>
+        <w:t xml:space="preserve">            </w:t>
+      </w:r>
+      <w:proofErr w:type="spellStart"/>
+      <w:proofErr w:type="gramStart"/>
+      <w:r>
+        <w:rPr>
+          <w:rFonts w:ascii="Courier New" w:hAnsi="Courier New" w:cs="Courier New"/>
+          <w:color w:val="6A3E3E"/>
+          <w:sz w:val="20"/>
+          <w:szCs w:val="20"/>
+          <w:lang w:bidi="he-IL"/>
+        </w:rPr>
+        <w:t>totalLosses</w:t>
+      </w:r>
+      <w:proofErr w:type="spellEnd"/>
+      <w:proofErr w:type="gramEnd"/>
+      <w:r>
+        <w:rPr>
+          <w:rFonts w:ascii="Courier New" w:hAnsi="Courier New" w:cs="Courier New"/>
+          <w:color w:val="000000"/>
+          <w:sz w:val="20"/>
+          <w:szCs w:val="20"/>
+          <w:lang w:bidi="he-IL"/>
+        </w:rPr>
+        <w:t xml:space="preserve"> += </w:t>
+      </w:r>
+      <w:proofErr w:type="spellStart"/>
+      <w:r>
+        <w:rPr>
+          <w:rFonts w:ascii="Courier New" w:hAnsi="Courier New" w:cs="Courier New"/>
+          <w:color w:val="6A3E3E"/>
+          <w:sz w:val="20"/>
+          <w:szCs w:val="20"/>
+          <w:lang w:bidi="he-IL"/>
+        </w:rPr>
+        <w:t>loseCount</w:t>
+      </w:r>
+      <w:proofErr w:type="spellEnd"/>
+      <w:r>
+        <w:rPr>
+          <w:rFonts w:ascii="Courier New" w:hAnsi="Courier New" w:cs="Courier New"/>
+          <w:color w:val="000000"/>
+          <w:sz w:val="20"/>
+          <w:szCs w:val="20"/>
+          <w:lang w:bidi="he-IL"/>
+        </w:rPr>
+        <w:t>;</w:t>
+      </w:r>
+    </w:p>
+    <w:p>
+      <w:pPr>
+        <w:autoSpaceDE w:val="0"/>
+        <w:autoSpaceDN w:val="0"/>
+        <w:adjustRightInd w:val="0"/>
+        <w:spacing w:after="0" w:line="240" w:lineRule="auto"/>
+        <w:rPr>
+          <w:rFonts w:ascii="Courier New" w:hAnsi="Courier New" w:cs="Courier New"/>
+          <w:sz w:val="20"/>
+          <w:szCs w:val="20"/>
+          <w:lang w:bidi="he-IL"/>
+        </w:rPr>
+      </w:pPr>
+    </w:p>
+    <w:p>
+      <w:pPr>
+        <w:autoSpaceDE w:val="0"/>
+        <w:autoSpaceDN w:val="0"/>
+        <w:adjustRightInd w:val="0"/>
+        <w:spacing w:after="0" w:line="240" w:lineRule="auto"/>
+        <w:rPr>
+          <w:rFonts w:ascii="Courier New" w:hAnsi="Courier New" w:cs="Courier New"/>
+          <w:sz w:val="20"/>
+          <w:szCs w:val="20"/>
+          <w:lang w:bidi="he-IL"/>
+        </w:rPr>
+      </w:pPr>
+      <w:r>
+        <w:rPr>
+          <w:rFonts w:ascii="Courier New" w:hAnsi="Courier New" w:cs="Courier New"/>
+          <w:color w:val="000000"/>
+          <w:sz w:val="20"/>
+          <w:szCs w:val="20"/>
+          <w:lang w:bidi="he-IL"/>
+        </w:rPr>
+        <w:t xml:space="preserve">            String </w:t>
+      </w:r>
+      <w:proofErr w:type="spellStart"/>
+      <w:r>
+        <w:rPr>
+          <w:rFonts w:ascii="Courier New" w:hAnsi="Courier New" w:cs="Courier New"/>
+          <w:color w:val="6A3E3E"/>
+          <w:sz w:val="20"/>
+          <w:szCs w:val="20"/>
+          <w:lang w:bidi="he-IL"/>
+        </w:rPr>
+        <w:t>ans</w:t>
+      </w:r>
+      <w:proofErr w:type="spellEnd"/>
+      <w:r>
+        <w:rPr>
+          <w:rFonts w:ascii="Courier New" w:hAnsi="Courier New" w:cs="Courier New"/>
+          <w:color w:val="000000"/>
+          <w:sz w:val="20"/>
+          <w:szCs w:val="20"/>
+          <w:lang w:bidi="he-IL"/>
+        </w:rPr>
+        <w:t xml:space="preserve"> = </w:t>
+      </w:r>
+      <w:proofErr w:type="spellStart"/>
+      <w:proofErr w:type="gramStart"/>
+      <w:r>
+        <w:rPr>
+          <w:rFonts w:ascii="Courier New" w:hAnsi="Courier New" w:cs="Courier New"/>
+          <w:color w:val="6A3E3E"/>
+          <w:sz w:val="20"/>
+          <w:szCs w:val="20"/>
+          <w:lang w:bidi="he-IL"/>
+        </w:rPr>
+        <w:t>console</w:t>
+      </w:r>
+      <w:r>
+        <w:rPr>
+          <w:rFonts w:ascii="Courier New" w:hAnsi="Courier New" w:cs="Courier New"/>
+          <w:color w:val="000000"/>
+          <w:sz w:val="20"/>
+          <w:szCs w:val="20"/>
+          <w:lang w:bidi="he-IL"/>
+        </w:rPr>
+        <w:t>.readLine</w:t>
+      </w:r>
+      <w:proofErr w:type="spellEnd"/>
+      <w:r>
+        <w:rPr>
+          <w:rFonts w:ascii="Courier New" w:hAnsi="Courier New" w:cs="Courier New"/>
+          <w:color w:val="000000"/>
+          <w:sz w:val="20"/>
+          <w:szCs w:val="20"/>
+          <w:lang w:bidi="he-IL"/>
+        </w:rPr>
+        <w:t>(</w:t>
+      </w:r>
+      <w:proofErr w:type="gramEnd"/>
+      <w:r>
+        <w:rPr>
+          <w:rFonts w:ascii="Courier New" w:hAnsi="Courier New" w:cs="Courier New"/>
+          <w:color w:val="000000"/>
+          <w:sz w:val="20"/>
+          <w:szCs w:val="20"/>
+          <w:lang w:bidi="he-IL"/>
+        </w:rPr>
+        <w:t>);</w:t>
+      </w:r>
+    </w:p>
+    <w:p>
+      <w:pPr>
+        <w:autoSpaceDE w:val="0"/>
+        <w:autoSpaceDN w:val="0"/>
+        <w:adjustRightInd w:val="0"/>
+        <w:spacing w:after="0" w:line="240" w:lineRule="auto"/>
+        <w:rPr>
+          <w:rFonts w:ascii="Courier New" w:hAnsi="Courier New" w:cs="Courier New"/>
+          <w:sz w:val="20"/>
+          <w:szCs w:val="20"/>
+          <w:lang w:bidi="he-IL"/>
+        </w:rPr>
+      </w:pPr>
+      <w:r>
+        <w:rPr>
+          <w:rFonts w:ascii="Courier New" w:hAnsi="Courier New" w:cs="Courier New"/>
+          <w:color w:val="000000"/>
+          <w:sz w:val="20"/>
+          <w:szCs w:val="20"/>
+          <w:lang w:bidi="he-IL"/>
+        </w:rPr>
+        <w:t xml:space="preserve">            </w:t>
+      </w:r>
+      <w:proofErr w:type="gramStart"/>
+      <w:r>
+        <w:rPr>
+          <w:rFonts w:ascii="Courier New" w:hAnsi="Courier New" w:cs="Courier New"/>
+          <w:b/>
+          <w:bCs/>
+          <w:color w:val="7F0055"/>
+          <w:sz w:val="20"/>
+          <w:szCs w:val="20"/>
+          <w:lang w:bidi="he-IL"/>
+        </w:rPr>
+        <w:t>if</w:t>
+      </w:r>
+      <w:proofErr w:type="gramEnd"/>
+      <w:r>
+        <w:rPr>
+          <w:rFonts w:ascii="Courier New" w:hAnsi="Courier New" w:cs="Courier New"/>
+          <w:color w:val="000000"/>
+          <w:sz w:val="20"/>
+          <w:szCs w:val="20"/>
+          <w:lang w:bidi="he-IL"/>
+        </w:rPr>
+        <w:t xml:space="preserve"> (</w:t>
+      </w:r>
+      <w:proofErr w:type="spellStart"/>
+      <w:r>
+        <w:rPr>
+          <w:rFonts w:ascii="Courier New" w:hAnsi="Courier New" w:cs="Courier New"/>
+          <w:color w:val="6A3E3E"/>
+          <w:sz w:val="20"/>
+          <w:szCs w:val="20"/>
+          <w:lang w:bidi="he-IL"/>
+        </w:rPr>
+        <w:t>ans</w:t>
+      </w:r>
+      <w:r>
+        <w:rPr>
+          <w:rFonts w:ascii="Courier New" w:hAnsi="Courier New" w:cs="Courier New"/>
+          <w:color w:val="000000"/>
+          <w:sz w:val="20"/>
+          <w:szCs w:val="20"/>
+          <w:lang w:bidi="he-IL"/>
+        </w:rPr>
+        <w:t>.equals</w:t>
+      </w:r>
+      <w:proofErr w:type="spellEnd"/>
+      <w:r>
+        <w:rPr>
+          <w:rFonts w:ascii="Courier New" w:hAnsi="Courier New" w:cs="Courier New"/>
+          <w:color w:val="000000"/>
+          <w:sz w:val="20"/>
+          <w:szCs w:val="20"/>
+          <w:lang w:bidi="he-IL"/>
+        </w:rPr>
+        <w:t>(</w:t>
+      </w:r>
+      <w:r>
+        <w:rPr>
+          <w:rFonts w:ascii="Courier New" w:hAnsi="Courier New" w:cs="Courier New"/>
+          <w:color w:val="2A00FF"/>
+          <w:sz w:val="20"/>
+          <w:szCs w:val="20"/>
+          <w:lang w:bidi="he-IL"/>
+        </w:rPr>
+        <w:t>"q"</w:t>
+      </w:r>
+      <w:r>
+        <w:rPr>
+          <w:rFonts w:ascii="Courier New" w:hAnsi="Courier New" w:cs="Courier New"/>
+          <w:color w:val="000000"/>
+          <w:sz w:val="20"/>
+          <w:szCs w:val="20"/>
+          <w:lang w:bidi="he-IL"/>
+        </w:rPr>
+        <w:t xml:space="preserve">)) </w:t>
+      </w:r>
+      <w:r>
+        <w:rPr>
+          <w:rFonts w:ascii="Courier New" w:hAnsi="Courier New" w:cs="Courier New"/>
+          <w:b/>
+          <w:bCs/>
+          <w:color w:val="7F0055"/>
+          <w:sz w:val="20"/>
+          <w:szCs w:val="20"/>
+          <w:lang w:bidi="he-IL"/>
+        </w:rPr>
+        <w:t>break</w:t>
+      </w:r>
+      <w:r>
+        <w:rPr>
+          <w:rFonts w:ascii="Courier New" w:hAnsi="Courier New" w:cs="Courier New"/>
+          <w:color w:val="000000"/>
+          <w:sz w:val="20"/>
+          <w:szCs w:val="20"/>
+          <w:lang w:bidi="he-IL"/>
+        </w:rPr>
+        <w:t>;</w:t>
+      </w:r>
+    </w:p>
+    <w:p>
+      <w:pPr>
+        <w:autoSpaceDE w:val="0"/>
+        <w:autoSpaceDN w:val="0"/>
+        <w:adjustRightInd w:val="0"/>
+        <w:spacing w:after="0" w:line="240" w:lineRule="auto"/>
+        <w:rPr>
+          <w:rFonts w:ascii="Courier New" w:hAnsi="Courier New" w:cs="Courier New"/>
+          <w:sz w:val="20"/>
+          <w:szCs w:val="20"/>
+          <w:lang w:bidi="he-IL"/>
+        </w:rPr>
+      </w:pPr>
+      <w:r>
+        <w:rPr>
+          <w:rFonts w:ascii="Courier New" w:hAnsi="Courier New" w:cs="Courier New"/>
+          <w:color w:val="000000"/>
+          <w:sz w:val="20"/>
+          <w:szCs w:val="20"/>
+          <w:lang w:bidi="he-IL"/>
+        </w:rPr>
+        <w:t xml:space="preserve">        } </w:t>
+      </w:r>
+      <w:r>
+        <w:rPr>
+          <w:rFonts w:ascii="Courier New" w:hAnsi="Courier New" w:cs="Courier New"/>
+          <w:color w:val="3F7F5F"/>
+          <w:sz w:val="20"/>
+          <w:szCs w:val="20"/>
+          <w:lang w:bidi="he-IL"/>
+        </w:rPr>
+        <w:t>//while true</w:t>
+      </w:r>
+    </w:p>
+    <w:p>
+      <w:pPr>
+        <w:autoSpaceDE w:val="0"/>
+        <w:autoSpaceDN w:val="0"/>
+        <w:adjustRightInd w:val="0"/>
+        <w:spacing w:after="0" w:line="240" w:lineRule="auto"/>
+        <w:rPr>
+          <w:rFonts w:ascii="Courier New" w:hAnsi="Courier New" w:cs="Courier New"/>
+          <w:sz w:val="20"/>
+          <w:szCs w:val="20"/>
+          <w:lang w:bidi="he-IL"/>
+        </w:rPr>
+      </w:pPr>
+      <w:r>
+        <w:rPr>
+          <w:rFonts w:ascii="Courier New" w:hAnsi="Courier New" w:cs="Courier New"/>
+          <w:color w:val="000000"/>
+          <w:sz w:val="20"/>
+          <w:szCs w:val="20"/>
+          <w:lang w:bidi="he-IL"/>
+        </w:rPr>
+        <w:t xml:space="preserve">        </w:t>
+      </w:r>
+    </w:p>
+    <w:p>
+      <w:pPr>
+        <w:autoSpaceDE w:val="0"/>
+        <w:autoSpaceDN w:val="0"/>
+        <w:adjustRightInd w:val="0"/>
+        <w:spacing w:after="0" w:line="240" w:lineRule="auto"/>
+        <w:ind w:left="720"/>
+        <w:rPr>
+          <w:rFonts w:ascii="Courier New" w:hAnsi="Courier New" w:cs="Courier New"/>
+          <w:sz w:val="20"/>
+          <w:szCs w:val="20"/>
+          <w:lang w:bidi="he-IL"/>
+        </w:rPr>
+      </w:pPr>
+      <w:r>
+        <w:rPr>
+          <w:rFonts w:ascii="Courier New" w:hAnsi="Courier New" w:cs="Courier New"/>
+          <w:color w:val="000000"/>
+          <w:sz w:val="20"/>
+          <w:szCs w:val="20"/>
+          <w:lang w:bidi="he-IL"/>
+        </w:rPr>
+        <w:t xml:space="preserve">        </w:t>
+      </w:r>
+      <w:proofErr w:type="spellStart"/>
+      <w:proofErr w:type="gramStart"/>
+      <w:r>
+        <w:rPr>
+          <w:rFonts w:ascii="Courier New" w:hAnsi="Courier New" w:cs="Courier New"/>
+          <w:color w:val="000000"/>
+          <w:sz w:val="20"/>
+          <w:szCs w:val="20"/>
+          <w:lang w:bidi="he-IL"/>
+        </w:rPr>
+        <w:t>System.</w:t>
+      </w:r>
+      <w:r>
+        <w:rPr>
+          <w:rFonts w:ascii="Courier New" w:hAnsi="Courier New" w:cs="Courier New"/>
+          <w:b/>
+          <w:bCs/>
+          <w:i/>
+          <w:iCs/>
+          <w:color w:val="0000C0"/>
+          <w:sz w:val="20"/>
+          <w:szCs w:val="20"/>
+          <w:lang w:bidi="he-IL"/>
+        </w:rPr>
+        <w:t>out</w:t>
+      </w:r>
+      <w:r>
+        <w:rPr>
+          <w:rFonts w:ascii="Courier New" w:hAnsi="Courier New" w:cs="Courier New"/>
+          <w:color w:val="000000"/>
+          <w:sz w:val="20"/>
+          <w:szCs w:val="20"/>
+          <w:lang w:bidi="he-IL"/>
+        </w:rPr>
+        <w:t>.println</w:t>
+      </w:r>
+      <w:proofErr w:type="spellEnd"/>
+      <w:r>
+        <w:rPr>
+          <w:rFonts w:ascii="Courier New" w:hAnsi="Courier New" w:cs="Courier New"/>
+          <w:color w:val="000000"/>
+          <w:sz w:val="20"/>
+          <w:szCs w:val="20"/>
+          <w:lang w:bidi="he-IL"/>
+        </w:rPr>
+        <w:t>(</w:t>
+      </w:r>
+      <w:proofErr w:type="spellStart"/>
+      <w:proofErr w:type="gramEnd"/>
+      <w:r>
+        <w:rPr>
+          <w:rFonts w:ascii="Courier New" w:hAnsi="Courier New" w:cs="Courier New"/>
+          <w:color w:val="000000"/>
+          <w:sz w:val="20"/>
+          <w:szCs w:val="20"/>
+          <w:lang w:bidi="he-IL"/>
+        </w:rPr>
+        <w:t>String.</w:t>
+      </w:r>
+      <w:r>
+        <w:rPr>
+          <w:rFonts w:ascii="Courier New" w:hAnsi="Courier New" w:cs="Courier New"/>
+          <w:i/>
+          <w:iCs/>
+          <w:color w:val="000000"/>
+          <w:sz w:val="20"/>
+          <w:szCs w:val="20"/>
+          <w:lang w:bidi="he-IL"/>
+        </w:rPr>
+        <w:t>format</w:t>
+      </w:r>
+      <w:proofErr w:type="spellEnd"/>
+      <w:r>
+        <w:rPr>
+          <w:rFonts w:ascii="Courier New" w:hAnsi="Courier New" w:cs="Courier New"/>
+          <w:color w:val="000000"/>
+          <w:sz w:val="20"/>
+          <w:szCs w:val="20"/>
+          <w:lang w:bidi="he-IL"/>
+        </w:rPr>
+        <w:t>(</w:t>
+      </w:r>
+      <w:r>
+        <w:rPr>
+          <w:rFonts w:ascii="Courier New" w:hAnsi="Courier New" w:cs="Courier New"/>
+          <w:color w:val="2A00FF"/>
+          <w:sz w:val="20"/>
+          <w:szCs w:val="20"/>
+          <w:lang w:bidi="he-IL"/>
+        </w:rPr>
+        <w:t>"Overall win rate = %.1f%%"</w:t>
+      </w:r>
+      <w:r>
+        <w:rPr>
+          <w:rFonts w:ascii="Courier New" w:hAnsi="Courier New" w:cs="Courier New"/>
+          <w:color w:val="000000"/>
+          <w:sz w:val="20"/>
+          <w:szCs w:val="20"/>
+          <w:lang w:bidi="he-IL"/>
+        </w:rPr>
+        <w:t>, (</w:t>
+      </w:r>
+      <w:r>
+        <w:rPr>
+          <w:rFonts w:ascii="Courier New" w:hAnsi="Courier New" w:cs="Courier New"/>
+          <w:b/>
+          <w:bCs/>
+          <w:color w:val="7F0055"/>
+          <w:sz w:val="20"/>
+          <w:szCs w:val="20"/>
+          <w:lang w:bidi="he-IL"/>
+        </w:rPr>
+        <w:t>float</w:t>
+      </w:r>
+      <w:r>
+        <w:rPr>
+          <w:rFonts w:ascii="Courier New" w:hAnsi="Courier New" w:cs="Courier New"/>
+          <w:color w:val="000000"/>
+          <w:sz w:val="20"/>
+          <w:szCs w:val="20"/>
+          <w:lang w:bidi="he-IL"/>
+        </w:rPr>
+        <w:t>)(</w:t>
+      </w:r>
+      <w:proofErr w:type="spellStart"/>
+      <w:r>
+        <w:rPr>
+          <w:rFonts w:ascii="Courier New" w:hAnsi="Courier New" w:cs="Courier New"/>
+          <w:color w:val="6A3E3E"/>
+          <w:sz w:val="20"/>
+          <w:szCs w:val="20"/>
+          <w:lang w:bidi="he-IL"/>
+        </w:rPr>
+        <w:t>totalWins</w:t>
+      </w:r>
+      <w:proofErr w:type="spellEnd"/>
+      <w:r>
+        <w:rPr>
+          <w:rFonts w:ascii="Courier New" w:hAnsi="Courier New" w:cs="Courier New"/>
+          <w:color w:val="000000"/>
+          <w:sz w:val="20"/>
+          <w:szCs w:val="20"/>
+          <w:lang w:bidi="he-IL"/>
+        </w:rPr>
+        <w:t xml:space="preserve"> * 100) / (</w:t>
+      </w:r>
+      <w:proofErr w:type="spellStart"/>
+      <w:r>
+        <w:rPr>
+          <w:rFonts w:ascii="Courier New" w:hAnsi="Courier New" w:cs="Courier New"/>
+          <w:color w:val="6A3E3E"/>
+          <w:sz w:val="20"/>
+          <w:szCs w:val="20"/>
+          <w:lang w:bidi="he-IL"/>
+        </w:rPr>
+        <w:t>totalWins</w:t>
+      </w:r>
+      <w:proofErr w:type="spellEnd"/>
+      <w:r>
+        <w:rPr>
+          <w:rFonts w:ascii="Courier New" w:hAnsi="Courier New" w:cs="Courier New"/>
+          <w:color w:val="000000"/>
+          <w:sz w:val="20"/>
+          <w:szCs w:val="20"/>
+          <w:lang w:bidi="he-IL"/>
+        </w:rPr>
+        <w:t xml:space="preserve"> + </w:t>
+      </w:r>
+      <w:proofErr w:type="spellStart"/>
+      <w:r>
+        <w:rPr>
+          <w:rFonts w:ascii="Courier New" w:hAnsi="Courier New" w:cs="Courier New"/>
+          <w:color w:val="6A3E3E"/>
+          <w:sz w:val="20"/>
+          <w:szCs w:val="20"/>
+          <w:lang w:bidi="he-IL"/>
+        </w:rPr>
+        <w:t>totalLosses</w:t>
+      </w:r>
+      <w:proofErr w:type="spellEnd"/>
+      <w:r>
+        <w:rPr>
+          <w:rFonts w:ascii="Courier New" w:hAnsi="Courier New" w:cs="Courier New"/>
+          <w:color w:val="000000"/>
+          <w:sz w:val="20"/>
+          <w:szCs w:val="20"/>
+          <w:lang w:bidi="he-IL"/>
+        </w:rPr>
+        <w:t>)));</w:t>
+      </w:r>
+    </w:p>
+    <w:p>
+      <w:pPr>
+        <w:rPr>
+          <w:rFonts w:ascii="Courier New" w:hAnsi="Courier New" w:cs="Courier New"/>
+          <w:color w:val="000000"/>
+          <w:sz w:val="20"/>
+          <w:szCs w:val="20"/>
+          <w:lang w:bidi="he-IL"/>
+        </w:rPr>
+      </w:pPr>
+      <w:r>
+        <w:rPr>
+          <w:rFonts w:ascii="Courier New" w:hAnsi="Courier New" w:cs="Courier New"/>
+          <w:color w:val="000000"/>
+          <w:sz w:val="20"/>
+          <w:szCs w:val="20"/>
+          <w:lang w:bidi="he-IL"/>
+        </w:rPr>
+        <w:tab/>
+        <w:t>}</w:t>
+      </w:r>
+    </w:p>
+    <w:p>
+      <w:pPr>
+        <w:rPr>
+          <w:lang w:bidi="he-IL"/>
+        </w:rPr>
+      </w:pPr>
+      <w:r>
+        <w:rPr>
+          <w:lang w:bidi="he-IL"/>
+        </w:rPr>
+        <w:t>We have this instead, with the added line highlighted in yellow:</w:t>
+      </w:r>
+    </w:p>
+    <w:p>
+      <w:pPr>
+        <w:autoSpaceDE w:val="0"/>
+        <w:autoSpaceDN w:val="0"/>
+        <w:adjustRightInd w:val="0"/>
+        <w:spacing w:after="0" w:line="240" w:lineRule="auto"/>
+        <w:ind w:left="720"/>
+        <w:rPr>
+          <w:rFonts w:ascii="Courier New" w:hAnsi="Courier New" w:cs="Courier New"/>
+          <w:sz w:val="20"/>
+          <w:szCs w:val="20"/>
+          <w:lang w:bidi="he-IL"/>
+        </w:rPr>
+      </w:pPr>
+      <w:proofErr w:type="spellStart"/>
+      <w:proofErr w:type="gramStart"/>
+      <w:r>
+        <w:rPr>
+          <w:rFonts w:ascii="Courier New" w:hAnsi="Courier New" w:cs="Courier New"/>
+          <w:color w:val="000000"/>
+          <w:sz w:val="20"/>
+          <w:szCs w:val="20"/>
+          <w:lang w:bidi="he-IL"/>
+        </w:rPr>
+        <w:t>System.</w:t>
+      </w:r>
+      <w:r>
+        <w:rPr>
+          <w:rFonts w:ascii="Courier New" w:hAnsi="Courier New" w:cs="Courier New"/>
+          <w:b/>
+          <w:bCs/>
+          <w:i/>
+          <w:iCs/>
+          <w:color w:val="0000C0"/>
+          <w:sz w:val="20"/>
+          <w:szCs w:val="20"/>
+          <w:lang w:bidi="he-IL"/>
+        </w:rPr>
+        <w:t>out</w:t>
+      </w:r>
+      <w:r>
+        <w:rPr>
+          <w:rFonts w:ascii="Courier New" w:hAnsi="Courier New" w:cs="Courier New"/>
+          <w:color w:val="000000"/>
+          <w:sz w:val="20"/>
+          <w:szCs w:val="20"/>
+          <w:lang w:bidi="he-IL"/>
+        </w:rPr>
+        <w:t>.println</w:t>
+      </w:r>
+      <w:proofErr w:type="spellEnd"/>
+      <w:r>
+        <w:rPr>
+          <w:rFonts w:ascii="Courier New" w:hAnsi="Courier New" w:cs="Courier New"/>
+          <w:color w:val="000000"/>
+          <w:sz w:val="20"/>
+          <w:szCs w:val="20"/>
+          <w:lang w:bidi="he-IL"/>
+        </w:rPr>
+        <w:t>(</w:t>
+      </w:r>
+      <w:proofErr w:type="spellStart"/>
+      <w:proofErr w:type="gramEnd"/>
+      <w:r>
+        <w:rPr>
+          <w:rFonts w:ascii="Courier New" w:hAnsi="Courier New" w:cs="Courier New"/>
+          <w:color w:val="000000"/>
+          <w:sz w:val="20"/>
+          <w:szCs w:val="20"/>
+          <w:lang w:bidi="he-IL"/>
+        </w:rPr>
+        <w:t>String.</w:t>
+      </w:r>
+      <w:r>
+        <w:rPr>
+          <w:rFonts w:ascii="Courier New" w:hAnsi="Courier New" w:cs="Courier New"/>
+          <w:i/>
+          <w:iCs/>
+          <w:color w:val="000000"/>
+          <w:sz w:val="20"/>
+          <w:szCs w:val="20"/>
+          <w:lang w:bidi="he-IL"/>
+        </w:rPr>
+        <w:t>format</w:t>
+      </w:r>
+      <w:proofErr w:type="spellEnd"/>
+      <w:r>
+        <w:rPr>
+          <w:rFonts w:ascii="Courier New" w:hAnsi="Courier New" w:cs="Courier New"/>
+          <w:color w:val="000000"/>
+          <w:sz w:val="20"/>
+          <w:szCs w:val="20"/>
+          <w:lang w:bidi="he-IL"/>
+        </w:rPr>
+        <w:t>(</w:t>
+      </w:r>
+      <w:r>
+        <w:rPr>
+          <w:rFonts w:ascii="Courier New" w:hAnsi="Courier New" w:cs="Courier New"/>
+          <w:color w:val="2A00FF"/>
+          <w:sz w:val="20"/>
+          <w:szCs w:val="20"/>
+          <w:lang w:bidi="he-IL"/>
+        </w:rPr>
+        <w:t>"Win count = %d, Lose Count = %d, %.2f"</w:t>
+      </w:r>
+      <w:r>
+        <w:rPr>
+          <w:rFonts w:ascii="Courier New" w:hAnsi="Courier New" w:cs="Courier New"/>
+          <w:color w:val="000000"/>
+          <w:sz w:val="20"/>
+          <w:szCs w:val="20"/>
+          <w:lang w:bidi="he-IL"/>
+        </w:rPr>
+        <w:t xml:space="preserve">, </w:t>
+      </w:r>
+      <w:proofErr w:type="spellStart"/>
+      <w:r>
+        <w:rPr>
+          <w:rFonts w:ascii="Courier New" w:hAnsi="Courier New" w:cs="Courier New"/>
+          <w:color w:val="6A3E3E"/>
+          <w:sz w:val="20"/>
+          <w:szCs w:val="20"/>
+          <w:lang w:bidi="he-IL"/>
+        </w:rPr>
+        <w:t>winCount</w:t>
+      </w:r>
+      <w:proofErr w:type="spellEnd"/>
+      <w:r>
+        <w:rPr>
+          <w:rFonts w:ascii="Courier New" w:hAnsi="Courier New" w:cs="Courier New"/>
+          <w:color w:val="000000"/>
+          <w:sz w:val="20"/>
+          <w:szCs w:val="20"/>
+          <w:lang w:bidi="he-IL"/>
+        </w:rPr>
+        <w:t xml:space="preserve">, </w:t>
+      </w:r>
+      <w:proofErr w:type="spellStart"/>
+      <w:r>
+        <w:rPr>
+          <w:rFonts w:ascii="Courier New" w:hAnsi="Courier New" w:cs="Courier New"/>
+          <w:color w:val="6A3E3E"/>
+          <w:sz w:val="20"/>
+          <w:szCs w:val="20"/>
+          <w:lang w:bidi="he-IL"/>
+        </w:rPr>
+        <w:t>loseCount</w:t>
+      </w:r>
+      <w:proofErr w:type="spellEnd"/>
+      <w:r>
+        <w:rPr>
+          <w:rFonts w:ascii="Courier New" w:hAnsi="Courier New" w:cs="Courier New"/>
+          <w:color w:val="000000"/>
+          <w:sz w:val="20"/>
+          <w:szCs w:val="20"/>
+          <w:lang w:bidi="he-IL"/>
+        </w:rPr>
+        <w:t>, (</w:t>
+      </w:r>
+      <w:r>
+        <w:rPr>
+          <w:rFonts w:ascii="Courier New" w:hAnsi="Courier New" w:cs="Courier New"/>
+          <w:b/>
+          <w:bCs/>
+          <w:color w:val="7F0055"/>
+          <w:sz w:val="20"/>
+          <w:szCs w:val="20"/>
+          <w:lang w:bidi="he-IL"/>
+        </w:rPr>
+        <w:t>float</w:t>
+      </w:r>
+      <w:r>
+        <w:rPr>
+          <w:rFonts w:ascii="Courier New" w:hAnsi="Courier New" w:cs="Courier New"/>
+          <w:color w:val="000000"/>
+          <w:sz w:val="20"/>
+          <w:szCs w:val="20"/>
+          <w:lang w:bidi="he-IL"/>
+        </w:rPr>
+        <w:t xml:space="preserve">) </w:t>
+      </w:r>
+      <w:proofErr w:type="spellStart"/>
+      <w:r>
+        <w:rPr>
+          <w:rFonts w:ascii="Courier New" w:hAnsi="Courier New" w:cs="Courier New"/>
+          <w:color w:val="6A3E3E"/>
+          <w:sz w:val="20"/>
+          <w:szCs w:val="20"/>
+          <w:lang w:bidi="he-IL"/>
+        </w:rPr>
+        <w:t>winCount</w:t>
+      </w:r>
+      <w:proofErr w:type="spellEnd"/>
+      <w:r>
+        <w:rPr>
+          <w:rFonts w:ascii="Courier New" w:hAnsi="Courier New" w:cs="Courier New"/>
+          <w:color w:val="000000"/>
+          <w:sz w:val="20"/>
+          <w:szCs w:val="20"/>
+          <w:lang w:bidi="he-IL"/>
+        </w:rPr>
+        <w:t>/(</w:t>
+      </w:r>
+      <w:proofErr w:type="spellStart"/>
+      <w:r>
+        <w:rPr>
+          <w:rFonts w:ascii="Courier New" w:hAnsi="Courier New" w:cs="Courier New"/>
+          <w:color w:val="6A3E3E"/>
+          <w:sz w:val="20"/>
+          <w:szCs w:val="20"/>
+          <w:lang w:bidi="he-IL"/>
+        </w:rPr>
+        <w:t>winCount</w:t>
+      </w:r>
+      <w:r>
+        <w:rPr>
+          <w:rFonts w:ascii="Courier New" w:hAnsi="Courier New" w:cs="Courier New"/>
+          <w:color w:val="000000"/>
+          <w:sz w:val="20"/>
+          <w:szCs w:val="20"/>
+          <w:lang w:bidi="he-IL"/>
+        </w:rPr>
+        <w:t>+</w:t>
+      </w:r>
+      <w:r>
+        <w:rPr>
+          <w:rFonts w:ascii="Courier New" w:hAnsi="Courier New" w:cs="Courier New"/>
+          <w:color w:val="6A3E3E"/>
+          <w:sz w:val="20"/>
+          <w:szCs w:val="20"/>
+          <w:lang w:bidi="he-IL"/>
+        </w:rPr>
+        <w:t>loseCount</w:t>
+      </w:r>
+      <w:proofErr w:type="spellEnd"/>
+      <w:r>
+        <w:rPr>
+          <w:rFonts w:ascii="Courier New" w:hAnsi="Courier New" w:cs="Courier New"/>
+          <w:color w:val="000000"/>
+          <w:sz w:val="20"/>
+          <w:szCs w:val="20"/>
+          <w:lang w:bidi="he-IL"/>
+        </w:rPr>
+        <w:t>)));</w:t>
+      </w:r>
+    </w:p>
+    <w:p>
+      <w:pPr>
+        <w:autoSpaceDE w:val="0"/>
+        <w:autoSpaceDN w:val="0"/>
+        <w:adjustRightInd w:val="0"/>
+        <w:spacing w:after="0" w:line="240" w:lineRule="auto"/>
+        <w:rPr>
+          <w:rFonts w:ascii="Courier New" w:hAnsi="Courier New" w:cs="Courier New"/>
+          <w:sz w:val="20"/>
+          <w:szCs w:val="20"/>
+          <w:lang w:bidi="he-IL"/>
+        </w:rPr>
+      </w:pPr>
+      <w:r>
+        <w:rPr>
+          <w:rFonts w:ascii="Courier New" w:hAnsi="Courier New" w:cs="Courier New"/>
+          <w:color w:val="000000"/>
+          <w:sz w:val="20"/>
+          <w:szCs w:val="20"/>
+          <w:lang w:bidi="he-IL"/>
+        </w:rPr>
+        <w:t xml:space="preserve">            </w:t>
+      </w:r>
+      <w:proofErr w:type="spellStart"/>
+      <w:proofErr w:type="gramStart"/>
+      <w:r>
+        <w:rPr>
+          <w:rFonts w:ascii="Courier New" w:hAnsi="Courier New" w:cs="Courier New"/>
+          <w:color w:val="6A3E3E"/>
+          <w:sz w:val="20"/>
+          <w:szCs w:val="20"/>
+          <w:lang w:bidi="he-IL"/>
+        </w:rPr>
+        <w:t>totalWins</w:t>
+      </w:r>
+      <w:proofErr w:type="spellEnd"/>
+      <w:proofErr w:type="gramEnd"/>
+      <w:r>
+        <w:rPr>
+          <w:rFonts w:ascii="Courier New" w:hAnsi="Courier New" w:cs="Courier New"/>
+          <w:color w:val="000000"/>
+          <w:sz w:val="20"/>
+          <w:szCs w:val="20"/>
+          <w:lang w:bidi="he-IL"/>
+        </w:rPr>
+        <w:t xml:space="preserve"> += </w:t>
+      </w:r>
+      <w:proofErr w:type="spellStart"/>
+      <w:r>
+        <w:rPr>
+          <w:rFonts w:ascii="Courier New" w:hAnsi="Courier New" w:cs="Courier New"/>
+          <w:color w:val="6A3E3E"/>
+          <w:sz w:val="20"/>
+          <w:szCs w:val="20"/>
+          <w:lang w:bidi="he-IL"/>
+        </w:rPr>
+        <w:t>winCount</w:t>
+      </w:r>
+      <w:proofErr w:type="spellEnd"/>
+      <w:r>
+        <w:rPr>
+          <w:rFonts w:ascii="Courier New" w:hAnsi="Courier New" w:cs="Courier New"/>
+          <w:color w:val="000000"/>
+          <w:sz w:val="20"/>
+          <w:szCs w:val="20"/>
+          <w:lang w:bidi="he-IL"/>
+        </w:rPr>
+        <w:t>;</w:t>
+      </w:r>
+    </w:p>
+    <w:p>
+      <w:pPr>
+        <w:autoSpaceDE w:val="0"/>
+        <w:autoSpaceDN w:val="0"/>
+        <w:adjustRightInd w:val="0"/>
+        <w:spacing w:after="0" w:line="240" w:lineRule="auto"/>
+        <w:rPr>
+          <w:rFonts w:ascii="Courier New" w:hAnsi="Courier New" w:cs="Courier New"/>
+          <w:sz w:val="20"/>
+          <w:szCs w:val="20"/>
+          <w:lang w:bidi="he-IL"/>
+        </w:rPr>
+      </w:pPr>
+      <w:r>
+        <w:rPr>
+          <w:rFonts w:ascii="Courier New" w:hAnsi="Courier New" w:cs="Courier New"/>
+          <w:color w:val="000000"/>
+          <w:sz w:val="20"/>
+          <w:szCs w:val="20"/>
+          <w:lang w:bidi="he-IL"/>
+        </w:rPr>
+        <w:t xml:space="preserve">            </w:t>
+      </w:r>
+      <w:proofErr w:type="spellStart"/>
+      <w:proofErr w:type="gramStart"/>
+      <w:r>
+        <w:rPr>
+          <w:rFonts w:ascii="Courier New" w:hAnsi="Courier New" w:cs="Courier New"/>
+          <w:color w:val="6A3E3E"/>
+          <w:sz w:val="20"/>
+          <w:szCs w:val="20"/>
+          <w:lang w:bidi="he-IL"/>
+        </w:rPr>
+        <w:t>totalLosses</w:t>
+      </w:r>
+      <w:proofErr w:type="spellEnd"/>
+      <w:proofErr w:type="gramEnd"/>
+      <w:r>
+        <w:rPr>
+          <w:rFonts w:ascii="Courier New" w:hAnsi="Courier New" w:cs="Courier New"/>
+          <w:color w:val="000000"/>
+          <w:sz w:val="20"/>
+          <w:szCs w:val="20"/>
+          <w:lang w:bidi="he-IL"/>
+        </w:rPr>
+        <w:t xml:space="preserve"> += </w:t>
+      </w:r>
+      <w:proofErr w:type="spellStart"/>
+      <w:r>
+        <w:rPr>
+          <w:rFonts w:ascii="Courier New" w:hAnsi="Courier New" w:cs="Courier New"/>
+          <w:color w:val="6A3E3E"/>
+          <w:sz w:val="20"/>
+          <w:szCs w:val="20"/>
+          <w:lang w:bidi="he-IL"/>
+        </w:rPr>
+        <w:t>loseCount</w:t>
+      </w:r>
+      <w:proofErr w:type="spellEnd"/>
+      <w:r>
+        <w:rPr>
+          <w:rFonts w:ascii="Courier New" w:hAnsi="Courier New" w:cs="Courier New"/>
+          <w:color w:val="000000"/>
+          <w:sz w:val="20"/>
+          <w:szCs w:val="20"/>
+          <w:lang w:bidi="he-IL"/>
+        </w:rPr>
+        <w:t>;</w:t>
+      </w:r>
+    </w:p>
+    <w:p>
+      <w:pPr>
+        <w:autoSpaceDE w:val="0"/>
+        <w:autoSpaceDN w:val="0"/>
+        <w:adjustRightInd w:val="0"/>
+        <w:spacing w:after="0" w:line="240" w:lineRule="auto"/>
+        <w:rPr>
+          <w:rFonts w:ascii="Courier New" w:hAnsi="Courier New" w:cs="Courier New"/>
+          <w:sz w:val="20"/>
+          <w:szCs w:val="20"/>
+          <w:lang w:bidi="he-IL"/>
+        </w:rPr>
+      </w:pPr>
+      <w:r>
+        <w:rPr>
+          <w:rFonts w:ascii="Courier New" w:hAnsi="Courier New" w:cs="Courier New"/>
+          <w:color w:val="000000"/>
+          <w:sz w:val="20"/>
+          <w:szCs w:val="20"/>
+          <w:lang w:bidi="he-IL"/>
+        </w:rPr>
+        <w:t xml:space="preserve">            </w:t>
+      </w:r>
+    </w:p>
+    <w:p>
+      <w:pPr>
+        <w:autoSpaceDE w:val="0"/>
+        <w:autoSpaceDN w:val="0"/>
+        <w:adjustRightInd w:val="0"/>
+        <w:spacing w:after="0" w:line="240" w:lineRule="auto"/>
+        <w:ind w:left="720"/>
+        <w:rPr>
+          <w:rFonts w:ascii="Courier New" w:hAnsi="Courier New" w:cs="Courier New"/>
+          <w:sz w:val="20"/>
+          <w:szCs w:val="20"/>
+          <w:lang w:bidi="he-IL"/>
+        </w:rPr>
+      </w:pPr>
+      <w:r>
+        <w:rPr>
+          <w:rFonts w:ascii="Courier New" w:hAnsi="Courier New" w:cs="Courier New"/>
+          <w:color w:val="000000"/>
+          <w:sz w:val="20"/>
+          <w:szCs w:val="20"/>
+          <w:lang w:bidi="he-IL"/>
+        </w:rPr>
+        <w:t xml:space="preserve">            </w:t>
+      </w:r>
+      <w:proofErr w:type="spellStart"/>
+      <w:proofErr w:type="gramStart"/>
+      <w:r>
+        <w:rPr>
+          <w:rFonts w:ascii="Courier New" w:hAnsi="Courier New" w:cs="Courier New"/>
+          <w:color w:val="000000"/>
+          <w:sz w:val="20"/>
+          <w:szCs w:val="20"/>
+          <w:highlight w:val="yellow"/>
+          <w:lang w:bidi="he-IL"/>
+        </w:rPr>
+        <w:t>System.</w:t>
+      </w:r>
+      <w:r>
+        <w:rPr>
+          <w:rFonts w:ascii="Courier New" w:hAnsi="Courier New" w:cs="Courier New"/>
+          <w:b/>
+          <w:bCs/>
+          <w:i/>
+          <w:iCs/>
+          <w:color w:val="0000C0"/>
+          <w:sz w:val="20"/>
+          <w:szCs w:val="20"/>
+          <w:highlight w:val="yellow"/>
+          <w:lang w:bidi="he-IL"/>
+        </w:rPr>
+        <w:t>out</w:t>
+      </w:r>
+      <w:r>
+        <w:rPr>
+          <w:rFonts w:ascii="Courier New" w:hAnsi="Courier New" w:cs="Courier New"/>
+          <w:color w:val="000000"/>
+          <w:sz w:val="20"/>
+          <w:szCs w:val="20"/>
+          <w:highlight w:val="yellow"/>
+          <w:lang w:bidi="he-IL"/>
+        </w:rPr>
+        <w:t>.println</w:t>
+      </w:r>
+      <w:proofErr w:type="spellEnd"/>
+      <w:r>
+        <w:rPr>
+          <w:rFonts w:ascii="Courier New" w:hAnsi="Courier New" w:cs="Courier New"/>
+          <w:color w:val="000000"/>
+          <w:sz w:val="20"/>
+          <w:szCs w:val="20"/>
+          <w:highlight w:val="yellow"/>
+          <w:lang w:bidi="he-IL"/>
+        </w:rPr>
+        <w:t>(</w:t>
+      </w:r>
+      <w:proofErr w:type="gramEnd"/>
+      <w:r>
+        <w:rPr>
+          <w:rFonts w:ascii="Courier New" w:hAnsi="Courier New" w:cs="Courier New"/>
+          <w:color w:val="2A00FF"/>
+          <w:sz w:val="20"/>
+          <w:szCs w:val="20"/>
+          <w:highlight w:val="yellow"/>
+          <w:lang w:bidi="he-IL"/>
+        </w:rPr>
+        <w:t>"Please type \"q\" without quotes and press enter to proceed!"</w:t>
+      </w:r>
+      <w:r>
+        <w:rPr>
+          <w:rFonts w:ascii="Courier New" w:hAnsi="Courier New" w:cs="Courier New"/>
+          <w:color w:val="000000"/>
+          <w:sz w:val="20"/>
+          <w:szCs w:val="20"/>
+          <w:highlight w:val="yellow"/>
+          <w:lang w:bidi="he-IL"/>
+        </w:rPr>
+        <w:t>);</w:t>
+      </w:r>
+    </w:p>
+    <w:p>
+      <w:pPr>
+        <w:autoSpaceDE w:val="0"/>
+        <w:autoSpaceDN w:val="0"/>
+        <w:adjustRightInd w:val="0"/>
+        <w:spacing w:after="0" w:line="240" w:lineRule="auto"/>
+        <w:rPr>
+          <w:rFonts w:ascii="Courier New" w:hAnsi="Courier New" w:cs="Courier New"/>
+          <w:sz w:val="20"/>
+          <w:szCs w:val="20"/>
+          <w:lang w:bidi="he-IL"/>
+        </w:rPr>
+      </w:pPr>
+    </w:p>
+    <w:p>
+      <w:pPr>
+        <w:autoSpaceDE w:val="0"/>
+        <w:autoSpaceDN w:val="0"/>
+        <w:adjustRightInd w:val="0"/>
+        <w:spacing w:after="0" w:line="240" w:lineRule="auto"/>
+        <w:rPr>
+          <w:rFonts w:ascii="Courier New" w:hAnsi="Courier New" w:cs="Courier New"/>
+          <w:sz w:val="20"/>
+          <w:szCs w:val="20"/>
+          <w:lang w:bidi="he-IL"/>
+        </w:rPr>
+      </w:pPr>
+      <w:r>
+        <w:rPr>
+          <w:rFonts w:ascii="Courier New" w:hAnsi="Courier New" w:cs="Courier New"/>
+          <w:color w:val="000000"/>
+          <w:sz w:val="20"/>
+          <w:szCs w:val="20"/>
+          <w:lang w:bidi="he-IL"/>
+        </w:rPr>
+        <w:t xml:space="preserve">            String </w:t>
+      </w:r>
+      <w:proofErr w:type="spellStart"/>
+      <w:r>
+        <w:rPr>
+          <w:rFonts w:ascii="Courier New" w:hAnsi="Courier New" w:cs="Courier New"/>
+          <w:color w:val="6A3E3E"/>
+          <w:sz w:val="20"/>
+          <w:szCs w:val="20"/>
+          <w:lang w:bidi="he-IL"/>
+        </w:rPr>
+        <w:t>ans</w:t>
+      </w:r>
+      <w:proofErr w:type="spellEnd"/>
+      <w:r>
+        <w:rPr>
+          <w:rFonts w:ascii="Courier New" w:hAnsi="Courier New" w:cs="Courier New"/>
+          <w:color w:val="000000"/>
+          <w:sz w:val="20"/>
+          <w:szCs w:val="20"/>
+          <w:lang w:bidi="he-IL"/>
+        </w:rPr>
+        <w:t xml:space="preserve"> = </w:t>
+      </w:r>
+      <w:proofErr w:type="spellStart"/>
+      <w:proofErr w:type="gramStart"/>
+      <w:r>
+        <w:rPr>
+          <w:rFonts w:ascii="Courier New" w:hAnsi="Courier New" w:cs="Courier New"/>
+          <w:color w:val="6A3E3E"/>
+          <w:sz w:val="20"/>
+          <w:szCs w:val="20"/>
+          <w:lang w:bidi="he-IL"/>
+        </w:rPr>
+        <w:t>console</w:t>
+      </w:r>
+      <w:r>
+        <w:rPr>
+          <w:rFonts w:ascii="Courier New" w:hAnsi="Courier New" w:cs="Courier New"/>
+          <w:color w:val="000000"/>
+          <w:sz w:val="20"/>
+          <w:szCs w:val="20"/>
+          <w:lang w:bidi="he-IL"/>
+        </w:rPr>
+        <w:t>.readLine</w:t>
+      </w:r>
+      <w:proofErr w:type="spellEnd"/>
+      <w:r>
+        <w:rPr>
+          <w:rFonts w:ascii="Courier New" w:hAnsi="Courier New" w:cs="Courier New"/>
+          <w:color w:val="000000"/>
+          <w:sz w:val="20"/>
+          <w:szCs w:val="20"/>
+          <w:lang w:bidi="he-IL"/>
+        </w:rPr>
+        <w:t>(</w:t>
+      </w:r>
+      <w:proofErr w:type="gramEnd"/>
+      <w:r>
+        <w:rPr>
+          <w:rFonts w:ascii="Courier New" w:hAnsi="Courier New" w:cs="Courier New"/>
+          <w:color w:val="000000"/>
+          <w:sz w:val="20"/>
+          <w:szCs w:val="20"/>
+          <w:lang w:bidi="he-IL"/>
+        </w:rPr>
+        <w:t>);</w:t>
+      </w:r>
+    </w:p>
+    <w:p>
+      <w:pPr>
+        <w:autoSpaceDE w:val="0"/>
+        <w:autoSpaceDN w:val="0"/>
+        <w:adjustRightInd w:val="0"/>
+        <w:spacing w:after="0" w:line="240" w:lineRule="auto"/>
+        <w:rPr>
+          <w:rFonts w:ascii="Courier New" w:hAnsi="Courier New" w:cs="Courier New"/>
+          <w:sz w:val="20"/>
+          <w:szCs w:val="20"/>
+          <w:lang w:bidi="he-IL"/>
+        </w:rPr>
+      </w:pPr>
+      <w:r>
+        <w:rPr>
+          <w:rFonts w:ascii="Courier New" w:hAnsi="Courier New" w:cs="Courier New"/>
+          <w:color w:val="000000"/>
+          <w:sz w:val="20"/>
+          <w:szCs w:val="20"/>
+          <w:lang w:bidi="he-IL"/>
+        </w:rPr>
+        <w:t xml:space="preserve">            </w:t>
+      </w:r>
+      <w:proofErr w:type="gramStart"/>
+      <w:r>
+        <w:rPr>
+          <w:rFonts w:ascii="Courier New" w:hAnsi="Courier New" w:cs="Courier New"/>
+          <w:b/>
+          <w:bCs/>
+          <w:color w:val="7F0055"/>
+          <w:sz w:val="20"/>
+          <w:szCs w:val="20"/>
+          <w:lang w:bidi="he-IL"/>
+        </w:rPr>
+        <w:t>if</w:t>
+      </w:r>
+      <w:proofErr w:type="gramEnd"/>
+      <w:r>
+        <w:rPr>
+          <w:rFonts w:ascii="Courier New" w:hAnsi="Courier New" w:cs="Courier New"/>
+          <w:color w:val="000000"/>
+          <w:sz w:val="20"/>
+          <w:szCs w:val="20"/>
+          <w:lang w:bidi="he-IL"/>
+        </w:rPr>
+        <w:t xml:space="preserve"> (</w:t>
+      </w:r>
+      <w:proofErr w:type="spellStart"/>
+      <w:r>
+        <w:rPr>
+          <w:rFonts w:ascii="Courier New" w:hAnsi="Courier New" w:cs="Courier New"/>
+          <w:color w:val="6A3E3E"/>
+          <w:sz w:val="20"/>
+          <w:szCs w:val="20"/>
+          <w:lang w:bidi="he-IL"/>
+        </w:rPr>
+        <w:t>ans</w:t>
+      </w:r>
+      <w:r>
+        <w:rPr>
+          <w:rFonts w:ascii="Courier New" w:hAnsi="Courier New" w:cs="Courier New"/>
+          <w:color w:val="000000"/>
+          <w:sz w:val="20"/>
+          <w:szCs w:val="20"/>
+          <w:lang w:bidi="he-IL"/>
+        </w:rPr>
+        <w:t>.equals</w:t>
+      </w:r>
+      <w:proofErr w:type="spellEnd"/>
+      <w:r>
+        <w:rPr>
+          <w:rFonts w:ascii="Courier New" w:hAnsi="Courier New" w:cs="Courier New"/>
+          <w:color w:val="000000"/>
+          <w:sz w:val="20"/>
+          <w:szCs w:val="20"/>
+          <w:lang w:bidi="he-IL"/>
+        </w:rPr>
+        <w:t>(</w:t>
+      </w:r>
+      <w:r>
+        <w:rPr>
+          <w:rFonts w:ascii="Courier New" w:hAnsi="Courier New" w:cs="Courier New"/>
+          <w:color w:val="2A00FF"/>
+          <w:sz w:val="20"/>
+          <w:szCs w:val="20"/>
+          <w:lang w:bidi="he-IL"/>
+        </w:rPr>
+        <w:t>"q"</w:t>
+      </w:r>
+      <w:r>
+        <w:rPr>
+          <w:rFonts w:ascii="Courier New" w:hAnsi="Courier New" w:cs="Courier New"/>
+          <w:color w:val="000000"/>
+          <w:sz w:val="20"/>
+          <w:szCs w:val="20"/>
+          <w:lang w:bidi="he-IL"/>
+        </w:rPr>
+        <w:t xml:space="preserve">)) </w:t>
+      </w:r>
+      <w:r>
+        <w:rPr>
+          <w:rFonts w:ascii="Courier New" w:hAnsi="Courier New" w:cs="Courier New"/>
+          <w:b/>
+          <w:bCs/>
+          <w:color w:val="7F0055"/>
+          <w:sz w:val="20"/>
+          <w:szCs w:val="20"/>
+          <w:lang w:bidi="he-IL"/>
+        </w:rPr>
+        <w:t>break</w:t>
+      </w:r>
+      <w:r>
+        <w:rPr>
+          <w:rFonts w:ascii="Courier New" w:hAnsi="Courier New" w:cs="Courier New"/>
+          <w:color w:val="000000"/>
+          <w:sz w:val="20"/>
+          <w:szCs w:val="20"/>
+          <w:lang w:bidi="he-IL"/>
+        </w:rPr>
+        <w:t>;</w:t>
+      </w:r>
+    </w:p>
+    <w:p>
+      <w:pPr>
+        <w:autoSpaceDE w:val="0"/>
+        <w:autoSpaceDN w:val="0"/>
+        <w:adjustRightInd w:val="0"/>
+        <w:spacing w:after="0" w:line="240" w:lineRule="auto"/>
+        <w:rPr>
+          <w:rFonts w:ascii="Courier New" w:hAnsi="Courier New" w:cs="Courier New"/>
+          <w:sz w:val="20"/>
+          <w:szCs w:val="20"/>
+          <w:lang w:bidi="he-IL"/>
+        </w:rPr>
+      </w:pPr>
+      <w:r>
+        <w:rPr>
+          <w:rFonts w:ascii="Courier New" w:hAnsi="Courier New" w:cs="Courier New"/>
+          <w:color w:val="000000"/>
+          <w:sz w:val="20"/>
+          <w:szCs w:val="20"/>
+          <w:lang w:bidi="he-IL"/>
+        </w:rPr>
+        <w:t xml:space="preserve">        } </w:t>
+      </w:r>
+      <w:r>
+        <w:rPr>
+          <w:rFonts w:ascii="Courier New" w:hAnsi="Courier New" w:cs="Courier New"/>
+          <w:color w:val="3F7F5F"/>
+          <w:sz w:val="20"/>
+          <w:szCs w:val="20"/>
+          <w:lang w:bidi="he-IL"/>
+        </w:rPr>
+        <w:t>//while true</w:t>
+      </w:r>
+    </w:p>
+    <w:p>
+      <w:pPr>
+        <w:autoSpaceDE w:val="0"/>
+        <w:autoSpaceDN w:val="0"/>
+        <w:adjustRightInd w:val="0"/>
+        <w:spacing w:after="0" w:line="240" w:lineRule="auto"/>
+        <w:rPr>
+          <w:rFonts w:ascii="Courier New" w:hAnsi="Courier New" w:cs="Courier New"/>
+          <w:sz w:val="20"/>
+          <w:szCs w:val="20"/>
+          <w:lang w:bidi="he-IL"/>
+        </w:rPr>
+      </w:pPr>
+      <w:r>
+        <w:rPr>
+          <w:rFonts w:ascii="Courier New" w:hAnsi="Courier New" w:cs="Courier New"/>
+          <w:color w:val="000000"/>
+          <w:sz w:val="20"/>
+          <w:szCs w:val="20"/>
+          <w:lang w:bidi="he-IL"/>
+        </w:rPr>
+        <w:t xml:space="preserve">        </w:t>
+      </w:r>
+    </w:p>
+    <w:p>
+      <w:pPr>
+        <w:autoSpaceDE w:val="0"/>
+        <w:autoSpaceDN w:val="0"/>
+        <w:adjustRightInd w:val="0"/>
+        <w:spacing w:after="0" w:line="240" w:lineRule="auto"/>
+        <w:ind w:left="720"/>
+        <w:rPr>
+          <w:rFonts w:ascii="Courier New" w:hAnsi="Courier New" w:cs="Courier New"/>
+          <w:sz w:val="20"/>
+          <w:szCs w:val="20"/>
+          <w:lang w:bidi="he-IL"/>
+        </w:rPr>
+      </w:pPr>
+      <w:r>
+        <w:rPr>
+          <w:rFonts w:ascii="Courier New" w:hAnsi="Courier New" w:cs="Courier New"/>
+          <w:color w:val="000000"/>
+          <w:sz w:val="20"/>
+          <w:szCs w:val="20"/>
+          <w:lang w:bidi="he-IL"/>
+        </w:rPr>
+        <w:t xml:space="preserve">        </w:t>
+      </w:r>
+      <w:proofErr w:type="spellStart"/>
+      <w:proofErr w:type="gramStart"/>
+      <w:r>
+        <w:rPr>
+          <w:rFonts w:ascii="Courier New" w:hAnsi="Courier New" w:cs="Courier New"/>
+          <w:color w:val="000000"/>
+          <w:sz w:val="20"/>
+          <w:szCs w:val="20"/>
+          <w:lang w:bidi="he-IL"/>
+        </w:rPr>
+        <w:t>System.</w:t>
+      </w:r>
+      <w:r>
+        <w:rPr>
+          <w:rFonts w:ascii="Courier New" w:hAnsi="Courier New" w:cs="Courier New"/>
+          <w:b/>
+          <w:bCs/>
+          <w:i/>
+          <w:iCs/>
+          <w:color w:val="0000C0"/>
+          <w:sz w:val="20"/>
+          <w:szCs w:val="20"/>
+          <w:lang w:bidi="he-IL"/>
+        </w:rPr>
+        <w:t>out</w:t>
+      </w:r>
+      <w:r>
+        <w:rPr>
+          <w:rFonts w:ascii="Courier New" w:hAnsi="Courier New" w:cs="Courier New"/>
+          <w:color w:val="000000"/>
+          <w:sz w:val="20"/>
+          <w:szCs w:val="20"/>
+          <w:lang w:bidi="he-IL"/>
+        </w:rPr>
+        <w:t>.println</w:t>
+      </w:r>
+      <w:proofErr w:type="spellEnd"/>
+      <w:r>
+        <w:rPr>
+          <w:rFonts w:ascii="Courier New" w:hAnsi="Courier New" w:cs="Courier New"/>
+          <w:color w:val="000000"/>
+          <w:sz w:val="20"/>
+          <w:szCs w:val="20"/>
+          <w:lang w:bidi="he-IL"/>
+        </w:rPr>
+        <w:t>(</w:t>
+      </w:r>
+      <w:proofErr w:type="spellStart"/>
+      <w:proofErr w:type="gramEnd"/>
+      <w:r>
+        <w:rPr>
+          <w:rFonts w:ascii="Courier New" w:hAnsi="Courier New" w:cs="Courier New"/>
+          <w:color w:val="000000"/>
+          <w:sz w:val="20"/>
+          <w:szCs w:val="20"/>
+          <w:lang w:bidi="he-IL"/>
+        </w:rPr>
+        <w:t>String.</w:t>
+      </w:r>
+      <w:r>
+        <w:rPr>
+          <w:rFonts w:ascii="Courier New" w:hAnsi="Courier New" w:cs="Courier New"/>
+          <w:i/>
+          <w:iCs/>
+          <w:color w:val="000000"/>
+          <w:sz w:val="20"/>
+          <w:szCs w:val="20"/>
+          <w:lang w:bidi="he-IL"/>
+        </w:rPr>
+        <w:t>format</w:t>
+      </w:r>
+      <w:proofErr w:type="spellEnd"/>
+      <w:r>
+        <w:rPr>
+          <w:rFonts w:ascii="Courier New" w:hAnsi="Courier New" w:cs="Courier New"/>
+          <w:color w:val="000000"/>
+          <w:sz w:val="20"/>
+          <w:szCs w:val="20"/>
+          <w:lang w:bidi="he-IL"/>
+        </w:rPr>
+        <w:t>(</w:t>
+      </w:r>
+      <w:r>
+        <w:rPr>
+          <w:rFonts w:ascii="Courier New" w:hAnsi="Courier New" w:cs="Courier New"/>
+          <w:color w:val="2A00FF"/>
+          <w:sz w:val="20"/>
+          <w:szCs w:val="20"/>
+          <w:lang w:bidi="he-IL"/>
+        </w:rPr>
+        <w:t>"Overall win rate = %.1f%%"</w:t>
+      </w:r>
+      <w:r>
+        <w:rPr>
+          <w:rFonts w:ascii="Courier New" w:hAnsi="Courier New" w:cs="Courier New"/>
+          <w:color w:val="000000"/>
+          <w:sz w:val="20"/>
+          <w:szCs w:val="20"/>
+          <w:lang w:bidi="he-IL"/>
+        </w:rPr>
+        <w:t>, (</w:t>
+      </w:r>
+      <w:r>
+        <w:rPr>
+          <w:rFonts w:ascii="Courier New" w:hAnsi="Courier New" w:cs="Courier New"/>
+          <w:b/>
+          <w:bCs/>
+          <w:color w:val="7F0055"/>
+          <w:sz w:val="20"/>
+          <w:szCs w:val="20"/>
+          <w:lang w:bidi="he-IL"/>
+        </w:rPr>
+        <w:t>float</w:t>
+      </w:r>
+      <w:r>
+        <w:rPr>
+          <w:rFonts w:ascii="Courier New" w:hAnsi="Courier New" w:cs="Courier New"/>
+          <w:color w:val="000000"/>
+          <w:sz w:val="20"/>
+          <w:szCs w:val="20"/>
+          <w:lang w:bidi="he-IL"/>
+        </w:rPr>
+        <w:t>)(</w:t>
+      </w:r>
+      <w:proofErr w:type="spellStart"/>
+      <w:r>
+        <w:rPr>
+          <w:rFonts w:ascii="Courier New" w:hAnsi="Courier New" w:cs="Courier New"/>
+          <w:color w:val="6A3E3E"/>
+          <w:sz w:val="20"/>
+          <w:szCs w:val="20"/>
+          <w:lang w:bidi="he-IL"/>
+        </w:rPr>
+        <w:t>totalWins</w:t>
+      </w:r>
+      <w:proofErr w:type="spellEnd"/>
+      <w:r>
+        <w:rPr>
+          <w:rFonts w:ascii="Courier New" w:hAnsi="Courier New" w:cs="Courier New"/>
+          <w:color w:val="000000"/>
+          <w:sz w:val="20"/>
+          <w:szCs w:val="20"/>
+          <w:lang w:bidi="he-IL"/>
+        </w:rPr>
+        <w:t xml:space="preserve"> * 100) / (</w:t>
+      </w:r>
+      <w:proofErr w:type="spellStart"/>
+      <w:r>
+        <w:rPr>
+          <w:rFonts w:ascii="Courier New" w:hAnsi="Courier New" w:cs="Courier New"/>
+          <w:color w:val="6A3E3E"/>
+          <w:sz w:val="20"/>
+          <w:szCs w:val="20"/>
+          <w:lang w:bidi="he-IL"/>
+        </w:rPr>
+        <w:t>totalWins</w:t>
+      </w:r>
+      <w:proofErr w:type="spellEnd"/>
+      <w:r>
+        <w:rPr>
+          <w:rFonts w:ascii="Courier New" w:hAnsi="Courier New" w:cs="Courier New"/>
+          <w:color w:val="000000"/>
+          <w:sz w:val="20"/>
+          <w:szCs w:val="20"/>
+          <w:lang w:bidi="he-IL"/>
+        </w:rPr>
+        <w:t xml:space="preserve"> + </w:t>
+      </w:r>
+      <w:proofErr w:type="spellStart"/>
+      <w:r>
+        <w:rPr>
+          <w:rFonts w:ascii="Courier New" w:hAnsi="Courier New" w:cs="Courier New"/>
+          <w:color w:val="6A3E3E"/>
+          <w:sz w:val="20"/>
+          <w:szCs w:val="20"/>
+          <w:lang w:bidi="he-IL"/>
+        </w:rPr>
+        <w:t>totalLosses</w:t>
+      </w:r>
+      <w:proofErr w:type="spellEnd"/>
+      <w:r>
+        <w:rPr>
+          <w:rFonts w:ascii="Courier New" w:hAnsi="Courier New" w:cs="Courier New"/>
+          <w:color w:val="000000"/>
+          <w:sz w:val="20"/>
+          <w:szCs w:val="20"/>
+          <w:lang w:bidi="he-IL"/>
+        </w:rPr>
+        <w:t>)));</w:t>
+      </w:r>
+    </w:p>
+    <w:p>
+      <w:pPr>
+        <w:rPr>
+          <w:rFonts w:ascii="Courier New" w:hAnsi="Courier New" w:cs="Courier New"/>
+          <w:color w:val="000000"/>
+          <w:sz w:val="20"/>
+          <w:szCs w:val="20"/>
+          <w:lang w:bidi="he-IL"/>
+        </w:rPr>
+      </w:pPr>
+      <w:r>
+        <w:rPr>
+          <w:rFonts w:ascii="Courier New" w:hAnsi="Courier New" w:cs="Courier New"/>
+          <w:color w:val="000000"/>
+          <w:sz w:val="20"/>
+          <w:szCs w:val="20"/>
+          <w:lang w:bidi="he-IL"/>
+        </w:rPr>
+        <w:tab/>
+        <w:t>}</w:t>
+      </w:r>
+    </w:p>
+    <w:p>
+      <w:pPr>
+        <w:rPr>
+          <w:lang w:bidi="he-IL"/>
+        </w:rPr>
+      </w:pPr>
+      <w:r>
+        <w:rPr>
+          <w:lang w:bidi="he-IL"/>
+        </w:rPr>
+        <w:t>By adding a single line, we can be sure to be able to obtain the overall win rate of the game.</w:t>
+      </w:r>
+    </w:p>
+    <w:p>
+      <w:pPr>
+        <w:rPr>
+          <w:lang w:bidi="he-IL"/>
+        </w:rPr>
+      </w:pPr>
+    </w:p>
+    <w:p>
+      <w:pPr>
+        <w:rPr>
+          <w:lang w:bidi="he-IL"/>
+        </w:rPr>
+      </w:pPr>
+      <w:r>
+        <w:rPr>
+          <w:lang w:bidi="he-IL"/>
+        </w:rPr>
+        <w:br w:type="page"/>
+      </w:r>
+    </w:p>
+    <w:p>
+      <w:pPr>
+        <w:pStyle w:val="Heading1"/>
+        <w:rPr>
+          <w:lang w:bidi="he-IL"/>
+        </w:rPr>
+      </w:pPr>
+      <w:r>
+        <w:rPr>
+          <w:lang w:bidi="he-IL"/>
+        </w:rPr>
+        <w:lastRenderedPageBreak/>
+        <w:t>Bug Report 5</w:t>
+      </w:r>
+    </w:p>
+    <w:p>
+      <w:pPr>
+        <w:pStyle w:val="Heading2"/>
+        <w:rPr>
+          <w:lang w:bidi="he-IL"/>
+        </w:rPr>
+      </w:pPr>
+      <w:r>
+        <w:rPr>
+          <w:lang w:bidi="he-IL"/>
+        </w:rPr>
+        <w:t>Description</w:t>
+      </w:r>
+    </w:p>
+    <w:p>
+      <w:pPr>
+        <w:rPr>
+          <w:lang w:bidi="he-IL"/>
+        </w:rPr>
+      </w:pPr>
+      <w:bookmarkStart w:id="0" w:name="_GoBack"/>
+      <w:bookmarkEnd w:id="0"/>
     </w:p>
     <w:sectPr>
       <w:pgSz w:w="11906" w:h="16838"/>
@@ -8776,6 +12464,28 @@
       <w:szCs w:val="26"/>
     </w:rPr>
   </w:style>
+  <w:style w:type="paragraph" w:styleId="Heading3">
+    <w:name w:val="heading 3"/>
+    <w:basedOn w:val="Normal"/>
+    <w:next w:val="Normal"/>
+    <w:link w:val="Heading3Char"/>
+    <w:uiPriority w:val="9"/>
+    <w:unhideWhenUsed/>
+    <w:qFormat/>
+    <w:rsid w:val="00D00ABB"/>
+    <w:pPr>
+      <w:keepNext/>
+      <w:keepLines/>
+      <w:spacing w:before="40" w:after="0"/>
+      <w:outlineLvl w:val="2"/>
+    </w:pPr>
+    <w:rPr>
+      <w:rFonts w:asciiTheme="majorHAnsi" w:eastAsiaTheme="majorEastAsia" w:hAnsiTheme="majorHAnsi" w:cstheme="majorBidi"/>
+      <w:color w:val="1F4D78" w:themeColor="accent1" w:themeShade="7F"/>
+      <w:sz w:val="24"/>
+      <w:szCs w:val="24"/>
+    </w:rPr>
+  </w:style>
   <w:style w:type="character" w:default="1" w:styleId="DefaultParagraphFont">
     <w:name w:val="Default Paragraph Font"/>
     <w:uiPriority w:val="1"/>
@@ -8917,6 +12627,28 @@
     <w:link w:val="Footer"/>
     <w:uiPriority w:val="99"/>
     <w:rsid w:val="00232824"/>
+  </w:style>
+  <w:style w:type="paragraph" w:styleId="NoSpacing">
+    <w:name w:val="No Spacing"/>
+    <w:uiPriority w:val="1"/>
+    <w:qFormat/>
+    <w:rsid w:val="001D0BC4"/>
+    <w:pPr>
+      <w:spacing w:after="0" w:line="240" w:lineRule="auto"/>
+    </w:pPr>
+  </w:style>
+  <w:style w:type="character" w:customStyle="1" w:styleId="Heading3Char">
+    <w:name w:val="Heading 3 Char"/>
+    <w:basedOn w:val="DefaultParagraphFont"/>
+    <w:link w:val="Heading3"/>
+    <w:uiPriority w:val="9"/>
+    <w:rsid w:val="00D00ABB"/>
+    <w:rPr>
+      <w:rFonts w:asciiTheme="majorHAnsi" w:eastAsiaTheme="majorEastAsia" w:hAnsiTheme="majorHAnsi" w:cstheme="majorBidi"/>
+      <w:color w:val="1F4D78" w:themeColor="accent1" w:themeShade="7F"/>
+      <w:sz w:val="24"/>
+      <w:szCs w:val="24"/>
+    </w:rPr>
   </w:style>
 </w:styles>
 </file>
@@ -9187,7 +12919,7 @@
 </file>
 
 <file path=customXml/itemProps1.xml><?xml version="1.0" encoding="utf-8"?>
-<ds:datastoreItem xmlns:ds="http://schemas.openxmlformats.org/officeDocument/2006/customXml" ds:itemID="{AC6528AE-4B74-4141-AD2F-EEE20D38562F}">
+<ds:datastoreItem xmlns:ds="http://schemas.openxmlformats.org/officeDocument/2006/customXml" ds:itemID="{30D93429-48A8-48DF-B86B-315FCC28BC79}">
   <ds:schemaRefs>
     <ds:schemaRef ds:uri="http://schemas.openxmlformats.org/officeDocument/2006/bibliography"/>
   </ds:schemaRefs>

</xml_diff>

<commit_message>
Bug Report 7 and it appears to be almost done. I think.
Bug 7 report details added to assignment documentation, added test
solutions and modified the debug project.
</commit_message>
<xml_diff>
--- a/ITC205 Assignment 4.docx
+++ b/ITC205 Assignment 4.docx
@@ -292,15 +292,7 @@
     </w:p>
     <w:p>
       <w:r>
-        <w:t xml:space="preserve">Repeating the pre-test run of the main class, every win by Fred appears to have not award the </w:t>
-      </w:r>
-      <w:proofErr w:type="gramStart"/>
-      <w:r>
-        <w:t>correct</w:t>
-      </w:r>
-      <w:proofErr w:type="gramEnd"/>
-      <w:r>
-        <w:t xml:space="preserve"> amount, with a win in one symbol matching </w:t>
+        <w:t xml:space="preserve">Repeating the pre-test run of the main class, every win by Fred appears to have not award the correct amount, with a win in one symbol matching </w:t>
       </w:r>
       <w:r>
         <w:t>appearing to state that money has been awarded, when it merely kept the balance at a still as it only instead refunded the amount betted after he matched only one symbol</w:t>
@@ -17181,8 +17173,2820 @@
           <w:lang w:bidi="he-IL"/>
         </w:rPr>
       </w:pPr>
+      <w:r>
+        <w:rPr>
+          <w:lang w:bidi="he-IL"/>
+        </w:rPr>
+        <w:t>Test did not terminate after returning win ratio, and the win rate is never displayed, because it requires input of q to console.</w:t>
+      </w:r>
+    </w:p>
+    <w:p>
+      <w:pPr>
+        <w:rPr>
+          <w:lang w:bidi="he-IL"/>
+        </w:rPr>
+      </w:pPr>
+    </w:p>
+    <w:p>
+      <w:pPr>
+        <w:pStyle w:val="Heading2"/>
+        <w:rPr>
+          <w:lang w:bidi="he-IL"/>
+        </w:rPr>
+      </w:pPr>
+      <w:r>
+        <w:rPr>
+          <w:lang w:bidi="he-IL"/>
+        </w:rPr>
+        <w:t>Pre-Test Run</w:t>
+      </w:r>
+    </w:p>
+    <w:p>
+      <w:pPr>
+        <w:rPr>
+          <w:lang w:bidi="he-IL"/>
+        </w:rPr>
+      </w:pPr>
+      <w:r>
+        <w:rPr>
+          <w:lang w:bidi="he-IL"/>
+        </w:rPr>
+        <w:t>In the Main class, there is a line near the end that is as follows.</w:t>
+      </w:r>
+    </w:p>
+    <w:p>
+      <w:pPr>
+        <w:autoSpaceDE w:val="0"/>
+        <w:autoSpaceDN w:val="0"/>
+        <w:adjustRightInd w:val="0"/>
+        <w:spacing w:after="0" w:line="240" w:lineRule="auto"/>
+        <w:rPr>
+          <w:rFonts w:ascii="Courier New" w:hAnsi="Courier New" w:cs="Courier New"/>
+          <w:sz w:val="20"/>
+          <w:szCs w:val="20"/>
+          <w:lang w:bidi="he-IL"/>
+        </w:rPr>
+      </w:pPr>
+      <w:proofErr w:type="spellStart"/>
+      <w:proofErr w:type="gramStart"/>
+      <w:r>
+        <w:rPr>
+          <w:rFonts w:ascii="Courier New" w:hAnsi="Courier New" w:cs="Courier New"/>
+          <w:color w:val="000000"/>
+          <w:sz w:val="20"/>
+          <w:szCs w:val="20"/>
+          <w:lang w:bidi="he-IL"/>
+        </w:rPr>
+        <w:t>System.</w:t>
+      </w:r>
+      <w:r>
+        <w:rPr>
+          <w:rFonts w:ascii="Courier New" w:hAnsi="Courier New" w:cs="Courier New"/>
+          <w:b/>
+          <w:bCs/>
+          <w:i/>
+          <w:iCs/>
+          <w:color w:val="0000C0"/>
+          <w:sz w:val="20"/>
+          <w:szCs w:val="20"/>
+          <w:lang w:bidi="he-IL"/>
+        </w:rPr>
+        <w:t>out</w:t>
+      </w:r>
+      <w:r>
+        <w:rPr>
+          <w:rFonts w:ascii="Courier New" w:hAnsi="Courier New" w:cs="Courier New"/>
+          <w:color w:val="000000"/>
+          <w:sz w:val="20"/>
+          <w:szCs w:val="20"/>
+          <w:lang w:bidi="he-IL"/>
+        </w:rPr>
+        <w:t>.println</w:t>
+      </w:r>
+      <w:proofErr w:type="spellEnd"/>
+      <w:r>
+        <w:rPr>
+          <w:rFonts w:ascii="Courier New" w:hAnsi="Courier New" w:cs="Courier New"/>
+          <w:color w:val="000000"/>
+          <w:sz w:val="20"/>
+          <w:szCs w:val="20"/>
+          <w:lang w:bidi="he-IL"/>
+        </w:rPr>
+        <w:t>(</w:t>
+      </w:r>
+      <w:proofErr w:type="spellStart"/>
+      <w:proofErr w:type="gramEnd"/>
+      <w:r>
+        <w:rPr>
+          <w:rFonts w:ascii="Courier New" w:hAnsi="Courier New" w:cs="Courier New"/>
+          <w:color w:val="000000"/>
+          <w:sz w:val="20"/>
+          <w:szCs w:val="20"/>
+          <w:lang w:bidi="he-IL"/>
+        </w:rPr>
+        <w:t>String.</w:t>
+      </w:r>
+      <w:r>
+        <w:rPr>
+          <w:rFonts w:ascii="Courier New" w:hAnsi="Courier New" w:cs="Courier New"/>
+          <w:i/>
+          <w:iCs/>
+          <w:color w:val="000000"/>
+          <w:sz w:val="20"/>
+          <w:szCs w:val="20"/>
+          <w:lang w:bidi="he-IL"/>
+        </w:rPr>
+        <w:t>format</w:t>
+      </w:r>
+      <w:proofErr w:type="spellEnd"/>
+      <w:r>
+        <w:rPr>
+          <w:rFonts w:ascii="Courier New" w:hAnsi="Courier New" w:cs="Courier New"/>
+          <w:color w:val="000000"/>
+          <w:sz w:val="20"/>
+          <w:szCs w:val="20"/>
+          <w:lang w:bidi="he-IL"/>
+        </w:rPr>
+        <w:t>(</w:t>
+      </w:r>
+      <w:r>
+        <w:rPr>
+          <w:rFonts w:ascii="Courier New" w:hAnsi="Courier New" w:cs="Courier New"/>
+          <w:color w:val="2A00FF"/>
+          <w:sz w:val="20"/>
+          <w:szCs w:val="20"/>
+          <w:lang w:bidi="he-IL"/>
+        </w:rPr>
+        <w:t>"Win count = %d, Lose Count = %d, %.2f"</w:t>
+      </w:r>
+      <w:r>
+        <w:rPr>
+          <w:rFonts w:ascii="Courier New" w:hAnsi="Courier New" w:cs="Courier New"/>
+          <w:color w:val="000000"/>
+          <w:sz w:val="20"/>
+          <w:szCs w:val="20"/>
+          <w:lang w:bidi="he-IL"/>
+        </w:rPr>
+        <w:t xml:space="preserve">, </w:t>
+      </w:r>
+      <w:proofErr w:type="spellStart"/>
+      <w:r>
+        <w:rPr>
+          <w:rFonts w:ascii="Courier New" w:hAnsi="Courier New" w:cs="Courier New"/>
+          <w:color w:val="6A3E3E"/>
+          <w:sz w:val="20"/>
+          <w:szCs w:val="20"/>
+          <w:lang w:bidi="he-IL"/>
+        </w:rPr>
+        <w:t>winCount</w:t>
+      </w:r>
+      <w:proofErr w:type="spellEnd"/>
+      <w:r>
+        <w:rPr>
+          <w:rFonts w:ascii="Courier New" w:hAnsi="Courier New" w:cs="Courier New"/>
+          <w:color w:val="000000"/>
+          <w:sz w:val="20"/>
+          <w:szCs w:val="20"/>
+          <w:lang w:bidi="he-IL"/>
+        </w:rPr>
+        <w:t xml:space="preserve">, </w:t>
+      </w:r>
+      <w:proofErr w:type="spellStart"/>
+      <w:r>
+        <w:rPr>
+          <w:rFonts w:ascii="Courier New" w:hAnsi="Courier New" w:cs="Courier New"/>
+          <w:color w:val="6A3E3E"/>
+          <w:sz w:val="20"/>
+          <w:szCs w:val="20"/>
+          <w:lang w:bidi="he-IL"/>
+        </w:rPr>
+        <w:t>loseCount</w:t>
+      </w:r>
+      <w:proofErr w:type="spellEnd"/>
+      <w:r>
+        <w:rPr>
+          <w:rFonts w:ascii="Courier New" w:hAnsi="Courier New" w:cs="Courier New"/>
+          <w:color w:val="000000"/>
+          <w:sz w:val="20"/>
+          <w:szCs w:val="20"/>
+          <w:lang w:bidi="he-IL"/>
+        </w:rPr>
+        <w:t>, (</w:t>
+      </w:r>
+      <w:r>
+        <w:rPr>
+          <w:rFonts w:ascii="Courier New" w:hAnsi="Courier New" w:cs="Courier New"/>
+          <w:b/>
+          <w:bCs/>
+          <w:color w:val="7F0055"/>
+          <w:sz w:val="20"/>
+          <w:szCs w:val="20"/>
+          <w:lang w:bidi="he-IL"/>
+        </w:rPr>
+        <w:t>float</w:t>
+      </w:r>
+      <w:r>
+        <w:rPr>
+          <w:rFonts w:ascii="Courier New" w:hAnsi="Courier New" w:cs="Courier New"/>
+          <w:color w:val="000000"/>
+          <w:sz w:val="20"/>
+          <w:szCs w:val="20"/>
+          <w:lang w:bidi="he-IL"/>
+        </w:rPr>
+        <w:t xml:space="preserve">) </w:t>
+      </w:r>
+      <w:proofErr w:type="spellStart"/>
+      <w:r>
+        <w:rPr>
+          <w:rFonts w:ascii="Courier New" w:hAnsi="Courier New" w:cs="Courier New"/>
+          <w:color w:val="6A3E3E"/>
+          <w:sz w:val="20"/>
+          <w:szCs w:val="20"/>
+          <w:lang w:bidi="he-IL"/>
+        </w:rPr>
+        <w:t>winCount</w:t>
+      </w:r>
+      <w:proofErr w:type="spellEnd"/>
+      <w:r>
+        <w:rPr>
+          <w:rFonts w:ascii="Courier New" w:hAnsi="Courier New" w:cs="Courier New"/>
+          <w:color w:val="000000"/>
+          <w:sz w:val="20"/>
+          <w:szCs w:val="20"/>
+          <w:lang w:bidi="he-IL"/>
+        </w:rPr>
+        <w:t>/(</w:t>
+      </w:r>
+      <w:proofErr w:type="spellStart"/>
+      <w:r>
+        <w:rPr>
+          <w:rFonts w:ascii="Courier New" w:hAnsi="Courier New" w:cs="Courier New"/>
+          <w:color w:val="6A3E3E"/>
+          <w:sz w:val="20"/>
+          <w:szCs w:val="20"/>
+          <w:lang w:bidi="he-IL"/>
+        </w:rPr>
+        <w:t>winCount</w:t>
+      </w:r>
+      <w:r>
+        <w:rPr>
+          <w:rFonts w:ascii="Courier New" w:hAnsi="Courier New" w:cs="Courier New"/>
+          <w:color w:val="000000"/>
+          <w:sz w:val="20"/>
+          <w:szCs w:val="20"/>
+          <w:lang w:bidi="he-IL"/>
+        </w:rPr>
+        <w:t>+</w:t>
+      </w:r>
+      <w:r>
+        <w:rPr>
+          <w:rFonts w:ascii="Courier New" w:hAnsi="Courier New" w:cs="Courier New"/>
+          <w:color w:val="6A3E3E"/>
+          <w:sz w:val="20"/>
+          <w:szCs w:val="20"/>
+          <w:lang w:bidi="he-IL"/>
+        </w:rPr>
+        <w:t>loseCount</w:t>
+      </w:r>
+      <w:proofErr w:type="spellEnd"/>
+      <w:r>
+        <w:rPr>
+          <w:rFonts w:ascii="Courier New" w:hAnsi="Courier New" w:cs="Courier New"/>
+          <w:color w:val="000000"/>
+          <w:sz w:val="20"/>
+          <w:szCs w:val="20"/>
+          <w:lang w:bidi="he-IL"/>
+        </w:rPr>
+        <w:t>)));</w:t>
+      </w:r>
+    </w:p>
+    <w:p>
+      <w:pPr>
+        <w:autoSpaceDE w:val="0"/>
+        <w:autoSpaceDN w:val="0"/>
+        <w:adjustRightInd w:val="0"/>
+        <w:spacing w:after="0" w:line="240" w:lineRule="auto"/>
+        <w:rPr>
+          <w:rFonts w:ascii="Courier New" w:hAnsi="Courier New" w:cs="Courier New"/>
+          <w:sz w:val="20"/>
+          <w:szCs w:val="20"/>
+          <w:lang w:bidi="he-IL"/>
+        </w:rPr>
+      </w:pPr>
+      <w:r>
+        <w:rPr>
+          <w:rFonts w:ascii="Courier New" w:hAnsi="Courier New" w:cs="Courier New"/>
+          <w:color w:val="000000"/>
+          <w:sz w:val="20"/>
+          <w:szCs w:val="20"/>
+          <w:lang w:bidi="he-IL"/>
+        </w:rPr>
+        <w:t xml:space="preserve">            </w:t>
+      </w:r>
+      <w:proofErr w:type="spellStart"/>
+      <w:proofErr w:type="gramStart"/>
+      <w:r>
+        <w:rPr>
+          <w:rFonts w:ascii="Courier New" w:hAnsi="Courier New" w:cs="Courier New"/>
+          <w:color w:val="6A3E3E"/>
+          <w:sz w:val="20"/>
+          <w:szCs w:val="20"/>
+          <w:lang w:bidi="he-IL"/>
+        </w:rPr>
+        <w:t>totalWins</w:t>
+      </w:r>
+      <w:proofErr w:type="spellEnd"/>
+      <w:proofErr w:type="gramEnd"/>
+      <w:r>
+        <w:rPr>
+          <w:rFonts w:ascii="Courier New" w:hAnsi="Courier New" w:cs="Courier New"/>
+          <w:color w:val="000000"/>
+          <w:sz w:val="20"/>
+          <w:szCs w:val="20"/>
+          <w:lang w:bidi="he-IL"/>
+        </w:rPr>
+        <w:t xml:space="preserve"> += </w:t>
+      </w:r>
+      <w:proofErr w:type="spellStart"/>
+      <w:r>
+        <w:rPr>
+          <w:rFonts w:ascii="Courier New" w:hAnsi="Courier New" w:cs="Courier New"/>
+          <w:color w:val="6A3E3E"/>
+          <w:sz w:val="20"/>
+          <w:szCs w:val="20"/>
+          <w:lang w:bidi="he-IL"/>
+        </w:rPr>
+        <w:t>winCount</w:t>
+      </w:r>
+      <w:proofErr w:type="spellEnd"/>
+      <w:r>
+        <w:rPr>
+          <w:rFonts w:ascii="Courier New" w:hAnsi="Courier New" w:cs="Courier New"/>
+          <w:color w:val="000000"/>
+          <w:sz w:val="20"/>
+          <w:szCs w:val="20"/>
+          <w:lang w:bidi="he-IL"/>
+        </w:rPr>
+        <w:t>;</w:t>
+      </w:r>
+    </w:p>
+    <w:p>
+      <w:pPr>
+        <w:autoSpaceDE w:val="0"/>
+        <w:autoSpaceDN w:val="0"/>
+        <w:adjustRightInd w:val="0"/>
+        <w:spacing w:after="0" w:line="240" w:lineRule="auto"/>
+        <w:rPr>
+          <w:rFonts w:ascii="Courier New" w:hAnsi="Courier New" w:cs="Courier New"/>
+          <w:sz w:val="20"/>
+          <w:szCs w:val="20"/>
+          <w:lang w:bidi="he-IL"/>
+        </w:rPr>
+      </w:pPr>
+      <w:r>
+        <w:rPr>
+          <w:rFonts w:ascii="Courier New" w:hAnsi="Courier New" w:cs="Courier New"/>
+          <w:color w:val="000000"/>
+          <w:sz w:val="20"/>
+          <w:szCs w:val="20"/>
+          <w:lang w:bidi="he-IL"/>
+        </w:rPr>
+        <w:t xml:space="preserve">            </w:t>
+      </w:r>
+      <w:proofErr w:type="spellStart"/>
+      <w:proofErr w:type="gramStart"/>
+      <w:r>
+        <w:rPr>
+          <w:rFonts w:ascii="Courier New" w:hAnsi="Courier New" w:cs="Courier New"/>
+          <w:color w:val="6A3E3E"/>
+          <w:sz w:val="20"/>
+          <w:szCs w:val="20"/>
+          <w:lang w:bidi="he-IL"/>
+        </w:rPr>
+        <w:t>totalLosses</w:t>
+      </w:r>
+      <w:proofErr w:type="spellEnd"/>
+      <w:proofErr w:type="gramEnd"/>
+      <w:r>
+        <w:rPr>
+          <w:rFonts w:ascii="Courier New" w:hAnsi="Courier New" w:cs="Courier New"/>
+          <w:color w:val="000000"/>
+          <w:sz w:val="20"/>
+          <w:szCs w:val="20"/>
+          <w:lang w:bidi="he-IL"/>
+        </w:rPr>
+        <w:t xml:space="preserve"> += </w:t>
+      </w:r>
+      <w:proofErr w:type="spellStart"/>
+      <w:r>
+        <w:rPr>
+          <w:rFonts w:ascii="Courier New" w:hAnsi="Courier New" w:cs="Courier New"/>
+          <w:color w:val="6A3E3E"/>
+          <w:sz w:val="20"/>
+          <w:szCs w:val="20"/>
+          <w:lang w:bidi="he-IL"/>
+        </w:rPr>
+        <w:t>loseCount</w:t>
+      </w:r>
+      <w:proofErr w:type="spellEnd"/>
+      <w:r>
+        <w:rPr>
+          <w:rFonts w:ascii="Courier New" w:hAnsi="Courier New" w:cs="Courier New"/>
+          <w:color w:val="000000"/>
+          <w:sz w:val="20"/>
+          <w:szCs w:val="20"/>
+          <w:lang w:bidi="he-IL"/>
+        </w:rPr>
+        <w:t>;</w:t>
+      </w:r>
+    </w:p>
+    <w:p>
+      <w:pPr>
+        <w:autoSpaceDE w:val="0"/>
+        <w:autoSpaceDN w:val="0"/>
+        <w:adjustRightInd w:val="0"/>
+        <w:spacing w:after="0" w:line="240" w:lineRule="auto"/>
+        <w:rPr>
+          <w:rFonts w:ascii="Courier New" w:hAnsi="Courier New" w:cs="Courier New"/>
+          <w:sz w:val="20"/>
+          <w:szCs w:val="20"/>
+          <w:lang w:bidi="he-IL"/>
+        </w:rPr>
+      </w:pPr>
+      <w:r>
+        <w:rPr>
+          <w:rFonts w:ascii="Courier New" w:hAnsi="Courier New" w:cs="Courier New"/>
+          <w:color w:val="000000"/>
+          <w:sz w:val="20"/>
+          <w:szCs w:val="20"/>
+          <w:lang w:bidi="he-IL"/>
+        </w:rPr>
+        <w:t xml:space="preserve">            </w:t>
+      </w:r>
+    </w:p>
+    <w:p>
+      <w:pPr>
+        <w:autoSpaceDE w:val="0"/>
+        <w:autoSpaceDN w:val="0"/>
+        <w:adjustRightInd w:val="0"/>
+        <w:spacing w:after="0" w:line="240" w:lineRule="auto"/>
+        <w:rPr>
+          <w:rFonts w:ascii="Courier New" w:hAnsi="Courier New" w:cs="Courier New"/>
+          <w:sz w:val="20"/>
+          <w:szCs w:val="20"/>
+          <w:lang w:bidi="he-IL"/>
+        </w:rPr>
+      </w:pPr>
+      <w:r>
+        <w:rPr>
+          <w:rFonts w:ascii="Courier New" w:hAnsi="Courier New" w:cs="Courier New"/>
+          <w:color w:val="000000"/>
+          <w:sz w:val="20"/>
+          <w:szCs w:val="20"/>
+          <w:lang w:bidi="he-IL"/>
+        </w:rPr>
+        <w:t xml:space="preserve">            String </w:t>
+      </w:r>
+      <w:proofErr w:type="spellStart"/>
+      <w:r>
+        <w:rPr>
+          <w:rFonts w:ascii="Courier New" w:hAnsi="Courier New" w:cs="Courier New"/>
+          <w:color w:val="6A3E3E"/>
+          <w:sz w:val="20"/>
+          <w:szCs w:val="20"/>
+          <w:lang w:bidi="he-IL"/>
+        </w:rPr>
+        <w:t>ans</w:t>
+      </w:r>
+      <w:proofErr w:type="spellEnd"/>
+      <w:r>
+        <w:rPr>
+          <w:rFonts w:ascii="Courier New" w:hAnsi="Courier New" w:cs="Courier New"/>
+          <w:color w:val="000000"/>
+          <w:sz w:val="20"/>
+          <w:szCs w:val="20"/>
+          <w:lang w:bidi="he-IL"/>
+        </w:rPr>
+        <w:t xml:space="preserve"> = </w:t>
+      </w:r>
+      <w:proofErr w:type="spellStart"/>
+      <w:proofErr w:type="gramStart"/>
+      <w:r>
+        <w:rPr>
+          <w:rFonts w:ascii="Courier New" w:hAnsi="Courier New" w:cs="Courier New"/>
+          <w:color w:val="6A3E3E"/>
+          <w:sz w:val="20"/>
+          <w:szCs w:val="20"/>
+          <w:lang w:bidi="he-IL"/>
+        </w:rPr>
+        <w:t>console</w:t>
+      </w:r>
+      <w:r>
+        <w:rPr>
+          <w:rFonts w:ascii="Courier New" w:hAnsi="Courier New" w:cs="Courier New"/>
+          <w:color w:val="000000"/>
+          <w:sz w:val="20"/>
+          <w:szCs w:val="20"/>
+          <w:lang w:bidi="he-IL"/>
+        </w:rPr>
+        <w:t>.readLine</w:t>
+      </w:r>
+      <w:proofErr w:type="spellEnd"/>
+      <w:r>
+        <w:rPr>
+          <w:rFonts w:ascii="Courier New" w:hAnsi="Courier New" w:cs="Courier New"/>
+          <w:color w:val="000000"/>
+          <w:sz w:val="20"/>
+          <w:szCs w:val="20"/>
+          <w:lang w:bidi="he-IL"/>
+        </w:rPr>
+        <w:t>(</w:t>
+      </w:r>
+      <w:proofErr w:type="gramEnd"/>
+      <w:r>
+        <w:rPr>
+          <w:rFonts w:ascii="Courier New" w:hAnsi="Courier New" w:cs="Courier New"/>
+          <w:color w:val="000000"/>
+          <w:sz w:val="20"/>
+          <w:szCs w:val="20"/>
+          <w:lang w:bidi="he-IL"/>
+        </w:rPr>
+        <w:t>);</w:t>
+      </w:r>
+    </w:p>
+    <w:p>
+      <w:pPr>
+        <w:autoSpaceDE w:val="0"/>
+        <w:autoSpaceDN w:val="0"/>
+        <w:adjustRightInd w:val="0"/>
+        <w:spacing w:after="0" w:line="240" w:lineRule="auto"/>
+        <w:rPr>
+          <w:rFonts w:ascii="Courier New" w:hAnsi="Courier New" w:cs="Courier New"/>
+          <w:sz w:val="20"/>
+          <w:szCs w:val="20"/>
+          <w:lang w:bidi="he-IL"/>
+        </w:rPr>
+      </w:pPr>
+      <w:r>
+        <w:rPr>
+          <w:rFonts w:ascii="Courier New" w:hAnsi="Courier New" w:cs="Courier New"/>
+          <w:color w:val="000000"/>
+          <w:sz w:val="20"/>
+          <w:szCs w:val="20"/>
+          <w:lang w:bidi="he-IL"/>
+        </w:rPr>
+        <w:t xml:space="preserve">            </w:t>
+      </w:r>
+      <w:proofErr w:type="gramStart"/>
+      <w:r>
+        <w:rPr>
+          <w:rFonts w:ascii="Courier New" w:hAnsi="Courier New" w:cs="Courier New"/>
+          <w:b/>
+          <w:bCs/>
+          <w:color w:val="7F0055"/>
+          <w:sz w:val="20"/>
+          <w:szCs w:val="20"/>
+          <w:lang w:bidi="he-IL"/>
+        </w:rPr>
+        <w:t>if</w:t>
+      </w:r>
+      <w:proofErr w:type="gramEnd"/>
+      <w:r>
+        <w:rPr>
+          <w:rFonts w:ascii="Courier New" w:hAnsi="Courier New" w:cs="Courier New"/>
+          <w:color w:val="000000"/>
+          <w:sz w:val="20"/>
+          <w:szCs w:val="20"/>
+          <w:lang w:bidi="he-IL"/>
+        </w:rPr>
+        <w:t xml:space="preserve"> (</w:t>
+      </w:r>
+      <w:proofErr w:type="spellStart"/>
+      <w:r>
+        <w:rPr>
+          <w:rFonts w:ascii="Courier New" w:hAnsi="Courier New" w:cs="Courier New"/>
+          <w:color w:val="6A3E3E"/>
+          <w:sz w:val="20"/>
+          <w:szCs w:val="20"/>
+          <w:lang w:bidi="he-IL"/>
+        </w:rPr>
+        <w:t>ans</w:t>
+      </w:r>
+      <w:r>
+        <w:rPr>
+          <w:rFonts w:ascii="Courier New" w:hAnsi="Courier New" w:cs="Courier New"/>
+          <w:color w:val="000000"/>
+          <w:sz w:val="20"/>
+          <w:szCs w:val="20"/>
+          <w:lang w:bidi="he-IL"/>
+        </w:rPr>
+        <w:t>.equals</w:t>
+      </w:r>
+      <w:proofErr w:type="spellEnd"/>
+      <w:r>
+        <w:rPr>
+          <w:rFonts w:ascii="Courier New" w:hAnsi="Courier New" w:cs="Courier New"/>
+          <w:color w:val="000000"/>
+          <w:sz w:val="20"/>
+          <w:szCs w:val="20"/>
+          <w:lang w:bidi="he-IL"/>
+        </w:rPr>
+        <w:t>(</w:t>
+      </w:r>
+      <w:r>
+        <w:rPr>
+          <w:rFonts w:ascii="Courier New" w:hAnsi="Courier New" w:cs="Courier New"/>
+          <w:color w:val="2A00FF"/>
+          <w:sz w:val="20"/>
+          <w:szCs w:val="20"/>
+          <w:lang w:bidi="he-IL"/>
+        </w:rPr>
+        <w:t>"q"</w:t>
+      </w:r>
+      <w:r>
+        <w:rPr>
+          <w:rFonts w:ascii="Courier New" w:hAnsi="Courier New" w:cs="Courier New"/>
+          <w:color w:val="000000"/>
+          <w:sz w:val="20"/>
+          <w:szCs w:val="20"/>
+          <w:lang w:bidi="he-IL"/>
+        </w:rPr>
+        <w:t xml:space="preserve">)) </w:t>
+      </w:r>
+      <w:r>
+        <w:rPr>
+          <w:rFonts w:ascii="Courier New" w:hAnsi="Courier New" w:cs="Courier New"/>
+          <w:b/>
+          <w:bCs/>
+          <w:color w:val="7F0055"/>
+          <w:sz w:val="20"/>
+          <w:szCs w:val="20"/>
+          <w:lang w:bidi="he-IL"/>
+        </w:rPr>
+        <w:t>break</w:t>
+      </w:r>
+      <w:r>
+        <w:rPr>
+          <w:rFonts w:ascii="Courier New" w:hAnsi="Courier New" w:cs="Courier New"/>
+          <w:color w:val="000000"/>
+          <w:sz w:val="20"/>
+          <w:szCs w:val="20"/>
+          <w:lang w:bidi="he-IL"/>
+        </w:rPr>
+        <w:t>;</w:t>
+      </w:r>
+    </w:p>
+    <w:p>
+      <w:pPr>
+        <w:autoSpaceDE w:val="0"/>
+        <w:autoSpaceDN w:val="0"/>
+        <w:adjustRightInd w:val="0"/>
+        <w:spacing w:after="0" w:line="240" w:lineRule="auto"/>
+        <w:rPr>
+          <w:rFonts w:ascii="Courier New" w:hAnsi="Courier New" w:cs="Courier New"/>
+          <w:sz w:val="20"/>
+          <w:szCs w:val="20"/>
+          <w:lang w:bidi="he-IL"/>
+        </w:rPr>
+      </w:pPr>
+      <w:r>
+        <w:rPr>
+          <w:rFonts w:ascii="Courier New" w:hAnsi="Courier New" w:cs="Courier New"/>
+          <w:color w:val="000000"/>
+          <w:sz w:val="20"/>
+          <w:szCs w:val="20"/>
+          <w:lang w:bidi="he-IL"/>
+        </w:rPr>
+        <w:t xml:space="preserve">        } </w:t>
+      </w:r>
+      <w:r>
+        <w:rPr>
+          <w:rFonts w:ascii="Courier New" w:hAnsi="Courier New" w:cs="Courier New"/>
+          <w:color w:val="3F7F5F"/>
+          <w:sz w:val="20"/>
+          <w:szCs w:val="20"/>
+          <w:lang w:bidi="he-IL"/>
+        </w:rPr>
+        <w:t>//while true</w:t>
+      </w:r>
+    </w:p>
+    <w:p>
+      <w:pPr>
+        <w:autoSpaceDE w:val="0"/>
+        <w:autoSpaceDN w:val="0"/>
+        <w:adjustRightInd w:val="0"/>
+        <w:spacing w:after="0" w:line="240" w:lineRule="auto"/>
+        <w:rPr>
+          <w:rFonts w:ascii="Courier New" w:hAnsi="Courier New" w:cs="Courier New"/>
+          <w:sz w:val="20"/>
+          <w:szCs w:val="20"/>
+          <w:lang w:bidi="he-IL"/>
+        </w:rPr>
+      </w:pPr>
+      <w:r>
+        <w:rPr>
+          <w:rFonts w:ascii="Courier New" w:hAnsi="Courier New" w:cs="Courier New"/>
+          <w:color w:val="000000"/>
+          <w:sz w:val="20"/>
+          <w:szCs w:val="20"/>
+          <w:lang w:bidi="he-IL"/>
+        </w:rPr>
+        <w:t xml:space="preserve">        </w:t>
+      </w:r>
+    </w:p>
+    <w:p>
+      <w:pPr>
+        <w:autoSpaceDE w:val="0"/>
+        <w:autoSpaceDN w:val="0"/>
+        <w:adjustRightInd w:val="0"/>
+        <w:spacing w:after="0" w:line="240" w:lineRule="auto"/>
+        <w:rPr>
+          <w:rFonts w:ascii="Courier New" w:hAnsi="Courier New" w:cs="Courier New"/>
+          <w:sz w:val="20"/>
+          <w:szCs w:val="20"/>
+          <w:lang w:bidi="he-IL"/>
+        </w:rPr>
+      </w:pPr>
+      <w:r>
+        <w:rPr>
+          <w:rFonts w:ascii="Courier New" w:hAnsi="Courier New" w:cs="Courier New"/>
+          <w:color w:val="000000"/>
+          <w:sz w:val="20"/>
+          <w:szCs w:val="20"/>
+          <w:lang w:bidi="he-IL"/>
+        </w:rPr>
+        <w:t xml:space="preserve">        </w:t>
+      </w:r>
+      <w:proofErr w:type="spellStart"/>
+      <w:proofErr w:type="gramStart"/>
+      <w:r>
+        <w:rPr>
+          <w:rFonts w:ascii="Courier New" w:hAnsi="Courier New" w:cs="Courier New"/>
+          <w:color w:val="000000"/>
+          <w:sz w:val="20"/>
+          <w:szCs w:val="20"/>
+          <w:lang w:bidi="he-IL"/>
+        </w:rPr>
+        <w:t>System.</w:t>
+      </w:r>
+      <w:r>
+        <w:rPr>
+          <w:rFonts w:ascii="Courier New" w:hAnsi="Courier New" w:cs="Courier New"/>
+          <w:b/>
+          <w:bCs/>
+          <w:i/>
+          <w:iCs/>
+          <w:color w:val="0000C0"/>
+          <w:sz w:val="20"/>
+          <w:szCs w:val="20"/>
+          <w:lang w:bidi="he-IL"/>
+        </w:rPr>
+        <w:t>out</w:t>
+      </w:r>
+      <w:r>
+        <w:rPr>
+          <w:rFonts w:ascii="Courier New" w:hAnsi="Courier New" w:cs="Courier New"/>
+          <w:color w:val="000000"/>
+          <w:sz w:val="20"/>
+          <w:szCs w:val="20"/>
+          <w:lang w:bidi="he-IL"/>
+        </w:rPr>
+        <w:t>.println</w:t>
+      </w:r>
+      <w:proofErr w:type="spellEnd"/>
+      <w:r>
+        <w:rPr>
+          <w:rFonts w:ascii="Courier New" w:hAnsi="Courier New" w:cs="Courier New"/>
+          <w:color w:val="000000"/>
+          <w:sz w:val="20"/>
+          <w:szCs w:val="20"/>
+          <w:lang w:bidi="he-IL"/>
+        </w:rPr>
+        <w:t>(</w:t>
+      </w:r>
+      <w:proofErr w:type="spellStart"/>
+      <w:proofErr w:type="gramEnd"/>
+      <w:r>
+        <w:rPr>
+          <w:rFonts w:ascii="Courier New" w:hAnsi="Courier New" w:cs="Courier New"/>
+          <w:color w:val="000000"/>
+          <w:sz w:val="20"/>
+          <w:szCs w:val="20"/>
+          <w:lang w:bidi="he-IL"/>
+        </w:rPr>
+        <w:t>String.</w:t>
+      </w:r>
+      <w:r>
+        <w:rPr>
+          <w:rFonts w:ascii="Courier New" w:hAnsi="Courier New" w:cs="Courier New"/>
+          <w:i/>
+          <w:iCs/>
+          <w:color w:val="000000"/>
+          <w:sz w:val="20"/>
+          <w:szCs w:val="20"/>
+          <w:lang w:bidi="he-IL"/>
+        </w:rPr>
+        <w:t>format</w:t>
+      </w:r>
+      <w:proofErr w:type="spellEnd"/>
+      <w:r>
+        <w:rPr>
+          <w:rFonts w:ascii="Courier New" w:hAnsi="Courier New" w:cs="Courier New"/>
+          <w:color w:val="000000"/>
+          <w:sz w:val="20"/>
+          <w:szCs w:val="20"/>
+          <w:lang w:bidi="he-IL"/>
+        </w:rPr>
+        <w:t>(</w:t>
+      </w:r>
+      <w:r>
+        <w:rPr>
+          <w:rFonts w:ascii="Courier New" w:hAnsi="Courier New" w:cs="Courier New"/>
+          <w:color w:val="2A00FF"/>
+          <w:sz w:val="20"/>
+          <w:szCs w:val="20"/>
+          <w:lang w:bidi="he-IL"/>
+        </w:rPr>
+        <w:t>"Overall win rate = %.1f%%"</w:t>
+      </w:r>
+      <w:r>
+        <w:rPr>
+          <w:rFonts w:ascii="Courier New" w:hAnsi="Courier New" w:cs="Courier New"/>
+          <w:color w:val="000000"/>
+          <w:sz w:val="20"/>
+          <w:szCs w:val="20"/>
+          <w:lang w:bidi="he-IL"/>
+        </w:rPr>
+        <w:t>, (</w:t>
+      </w:r>
+      <w:r>
+        <w:rPr>
+          <w:rFonts w:ascii="Courier New" w:hAnsi="Courier New" w:cs="Courier New"/>
+          <w:b/>
+          <w:bCs/>
+          <w:color w:val="7F0055"/>
+          <w:sz w:val="20"/>
+          <w:szCs w:val="20"/>
+          <w:lang w:bidi="he-IL"/>
+        </w:rPr>
+        <w:t>float</w:t>
+      </w:r>
+      <w:r>
+        <w:rPr>
+          <w:rFonts w:ascii="Courier New" w:hAnsi="Courier New" w:cs="Courier New"/>
+          <w:color w:val="000000"/>
+          <w:sz w:val="20"/>
+          <w:szCs w:val="20"/>
+          <w:lang w:bidi="he-IL"/>
+        </w:rPr>
+        <w:t>)(</w:t>
+      </w:r>
+      <w:proofErr w:type="spellStart"/>
+      <w:r>
+        <w:rPr>
+          <w:rFonts w:ascii="Courier New" w:hAnsi="Courier New" w:cs="Courier New"/>
+          <w:color w:val="6A3E3E"/>
+          <w:sz w:val="20"/>
+          <w:szCs w:val="20"/>
+          <w:lang w:bidi="he-IL"/>
+        </w:rPr>
+        <w:t>totalWins</w:t>
+      </w:r>
+      <w:proofErr w:type="spellEnd"/>
+      <w:r>
+        <w:rPr>
+          <w:rFonts w:ascii="Courier New" w:hAnsi="Courier New" w:cs="Courier New"/>
+          <w:color w:val="000000"/>
+          <w:sz w:val="20"/>
+          <w:szCs w:val="20"/>
+          <w:lang w:bidi="he-IL"/>
+        </w:rPr>
+        <w:t xml:space="preserve"> * 100) / (</w:t>
+      </w:r>
+      <w:proofErr w:type="spellStart"/>
+      <w:r>
+        <w:rPr>
+          <w:rFonts w:ascii="Courier New" w:hAnsi="Courier New" w:cs="Courier New"/>
+          <w:color w:val="6A3E3E"/>
+          <w:sz w:val="20"/>
+          <w:szCs w:val="20"/>
+          <w:lang w:bidi="he-IL"/>
+        </w:rPr>
+        <w:t>totalWins</w:t>
+      </w:r>
+      <w:proofErr w:type="spellEnd"/>
+      <w:r>
+        <w:rPr>
+          <w:rFonts w:ascii="Courier New" w:hAnsi="Courier New" w:cs="Courier New"/>
+          <w:color w:val="000000"/>
+          <w:sz w:val="20"/>
+          <w:szCs w:val="20"/>
+          <w:lang w:bidi="he-IL"/>
+        </w:rPr>
+        <w:t xml:space="preserve"> + </w:t>
+      </w:r>
+      <w:proofErr w:type="spellStart"/>
+      <w:r>
+        <w:rPr>
+          <w:rFonts w:ascii="Courier New" w:hAnsi="Courier New" w:cs="Courier New"/>
+          <w:color w:val="6A3E3E"/>
+          <w:sz w:val="20"/>
+          <w:szCs w:val="20"/>
+          <w:lang w:bidi="he-IL"/>
+        </w:rPr>
+        <w:t>totalLosses</w:t>
+      </w:r>
+      <w:proofErr w:type="spellEnd"/>
+      <w:r>
+        <w:rPr>
+          <w:rFonts w:ascii="Courier New" w:hAnsi="Courier New" w:cs="Courier New"/>
+          <w:color w:val="000000"/>
+          <w:sz w:val="20"/>
+          <w:szCs w:val="20"/>
+          <w:lang w:bidi="he-IL"/>
+        </w:rPr>
+        <w:t>)));</w:t>
+      </w:r>
+    </w:p>
+    <w:p>
+      <w:pPr>
+        <w:rPr>
+          <w:rFonts w:ascii="Courier New" w:hAnsi="Courier New" w:cs="Courier New"/>
+          <w:color w:val="000000"/>
+          <w:sz w:val="20"/>
+          <w:szCs w:val="20"/>
+          <w:lang w:bidi="he-IL"/>
+        </w:rPr>
+      </w:pPr>
+      <w:r>
+        <w:rPr>
+          <w:rFonts w:ascii="Courier New" w:hAnsi="Courier New" w:cs="Courier New"/>
+          <w:color w:val="000000"/>
+          <w:sz w:val="20"/>
+          <w:szCs w:val="20"/>
+          <w:lang w:bidi="he-IL"/>
+        </w:rPr>
+        <w:tab/>
+      </w:r>
+    </w:p>
+    <w:p>
+      <w:pPr>
+        <w:rPr>
+          <w:lang w:bidi="he-IL"/>
+        </w:rPr>
+      </w:pPr>
+      <w:r>
+        <w:rPr>
+          <w:lang w:bidi="he-IL"/>
+        </w:rPr>
+        <w:t xml:space="preserve">From this, </w:t>
+      </w:r>
+      <w:r>
+        <w:rPr>
+          <w:lang w:bidi="he-IL"/>
+        </w:rPr>
+        <w:t>it appears that it requests a new line before quitting. Although it might be intentional, it does not allow the program to run automated without any user input involved in running the program.</w:t>
+      </w:r>
+    </w:p>
+    <w:p>
+      <w:pPr>
+        <w:rPr>
+          <w:lang w:bidi="he-IL"/>
+        </w:rPr>
+      </w:pPr>
+      <w:r>
+        <w:rPr>
+          <w:lang w:bidi="he-IL"/>
+        </w:rPr>
+        <w:t>The system output generated from this is as follows:</w:t>
+      </w:r>
+    </w:p>
+    <w:p>
+      <w:pPr>
+        <w:autoSpaceDE w:val="0"/>
+        <w:autoSpaceDN w:val="0"/>
+        <w:adjustRightInd w:val="0"/>
+        <w:spacing w:after="0" w:line="240" w:lineRule="auto"/>
+        <w:rPr>
+          <w:rFonts w:ascii="Courier New" w:hAnsi="Courier New" w:cs="Courier New"/>
+          <w:sz w:val="20"/>
+          <w:szCs w:val="20"/>
+          <w:lang w:bidi="he-IL"/>
+        </w:rPr>
+      </w:pPr>
+      <w:r>
+        <w:rPr>
+          <w:rFonts w:ascii="Courier New" w:hAnsi="Courier New" w:cs="Courier New"/>
+          <w:color w:val="000000"/>
+          <w:sz w:val="20"/>
+          <w:szCs w:val="20"/>
+          <w:lang w:bidi="he-IL"/>
+        </w:rPr>
+        <w:t>39 turns later.</w:t>
+      </w:r>
+    </w:p>
+    <w:p>
+      <w:pPr>
+        <w:autoSpaceDE w:val="0"/>
+        <w:autoSpaceDN w:val="0"/>
+        <w:adjustRightInd w:val="0"/>
+        <w:spacing w:after="0" w:line="240" w:lineRule="auto"/>
+        <w:rPr>
+          <w:rFonts w:ascii="Courier New" w:hAnsi="Courier New" w:cs="Courier New"/>
+          <w:sz w:val="20"/>
+          <w:szCs w:val="20"/>
+          <w:lang w:bidi="he-IL"/>
+        </w:rPr>
+      </w:pPr>
+      <w:r>
+        <w:rPr>
+          <w:rFonts w:ascii="Courier New" w:hAnsi="Courier New" w:cs="Courier New"/>
+          <w:color w:val="000000"/>
+          <w:sz w:val="20"/>
+          <w:szCs w:val="20"/>
+          <w:lang w:bidi="he-IL"/>
+        </w:rPr>
+        <w:t>End Game 99: Fred now has balance 0</w:t>
+      </w:r>
+    </w:p>
+    <w:p>
+      <w:pPr>
+        <w:autoSpaceDE w:val="0"/>
+        <w:autoSpaceDN w:val="0"/>
+        <w:adjustRightInd w:val="0"/>
+        <w:spacing w:after="0" w:line="240" w:lineRule="auto"/>
+        <w:rPr>
+          <w:rFonts w:ascii="Courier New" w:hAnsi="Courier New" w:cs="Courier New"/>
+          <w:sz w:val="20"/>
+          <w:szCs w:val="20"/>
+          <w:lang w:bidi="he-IL"/>
+        </w:rPr>
+      </w:pPr>
+    </w:p>
+    <w:p>
+      <w:pPr>
+        <w:rPr>
+          <w:rFonts w:ascii="Courier New" w:hAnsi="Courier New" w:cs="Courier New"/>
+          <w:color w:val="000000"/>
+          <w:sz w:val="20"/>
+          <w:szCs w:val="20"/>
+          <w:lang w:bidi="he-IL"/>
+        </w:rPr>
+      </w:pPr>
+      <w:r>
+        <w:rPr>
+          <w:rFonts w:ascii="Courier New" w:hAnsi="Courier New" w:cs="Courier New"/>
+          <w:color w:val="000000"/>
+          <w:sz w:val="20"/>
+          <w:szCs w:val="20"/>
+          <w:lang w:bidi="he-IL"/>
+        </w:rPr>
+        <w:t>Win count = 2475, Lose Count = 2550, 0.49</w:t>
+      </w:r>
+    </w:p>
+    <w:p>
+      <w:pPr>
+        <w:rPr>
+          <w:lang w:bidi="he-IL"/>
+        </w:rPr>
+      </w:pPr>
+      <w:r>
+        <w:rPr>
+          <w:lang w:bidi="he-IL"/>
+        </w:rPr>
+        <w:t>Until we type q and press enter, we will not see the program terminate with the final line. Instead, the program continues to run at this point indefinitely if it were not for user intervention.</w:t>
+      </w:r>
+    </w:p>
+    <w:p>
+      <w:pPr>
+        <w:rPr>
+          <w:lang w:bidi="he-IL"/>
+        </w:rPr>
+      </w:pPr>
+      <w:r>
+        <w:rPr>
+          <w:lang w:bidi="he-IL"/>
+        </w:rPr>
+        <w:t>This is the output given after q is entered and the enter key is pressed.</w:t>
+      </w:r>
+    </w:p>
+    <w:p>
+      <w:pPr>
+        <w:autoSpaceDE w:val="0"/>
+        <w:autoSpaceDN w:val="0"/>
+        <w:adjustRightInd w:val="0"/>
+        <w:spacing w:after="0" w:line="240" w:lineRule="auto"/>
+        <w:rPr>
+          <w:rFonts w:ascii="Courier New" w:hAnsi="Courier New" w:cs="Courier New"/>
+          <w:sz w:val="20"/>
+          <w:szCs w:val="20"/>
+          <w:lang w:bidi="he-IL"/>
+        </w:rPr>
+      </w:pPr>
+      <w:r>
+        <w:rPr>
+          <w:rFonts w:ascii="Courier New" w:hAnsi="Courier New" w:cs="Courier New"/>
+          <w:color w:val="000000"/>
+          <w:sz w:val="20"/>
+          <w:szCs w:val="20"/>
+          <w:lang w:bidi="he-IL"/>
+        </w:rPr>
+        <w:t>Win count = 2475, Lose Count = 2550, 0.49</w:t>
+      </w:r>
+    </w:p>
+    <w:p>
+      <w:pPr>
+        <w:autoSpaceDE w:val="0"/>
+        <w:autoSpaceDN w:val="0"/>
+        <w:adjustRightInd w:val="0"/>
+        <w:spacing w:after="0" w:line="240" w:lineRule="auto"/>
+        <w:rPr>
+          <w:rFonts w:ascii="Courier New" w:hAnsi="Courier New" w:cs="Courier New"/>
+          <w:sz w:val="20"/>
+          <w:szCs w:val="20"/>
+          <w:lang w:bidi="he-IL"/>
+        </w:rPr>
+      </w:pPr>
+      <w:proofErr w:type="gramStart"/>
+      <w:r>
+        <w:rPr>
+          <w:rFonts w:ascii="Courier New" w:hAnsi="Courier New" w:cs="Courier New"/>
+          <w:color w:val="00C87D"/>
+          <w:sz w:val="20"/>
+          <w:szCs w:val="20"/>
+          <w:lang w:bidi="he-IL"/>
+        </w:rPr>
+        <w:t>q</w:t>
+      </w:r>
+      <w:proofErr w:type="gramEnd"/>
+    </w:p>
+    <w:p>
+      <w:pPr>
+        <w:rPr>
+          <w:lang w:bidi="he-IL"/>
+        </w:rPr>
+      </w:pPr>
+      <w:r>
+        <w:rPr>
+          <w:rFonts w:ascii="Courier New" w:hAnsi="Courier New" w:cs="Courier New"/>
+          <w:color w:val="000000"/>
+          <w:sz w:val="20"/>
+          <w:szCs w:val="20"/>
+          <w:lang w:bidi="he-IL"/>
+        </w:rPr>
+        <w:t>Overall win rate = 49.3%</w:t>
+      </w:r>
+    </w:p>
+    <w:p>
+      <w:pPr>
+        <w:rPr>
+          <w:lang w:bidi="he-IL"/>
+        </w:rPr>
+      </w:pPr>
+      <w:r>
+        <w:rPr>
+          <w:lang w:bidi="he-IL"/>
+        </w:rPr>
+        <w:t>The program now terminates, and displays the overall win rate in percentage.</w:t>
+      </w:r>
+    </w:p>
+    <w:p>
+      <w:pPr>
+        <w:rPr>
+          <w:lang w:bidi="he-IL"/>
+        </w:rPr>
+      </w:pPr>
+    </w:p>
+    <w:p>
+      <w:pPr>
+        <w:pStyle w:val="Heading2"/>
+        <w:rPr>
+          <w:lang w:bidi="he-IL"/>
+        </w:rPr>
+      </w:pPr>
+      <w:r>
+        <w:rPr>
+          <w:lang w:bidi="he-IL"/>
+        </w:rPr>
+        <w:t>Test</w:t>
+      </w:r>
+    </w:p>
+    <w:p>
+      <w:pPr>
+        <w:rPr>
+          <w:lang w:bidi="he-IL"/>
+        </w:rPr>
+      </w:pPr>
+      <w:r>
+        <w:rPr>
+          <w:lang w:bidi="he-IL"/>
+        </w:rPr>
+        <w:t>We produce a unit test to demonstrate this, as shown in class Bug7Test1.</w:t>
+      </w:r>
+    </w:p>
+    <w:p>
+      <w:pPr>
+        <w:rPr>
+          <w:lang w:bidi="he-IL"/>
+        </w:rPr>
+      </w:pPr>
+      <w:r>
+        <w:rPr>
+          <w:lang w:bidi="he-IL"/>
+        </w:rPr>
+        <w:t>The string output result is similar to the pre-test run above, and demonstrates that unless a key input is entered, and entered into the program, it will not stop running the program and will remain idle. The below console output demonstrates a successful termination of the program.</w:t>
+      </w:r>
+    </w:p>
+    <w:p>
+      <w:pPr>
+        <w:autoSpaceDE w:val="0"/>
+        <w:autoSpaceDN w:val="0"/>
+        <w:adjustRightInd w:val="0"/>
+        <w:spacing w:after="0" w:line="240" w:lineRule="auto"/>
+        <w:rPr>
+          <w:rFonts w:ascii="Courier New" w:hAnsi="Courier New" w:cs="Courier New"/>
+          <w:sz w:val="20"/>
+          <w:szCs w:val="20"/>
+          <w:lang w:bidi="he-IL"/>
+        </w:rPr>
+      </w:pPr>
+      <w:r>
+        <w:rPr>
+          <w:rFonts w:ascii="Courier New" w:hAnsi="Courier New" w:cs="Courier New"/>
+          <w:color w:val="000000"/>
+          <w:sz w:val="20"/>
+          <w:szCs w:val="20"/>
+          <w:lang w:bidi="he-IL"/>
+        </w:rPr>
+        <w:t>Win count = 4, Lose Count = 6, 0.40</w:t>
+      </w:r>
+    </w:p>
+    <w:p>
+      <w:pPr>
+        <w:autoSpaceDE w:val="0"/>
+        <w:autoSpaceDN w:val="0"/>
+        <w:adjustRightInd w:val="0"/>
+        <w:spacing w:after="0" w:line="240" w:lineRule="auto"/>
+        <w:rPr>
+          <w:rFonts w:ascii="Courier New" w:hAnsi="Courier New" w:cs="Courier New"/>
+          <w:sz w:val="20"/>
+          <w:szCs w:val="20"/>
+          <w:lang w:bidi="he-IL"/>
+        </w:rPr>
+      </w:pPr>
+      <w:proofErr w:type="gramStart"/>
+      <w:r>
+        <w:rPr>
+          <w:rFonts w:ascii="Courier New" w:hAnsi="Courier New" w:cs="Courier New"/>
+          <w:color w:val="00C87D"/>
+          <w:sz w:val="20"/>
+          <w:szCs w:val="20"/>
+          <w:lang w:bidi="he-IL"/>
+        </w:rPr>
+        <w:lastRenderedPageBreak/>
+        <w:t>q</w:t>
+      </w:r>
+      <w:proofErr w:type="gramEnd"/>
+    </w:p>
+    <w:p>
+      <w:pPr>
+        <w:autoSpaceDE w:val="0"/>
+        <w:autoSpaceDN w:val="0"/>
+        <w:adjustRightInd w:val="0"/>
+        <w:spacing w:after="0" w:line="240" w:lineRule="auto"/>
+        <w:rPr>
+          <w:rFonts w:ascii="Courier New" w:hAnsi="Courier New" w:cs="Courier New"/>
+          <w:sz w:val="20"/>
+          <w:szCs w:val="20"/>
+          <w:lang w:bidi="he-IL"/>
+        </w:rPr>
+      </w:pPr>
+      <w:r>
+        <w:rPr>
+          <w:rFonts w:ascii="Courier New" w:hAnsi="Courier New" w:cs="Courier New"/>
+          <w:color w:val="000000"/>
+          <w:sz w:val="20"/>
+          <w:szCs w:val="20"/>
+          <w:lang w:bidi="he-IL"/>
+        </w:rPr>
+        <w:t>Overall win rate = 40.0%</w:t>
+      </w:r>
+    </w:p>
+    <w:p>
+      <w:pPr>
+        <w:rPr>
+          <w:rFonts w:ascii="Courier New" w:hAnsi="Courier New" w:cs="Courier New"/>
+          <w:color w:val="000000"/>
+          <w:sz w:val="20"/>
+          <w:szCs w:val="20"/>
+          <w:lang w:bidi="he-IL"/>
+        </w:rPr>
+      </w:pPr>
+      <w:r>
+        <w:rPr>
+          <w:rFonts w:ascii="Courier New" w:hAnsi="Courier New" w:cs="Courier New"/>
+          <w:color w:val="000000"/>
+          <w:sz w:val="20"/>
+          <w:szCs w:val="20"/>
+          <w:lang w:bidi="he-IL"/>
+        </w:rPr>
+        <w:t>Program successfully shut down!</w:t>
+      </w:r>
+    </w:p>
+    <w:p>
+      <w:pPr>
+        <w:rPr>
+          <w:lang w:bidi="he-IL"/>
+        </w:rPr>
+      </w:pPr>
+    </w:p>
+    <w:p>
+      <w:pPr>
+        <w:pStyle w:val="Heading2"/>
+        <w:rPr>
+          <w:lang w:bidi="he-IL"/>
+        </w:rPr>
+      </w:pPr>
+      <w:r>
+        <w:rPr>
+          <w:lang w:bidi="he-IL"/>
+        </w:rPr>
+        <w:t>Analysis</w:t>
+      </w:r>
+    </w:p>
+    <w:p>
+      <w:pPr>
+        <w:rPr>
+          <w:lang w:bidi="he-IL"/>
+        </w:rPr>
+      </w:pPr>
+      <w:r>
+        <w:rPr>
+          <w:lang w:bidi="he-IL"/>
+        </w:rPr>
+        <w:t xml:space="preserve">It is clear that we need to remove this prompt so that it can </w:t>
+      </w:r>
+      <w:r>
+        <w:rPr>
+          <w:lang w:bidi="he-IL"/>
+        </w:rPr>
+        <w:t>terminate properly without user input. There is a solution to this – removing the console input variable and any reference to it. This way, the program can automate its task.</w:t>
+      </w:r>
+    </w:p>
+    <w:p>
+      <w:pPr>
+        <w:rPr>
+          <w:lang w:bidi="he-IL"/>
+        </w:rPr>
+      </w:pPr>
+    </w:p>
+    <w:p>
+      <w:pPr>
+        <w:pStyle w:val="Heading2"/>
+        <w:rPr>
+          <w:lang w:bidi="he-IL"/>
+        </w:rPr>
+      </w:pPr>
+      <w:r>
+        <w:rPr>
+          <w:lang w:bidi="he-IL"/>
+        </w:rPr>
+        <w:t>Solution Attempt</w:t>
+      </w:r>
+    </w:p>
+    <w:p>
+      <w:pPr>
+        <w:rPr>
+          <w:lang w:bidi="he-IL"/>
+        </w:rPr>
+      </w:pPr>
+      <w:r>
+        <w:rPr>
+          <w:lang w:bidi="he-IL"/>
+        </w:rPr>
+        <w:t>The solution attempt is as follows:</w:t>
+      </w:r>
+    </w:p>
+    <w:p>
+      <w:pPr>
+        <w:autoSpaceDE w:val="0"/>
+        <w:autoSpaceDN w:val="0"/>
+        <w:adjustRightInd w:val="0"/>
+        <w:spacing w:after="0" w:line="240" w:lineRule="auto"/>
+        <w:rPr>
+          <w:rFonts w:ascii="Courier New" w:hAnsi="Courier New" w:cs="Courier New"/>
+          <w:sz w:val="20"/>
+          <w:szCs w:val="20"/>
+          <w:lang w:bidi="he-IL"/>
+        </w:rPr>
+      </w:pPr>
+      <w:r>
+        <w:rPr>
+          <w:rFonts w:ascii="Courier New" w:hAnsi="Courier New" w:cs="Courier New"/>
+          <w:color w:val="646464"/>
+          <w:sz w:val="20"/>
+          <w:szCs w:val="20"/>
+          <w:lang w:bidi="he-IL"/>
+        </w:rPr>
+        <w:t>@Test</w:t>
+      </w:r>
+    </w:p>
+    <w:p>
+      <w:pPr>
+        <w:autoSpaceDE w:val="0"/>
+        <w:autoSpaceDN w:val="0"/>
+        <w:adjustRightInd w:val="0"/>
+        <w:spacing w:after="0" w:line="240" w:lineRule="auto"/>
+        <w:rPr>
+          <w:rFonts w:ascii="Courier New" w:hAnsi="Courier New" w:cs="Courier New"/>
+          <w:sz w:val="20"/>
+          <w:szCs w:val="20"/>
+          <w:lang w:bidi="he-IL"/>
+        </w:rPr>
+      </w:pPr>
+      <w:r>
+        <w:rPr>
+          <w:rFonts w:ascii="Courier New" w:hAnsi="Courier New" w:cs="Courier New"/>
+          <w:color w:val="000000"/>
+          <w:sz w:val="20"/>
+          <w:szCs w:val="20"/>
+          <w:lang w:bidi="he-IL"/>
+        </w:rPr>
+        <w:t xml:space="preserve">    </w:t>
+      </w:r>
+      <w:proofErr w:type="gramStart"/>
+      <w:r>
+        <w:rPr>
+          <w:rFonts w:ascii="Courier New" w:hAnsi="Courier New" w:cs="Courier New"/>
+          <w:b/>
+          <w:bCs/>
+          <w:color w:val="7F0055"/>
+          <w:sz w:val="20"/>
+          <w:szCs w:val="20"/>
+          <w:lang w:bidi="he-IL"/>
+        </w:rPr>
+        <w:t>public</w:t>
+      </w:r>
+      <w:proofErr w:type="gramEnd"/>
+      <w:r>
+        <w:rPr>
+          <w:rFonts w:ascii="Courier New" w:hAnsi="Courier New" w:cs="Courier New"/>
+          <w:color w:val="000000"/>
+          <w:sz w:val="20"/>
+          <w:szCs w:val="20"/>
+          <w:lang w:bidi="he-IL"/>
+        </w:rPr>
+        <w:t xml:space="preserve"> </w:t>
+      </w:r>
+      <w:r>
+        <w:rPr>
+          <w:rFonts w:ascii="Courier New" w:hAnsi="Courier New" w:cs="Courier New"/>
+          <w:b/>
+          <w:bCs/>
+          <w:color w:val="7F0055"/>
+          <w:sz w:val="20"/>
+          <w:szCs w:val="20"/>
+          <w:lang w:bidi="he-IL"/>
+        </w:rPr>
+        <w:t>void</w:t>
+      </w:r>
+      <w:r>
+        <w:rPr>
+          <w:rFonts w:ascii="Courier New" w:hAnsi="Courier New" w:cs="Courier New"/>
+          <w:color w:val="000000"/>
+          <w:sz w:val="20"/>
+          <w:szCs w:val="20"/>
+          <w:lang w:bidi="he-IL"/>
+        </w:rPr>
+        <w:t xml:space="preserve"> test() </w:t>
+      </w:r>
+      <w:r>
+        <w:rPr>
+          <w:rFonts w:ascii="Courier New" w:hAnsi="Courier New" w:cs="Courier New"/>
+          <w:b/>
+          <w:bCs/>
+          <w:color w:val="7F0055"/>
+          <w:sz w:val="20"/>
+          <w:szCs w:val="20"/>
+          <w:lang w:bidi="he-IL"/>
+        </w:rPr>
+        <w:t>throws</w:t>
+      </w:r>
+      <w:r>
+        <w:rPr>
+          <w:rFonts w:ascii="Courier New" w:hAnsi="Courier New" w:cs="Courier New"/>
+          <w:color w:val="000000"/>
+          <w:sz w:val="20"/>
+          <w:szCs w:val="20"/>
+          <w:lang w:bidi="he-IL"/>
+        </w:rPr>
+        <w:t xml:space="preserve"> </w:t>
+      </w:r>
+      <w:proofErr w:type="spellStart"/>
+      <w:r>
+        <w:rPr>
+          <w:rFonts w:ascii="Courier New" w:hAnsi="Courier New" w:cs="Courier New"/>
+          <w:color w:val="000000"/>
+          <w:sz w:val="20"/>
+          <w:szCs w:val="20"/>
+          <w:lang w:bidi="he-IL"/>
+        </w:rPr>
+        <w:t>IOException</w:t>
+      </w:r>
+      <w:proofErr w:type="spellEnd"/>
+      <w:r>
+        <w:rPr>
+          <w:rFonts w:ascii="Courier New" w:hAnsi="Courier New" w:cs="Courier New"/>
+          <w:color w:val="000000"/>
+          <w:sz w:val="20"/>
+          <w:szCs w:val="20"/>
+          <w:lang w:bidi="he-IL"/>
+        </w:rPr>
+        <w:t xml:space="preserve"> {</w:t>
+      </w:r>
+    </w:p>
+    <w:p>
+      <w:pPr>
+        <w:autoSpaceDE w:val="0"/>
+        <w:autoSpaceDN w:val="0"/>
+        <w:adjustRightInd w:val="0"/>
+        <w:spacing w:after="0" w:line="240" w:lineRule="auto"/>
+        <w:ind w:left="720"/>
+        <w:rPr>
+          <w:rFonts w:ascii="Courier New" w:hAnsi="Courier New" w:cs="Courier New"/>
+          <w:sz w:val="20"/>
+          <w:szCs w:val="20"/>
+          <w:lang w:bidi="he-IL"/>
+        </w:rPr>
+      </w:pPr>
+      <w:r>
+        <w:rPr>
+          <w:rFonts w:ascii="Courier New" w:hAnsi="Courier New" w:cs="Courier New"/>
+          <w:color w:val="000000"/>
+          <w:sz w:val="20"/>
+          <w:szCs w:val="20"/>
+          <w:lang w:bidi="he-IL"/>
+        </w:rPr>
+        <w:t xml:space="preserve">        </w:t>
+      </w:r>
+      <w:proofErr w:type="spellStart"/>
+      <w:proofErr w:type="gramStart"/>
+      <w:r>
+        <w:rPr>
+          <w:rFonts w:ascii="Courier New" w:hAnsi="Courier New" w:cs="Courier New"/>
+          <w:color w:val="000000"/>
+          <w:sz w:val="20"/>
+          <w:szCs w:val="20"/>
+          <w:lang w:bidi="he-IL"/>
+        </w:rPr>
+        <w:t>System.</w:t>
+      </w:r>
+      <w:r>
+        <w:rPr>
+          <w:rFonts w:ascii="Courier New" w:hAnsi="Courier New" w:cs="Courier New"/>
+          <w:b/>
+          <w:bCs/>
+          <w:i/>
+          <w:iCs/>
+          <w:color w:val="0000C0"/>
+          <w:sz w:val="20"/>
+          <w:szCs w:val="20"/>
+          <w:lang w:bidi="he-IL"/>
+        </w:rPr>
+        <w:t>out</w:t>
+      </w:r>
+      <w:r>
+        <w:rPr>
+          <w:rFonts w:ascii="Courier New" w:hAnsi="Courier New" w:cs="Courier New"/>
+          <w:color w:val="000000"/>
+          <w:sz w:val="20"/>
+          <w:szCs w:val="20"/>
+          <w:lang w:bidi="he-IL"/>
+        </w:rPr>
+        <w:t>.println</w:t>
+      </w:r>
+      <w:proofErr w:type="spellEnd"/>
+      <w:r>
+        <w:rPr>
+          <w:rFonts w:ascii="Courier New" w:hAnsi="Courier New" w:cs="Courier New"/>
+          <w:color w:val="000000"/>
+          <w:sz w:val="20"/>
+          <w:szCs w:val="20"/>
+          <w:lang w:bidi="he-IL"/>
+        </w:rPr>
+        <w:t>(</w:t>
+      </w:r>
+      <w:proofErr w:type="spellStart"/>
+      <w:proofErr w:type="gramEnd"/>
+      <w:r>
+        <w:rPr>
+          <w:rFonts w:ascii="Courier New" w:hAnsi="Courier New" w:cs="Courier New"/>
+          <w:color w:val="000000"/>
+          <w:sz w:val="20"/>
+          <w:szCs w:val="20"/>
+          <w:lang w:bidi="he-IL"/>
+        </w:rPr>
+        <w:t>String.</w:t>
+      </w:r>
+      <w:r>
+        <w:rPr>
+          <w:rFonts w:ascii="Courier New" w:hAnsi="Courier New" w:cs="Courier New"/>
+          <w:i/>
+          <w:iCs/>
+          <w:color w:val="000000"/>
+          <w:sz w:val="20"/>
+          <w:szCs w:val="20"/>
+          <w:lang w:bidi="he-IL"/>
+        </w:rPr>
+        <w:t>format</w:t>
+      </w:r>
+      <w:proofErr w:type="spellEnd"/>
+      <w:r>
+        <w:rPr>
+          <w:rFonts w:ascii="Courier New" w:hAnsi="Courier New" w:cs="Courier New"/>
+          <w:color w:val="000000"/>
+          <w:sz w:val="20"/>
+          <w:szCs w:val="20"/>
+          <w:lang w:bidi="he-IL"/>
+        </w:rPr>
+        <w:t>(</w:t>
+      </w:r>
+      <w:r>
+        <w:rPr>
+          <w:rFonts w:ascii="Courier New" w:hAnsi="Courier New" w:cs="Courier New"/>
+          <w:color w:val="2A00FF"/>
+          <w:sz w:val="20"/>
+          <w:szCs w:val="20"/>
+          <w:lang w:bidi="he-IL"/>
+        </w:rPr>
+        <w:t>"Win count = %d, Lose Count = %d, %.2f"</w:t>
+      </w:r>
+      <w:r>
+        <w:rPr>
+          <w:rFonts w:ascii="Courier New" w:hAnsi="Courier New" w:cs="Courier New"/>
+          <w:color w:val="000000"/>
+          <w:sz w:val="20"/>
+          <w:szCs w:val="20"/>
+          <w:lang w:bidi="he-IL"/>
+        </w:rPr>
+        <w:t xml:space="preserve">, </w:t>
+      </w:r>
+      <w:proofErr w:type="spellStart"/>
+      <w:r>
+        <w:rPr>
+          <w:rFonts w:ascii="Courier New" w:hAnsi="Courier New" w:cs="Courier New"/>
+          <w:color w:val="0000C0"/>
+          <w:sz w:val="20"/>
+          <w:szCs w:val="20"/>
+          <w:lang w:bidi="he-IL"/>
+        </w:rPr>
+        <w:t>winCount</w:t>
+      </w:r>
+      <w:proofErr w:type="spellEnd"/>
+      <w:r>
+        <w:rPr>
+          <w:rFonts w:ascii="Courier New" w:hAnsi="Courier New" w:cs="Courier New"/>
+          <w:color w:val="000000"/>
+          <w:sz w:val="20"/>
+          <w:szCs w:val="20"/>
+          <w:lang w:bidi="he-IL"/>
+        </w:rPr>
+        <w:t xml:space="preserve">, </w:t>
+      </w:r>
+      <w:proofErr w:type="spellStart"/>
+      <w:r>
+        <w:rPr>
+          <w:rFonts w:ascii="Courier New" w:hAnsi="Courier New" w:cs="Courier New"/>
+          <w:color w:val="0000C0"/>
+          <w:sz w:val="20"/>
+          <w:szCs w:val="20"/>
+          <w:lang w:bidi="he-IL"/>
+        </w:rPr>
+        <w:t>loseCount</w:t>
+      </w:r>
+      <w:proofErr w:type="spellEnd"/>
+      <w:r>
+        <w:rPr>
+          <w:rFonts w:ascii="Courier New" w:hAnsi="Courier New" w:cs="Courier New"/>
+          <w:color w:val="000000"/>
+          <w:sz w:val="20"/>
+          <w:szCs w:val="20"/>
+          <w:lang w:bidi="he-IL"/>
+        </w:rPr>
+        <w:t>, (</w:t>
+      </w:r>
+      <w:r>
+        <w:rPr>
+          <w:rFonts w:ascii="Courier New" w:hAnsi="Courier New" w:cs="Courier New"/>
+          <w:b/>
+          <w:bCs/>
+          <w:color w:val="7F0055"/>
+          <w:sz w:val="20"/>
+          <w:szCs w:val="20"/>
+          <w:lang w:bidi="he-IL"/>
+        </w:rPr>
+        <w:t>float</w:t>
+      </w:r>
+      <w:r>
+        <w:rPr>
+          <w:rFonts w:ascii="Courier New" w:hAnsi="Courier New" w:cs="Courier New"/>
+          <w:color w:val="000000"/>
+          <w:sz w:val="20"/>
+          <w:szCs w:val="20"/>
+          <w:lang w:bidi="he-IL"/>
+        </w:rPr>
+        <w:t xml:space="preserve">) </w:t>
+      </w:r>
+      <w:proofErr w:type="spellStart"/>
+      <w:r>
+        <w:rPr>
+          <w:rFonts w:ascii="Courier New" w:hAnsi="Courier New" w:cs="Courier New"/>
+          <w:color w:val="0000C0"/>
+          <w:sz w:val="20"/>
+          <w:szCs w:val="20"/>
+          <w:lang w:bidi="he-IL"/>
+        </w:rPr>
+        <w:t>winCount</w:t>
+      </w:r>
+      <w:proofErr w:type="spellEnd"/>
+      <w:r>
+        <w:rPr>
+          <w:rFonts w:ascii="Courier New" w:hAnsi="Courier New" w:cs="Courier New"/>
+          <w:color w:val="000000"/>
+          <w:sz w:val="20"/>
+          <w:szCs w:val="20"/>
+          <w:lang w:bidi="he-IL"/>
+        </w:rPr>
+        <w:t>/(</w:t>
+      </w:r>
+      <w:proofErr w:type="spellStart"/>
+      <w:r>
+        <w:rPr>
+          <w:rFonts w:ascii="Courier New" w:hAnsi="Courier New" w:cs="Courier New"/>
+          <w:color w:val="0000C0"/>
+          <w:sz w:val="20"/>
+          <w:szCs w:val="20"/>
+          <w:lang w:bidi="he-IL"/>
+        </w:rPr>
+        <w:t>winCount</w:t>
+      </w:r>
+      <w:r>
+        <w:rPr>
+          <w:rFonts w:ascii="Courier New" w:hAnsi="Courier New" w:cs="Courier New"/>
+          <w:color w:val="000000"/>
+          <w:sz w:val="20"/>
+          <w:szCs w:val="20"/>
+          <w:lang w:bidi="he-IL"/>
+        </w:rPr>
+        <w:t>+</w:t>
+      </w:r>
+      <w:r>
+        <w:rPr>
+          <w:rFonts w:ascii="Courier New" w:hAnsi="Courier New" w:cs="Courier New"/>
+          <w:color w:val="0000C0"/>
+          <w:sz w:val="20"/>
+          <w:szCs w:val="20"/>
+          <w:lang w:bidi="he-IL"/>
+        </w:rPr>
+        <w:t>loseCount</w:t>
+      </w:r>
+      <w:proofErr w:type="spellEnd"/>
+      <w:r>
+        <w:rPr>
+          <w:rFonts w:ascii="Courier New" w:hAnsi="Courier New" w:cs="Courier New"/>
+          <w:color w:val="000000"/>
+          <w:sz w:val="20"/>
+          <w:szCs w:val="20"/>
+          <w:lang w:bidi="he-IL"/>
+        </w:rPr>
+        <w:t>)));</w:t>
+      </w:r>
+    </w:p>
+    <w:p>
+      <w:pPr>
+        <w:autoSpaceDE w:val="0"/>
+        <w:autoSpaceDN w:val="0"/>
+        <w:adjustRightInd w:val="0"/>
+        <w:spacing w:after="0" w:line="240" w:lineRule="auto"/>
+        <w:rPr>
+          <w:rFonts w:ascii="Courier New" w:hAnsi="Courier New" w:cs="Courier New"/>
+          <w:sz w:val="20"/>
+          <w:szCs w:val="20"/>
+          <w:lang w:bidi="he-IL"/>
+        </w:rPr>
+      </w:pPr>
+      <w:r>
+        <w:rPr>
+          <w:rFonts w:ascii="Courier New" w:hAnsi="Courier New" w:cs="Courier New"/>
+          <w:color w:val="000000"/>
+          <w:sz w:val="20"/>
+          <w:szCs w:val="20"/>
+          <w:lang w:bidi="he-IL"/>
+        </w:rPr>
+        <w:t xml:space="preserve">        </w:t>
+      </w:r>
+      <w:proofErr w:type="spellStart"/>
+      <w:proofErr w:type="gramStart"/>
+      <w:r>
+        <w:rPr>
+          <w:rFonts w:ascii="Courier New" w:hAnsi="Courier New" w:cs="Courier New"/>
+          <w:color w:val="0000C0"/>
+          <w:sz w:val="20"/>
+          <w:szCs w:val="20"/>
+          <w:lang w:bidi="he-IL"/>
+        </w:rPr>
+        <w:t>totalWins</w:t>
+      </w:r>
+      <w:proofErr w:type="spellEnd"/>
+      <w:proofErr w:type="gramEnd"/>
+      <w:r>
+        <w:rPr>
+          <w:rFonts w:ascii="Courier New" w:hAnsi="Courier New" w:cs="Courier New"/>
+          <w:color w:val="000000"/>
+          <w:sz w:val="20"/>
+          <w:szCs w:val="20"/>
+          <w:lang w:bidi="he-IL"/>
+        </w:rPr>
+        <w:t xml:space="preserve"> += </w:t>
+      </w:r>
+      <w:proofErr w:type="spellStart"/>
+      <w:r>
+        <w:rPr>
+          <w:rFonts w:ascii="Courier New" w:hAnsi="Courier New" w:cs="Courier New"/>
+          <w:color w:val="0000C0"/>
+          <w:sz w:val="20"/>
+          <w:szCs w:val="20"/>
+          <w:lang w:bidi="he-IL"/>
+        </w:rPr>
+        <w:t>winCount</w:t>
+      </w:r>
+      <w:proofErr w:type="spellEnd"/>
+      <w:r>
+        <w:rPr>
+          <w:rFonts w:ascii="Courier New" w:hAnsi="Courier New" w:cs="Courier New"/>
+          <w:color w:val="000000"/>
+          <w:sz w:val="20"/>
+          <w:szCs w:val="20"/>
+          <w:lang w:bidi="he-IL"/>
+        </w:rPr>
+        <w:t>;</w:t>
+      </w:r>
+    </w:p>
+    <w:p>
+      <w:pPr>
+        <w:autoSpaceDE w:val="0"/>
+        <w:autoSpaceDN w:val="0"/>
+        <w:adjustRightInd w:val="0"/>
+        <w:spacing w:after="0" w:line="240" w:lineRule="auto"/>
+        <w:rPr>
+          <w:rFonts w:ascii="Courier New" w:hAnsi="Courier New" w:cs="Courier New"/>
+          <w:sz w:val="20"/>
+          <w:szCs w:val="20"/>
+          <w:lang w:bidi="he-IL"/>
+        </w:rPr>
+      </w:pPr>
+      <w:r>
+        <w:rPr>
+          <w:rFonts w:ascii="Courier New" w:hAnsi="Courier New" w:cs="Courier New"/>
+          <w:color w:val="000000"/>
+          <w:sz w:val="20"/>
+          <w:szCs w:val="20"/>
+          <w:lang w:bidi="he-IL"/>
+        </w:rPr>
+        <w:t xml:space="preserve">        </w:t>
+      </w:r>
+      <w:proofErr w:type="spellStart"/>
+      <w:proofErr w:type="gramStart"/>
+      <w:r>
+        <w:rPr>
+          <w:rFonts w:ascii="Courier New" w:hAnsi="Courier New" w:cs="Courier New"/>
+          <w:color w:val="0000C0"/>
+          <w:sz w:val="20"/>
+          <w:szCs w:val="20"/>
+          <w:lang w:bidi="he-IL"/>
+        </w:rPr>
+        <w:t>totalLosses</w:t>
+      </w:r>
+      <w:proofErr w:type="spellEnd"/>
+      <w:proofErr w:type="gramEnd"/>
+      <w:r>
+        <w:rPr>
+          <w:rFonts w:ascii="Courier New" w:hAnsi="Courier New" w:cs="Courier New"/>
+          <w:color w:val="000000"/>
+          <w:sz w:val="20"/>
+          <w:szCs w:val="20"/>
+          <w:lang w:bidi="he-IL"/>
+        </w:rPr>
+        <w:t xml:space="preserve"> += </w:t>
+      </w:r>
+      <w:proofErr w:type="spellStart"/>
+      <w:r>
+        <w:rPr>
+          <w:rFonts w:ascii="Courier New" w:hAnsi="Courier New" w:cs="Courier New"/>
+          <w:color w:val="0000C0"/>
+          <w:sz w:val="20"/>
+          <w:szCs w:val="20"/>
+          <w:lang w:bidi="he-IL"/>
+        </w:rPr>
+        <w:t>loseCount</w:t>
+      </w:r>
+      <w:proofErr w:type="spellEnd"/>
+      <w:r>
+        <w:rPr>
+          <w:rFonts w:ascii="Courier New" w:hAnsi="Courier New" w:cs="Courier New"/>
+          <w:color w:val="000000"/>
+          <w:sz w:val="20"/>
+          <w:szCs w:val="20"/>
+          <w:lang w:bidi="he-IL"/>
+        </w:rPr>
+        <w:t>;</w:t>
+      </w:r>
+    </w:p>
+    <w:p>
+      <w:pPr>
+        <w:autoSpaceDE w:val="0"/>
+        <w:autoSpaceDN w:val="0"/>
+        <w:adjustRightInd w:val="0"/>
+        <w:spacing w:after="0" w:line="240" w:lineRule="auto"/>
+        <w:rPr>
+          <w:rFonts w:ascii="Courier New" w:hAnsi="Courier New" w:cs="Courier New"/>
+          <w:sz w:val="20"/>
+          <w:szCs w:val="20"/>
+          <w:lang w:bidi="he-IL"/>
+        </w:rPr>
+      </w:pPr>
+      <w:r>
+        <w:rPr>
+          <w:rFonts w:ascii="Courier New" w:hAnsi="Courier New" w:cs="Courier New"/>
+          <w:color w:val="000000"/>
+          <w:sz w:val="20"/>
+          <w:szCs w:val="20"/>
+          <w:lang w:bidi="he-IL"/>
+        </w:rPr>
+        <w:t xml:space="preserve">        </w:t>
+      </w:r>
+    </w:p>
+    <w:p>
+      <w:pPr>
+        <w:autoSpaceDE w:val="0"/>
+        <w:autoSpaceDN w:val="0"/>
+        <w:adjustRightInd w:val="0"/>
+        <w:spacing w:after="0" w:line="240" w:lineRule="auto"/>
+        <w:rPr>
+          <w:rFonts w:ascii="Courier New" w:hAnsi="Courier New" w:cs="Courier New"/>
+          <w:sz w:val="20"/>
+          <w:szCs w:val="20"/>
+          <w:lang w:bidi="he-IL"/>
+        </w:rPr>
+      </w:pPr>
+      <w:r>
+        <w:rPr>
+          <w:rFonts w:ascii="Courier New" w:hAnsi="Courier New" w:cs="Courier New"/>
+          <w:color w:val="000000"/>
+          <w:sz w:val="20"/>
+          <w:szCs w:val="20"/>
+          <w:lang w:bidi="he-IL"/>
+        </w:rPr>
+        <w:t xml:space="preserve">        </w:t>
+      </w:r>
+      <w:proofErr w:type="spellStart"/>
+      <w:proofErr w:type="gramStart"/>
+      <w:r>
+        <w:rPr>
+          <w:rFonts w:ascii="Courier New" w:hAnsi="Courier New" w:cs="Courier New"/>
+          <w:b/>
+          <w:bCs/>
+          <w:color w:val="7F0055"/>
+          <w:sz w:val="20"/>
+          <w:szCs w:val="20"/>
+          <w:lang w:bidi="he-IL"/>
+        </w:rPr>
+        <w:t>boolean</w:t>
+      </w:r>
+      <w:proofErr w:type="spellEnd"/>
+      <w:proofErr w:type="gramEnd"/>
+      <w:r>
+        <w:rPr>
+          <w:rFonts w:ascii="Courier New" w:hAnsi="Courier New" w:cs="Courier New"/>
+          <w:color w:val="000000"/>
+          <w:sz w:val="20"/>
+          <w:szCs w:val="20"/>
+          <w:lang w:bidi="he-IL"/>
+        </w:rPr>
+        <w:t xml:space="preserve"> </w:t>
+      </w:r>
+      <w:proofErr w:type="spellStart"/>
+      <w:r>
+        <w:rPr>
+          <w:rFonts w:ascii="Courier New" w:hAnsi="Courier New" w:cs="Courier New"/>
+          <w:color w:val="6A3E3E"/>
+          <w:sz w:val="20"/>
+          <w:szCs w:val="20"/>
+          <w:lang w:bidi="he-IL"/>
+        </w:rPr>
+        <w:t>isValid</w:t>
+      </w:r>
+      <w:proofErr w:type="spellEnd"/>
+      <w:r>
+        <w:rPr>
+          <w:rFonts w:ascii="Courier New" w:hAnsi="Courier New" w:cs="Courier New"/>
+          <w:color w:val="000000"/>
+          <w:sz w:val="20"/>
+          <w:szCs w:val="20"/>
+          <w:lang w:bidi="he-IL"/>
+        </w:rPr>
+        <w:t xml:space="preserve"> = </w:t>
+      </w:r>
+      <w:r>
+        <w:rPr>
+          <w:rFonts w:ascii="Courier New" w:hAnsi="Courier New" w:cs="Courier New"/>
+          <w:b/>
+          <w:bCs/>
+          <w:color w:val="7F0055"/>
+          <w:sz w:val="20"/>
+          <w:szCs w:val="20"/>
+          <w:lang w:bidi="he-IL"/>
+        </w:rPr>
+        <w:t>false</w:t>
+      </w:r>
+      <w:r>
+        <w:rPr>
+          <w:rFonts w:ascii="Courier New" w:hAnsi="Courier New" w:cs="Courier New"/>
+          <w:color w:val="000000"/>
+          <w:sz w:val="20"/>
+          <w:szCs w:val="20"/>
+          <w:lang w:bidi="he-IL"/>
+        </w:rPr>
+        <w:t>;</w:t>
+      </w:r>
+    </w:p>
+    <w:p>
+      <w:pPr>
+        <w:autoSpaceDE w:val="0"/>
+        <w:autoSpaceDN w:val="0"/>
+        <w:adjustRightInd w:val="0"/>
+        <w:spacing w:after="0" w:line="240" w:lineRule="auto"/>
+        <w:rPr>
+          <w:rFonts w:ascii="Courier New" w:hAnsi="Courier New" w:cs="Courier New"/>
+          <w:sz w:val="20"/>
+          <w:szCs w:val="20"/>
+          <w:lang w:bidi="he-IL"/>
+        </w:rPr>
+      </w:pPr>
+      <w:r>
+        <w:rPr>
+          <w:rFonts w:ascii="Courier New" w:hAnsi="Courier New" w:cs="Courier New"/>
+          <w:color w:val="000000"/>
+          <w:sz w:val="20"/>
+          <w:szCs w:val="20"/>
+          <w:lang w:bidi="he-IL"/>
+        </w:rPr>
+        <w:t xml:space="preserve">        </w:t>
+      </w:r>
+    </w:p>
+    <w:p>
+      <w:pPr>
+        <w:autoSpaceDE w:val="0"/>
+        <w:autoSpaceDN w:val="0"/>
+        <w:adjustRightInd w:val="0"/>
+        <w:spacing w:after="0" w:line="240" w:lineRule="auto"/>
+        <w:ind w:left="720"/>
+        <w:rPr>
+          <w:rFonts w:ascii="Courier New" w:hAnsi="Courier New" w:cs="Courier New"/>
+          <w:sz w:val="20"/>
+          <w:szCs w:val="20"/>
+          <w:lang w:bidi="he-IL"/>
+        </w:rPr>
+      </w:pPr>
+      <w:r>
+        <w:rPr>
+          <w:rFonts w:ascii="Courier New" w:hAnsi="Courier New" w:cs="Courier New"/>
+          <w:color w:val="000000"/>
+          <w:sz w:val="20"/>
+          <w:szCs w:val="20"/>
+          <w:lang w:bidi="he-IL"/>
+        </w:rPr>
+        <w:t xml:space="preserve">                </w:t>
+      </w:r>
+      <w:proofErr w:type="spellStart"/>
+      <w:proofErr w:type="gramStart"/>
+      <w:r>
+        <w:rPr>
+          <w:rFonts w:ascii="Courier New" w:hAnsi="Courier New" w:cs="Courier New"/>
+          <w:color w:val="000000"/>
+          <w:sz w:val="20"/>
+          <w:szCs w:val="20"/>
+          <w:lang w:bidi="he-IL"/>
+        </w:rPr>
+        <w:t>System.</w:t>
+      </w:r>
+      <w:r>
+        <w:rPr>
+          <w:rFonts w:ascii="Courier New" w:hAnsi="Courier New" w:cs="Courier New"/>
+          <w:b/>
+          <w:bCs/>
+          <w:i/>
+          <w:iCs/>
+          <w:color w:val="0000C0"/>
+          <w:sz w:val="20"/>
+          <w:szCs w:val="20"/>
+          <w:lang w:bidi="he-IL"/>
+        </w:rPr>
+        <w:t>out</w:t>
+      </w:r>
+      <w:r>
+        <w:rPr>
+          <w:rFonts w:ascii="Courier New" w:hAnsi="Courier New" w:cs="Courier New"/>
+          <w:color w:val="000000"/>
+          <w:sz w:val="20"/>
+          <w:szCs w:val="20"/>
+          <w:lang w:bidi="he-IL"/>
+        </w:rPr>
+        <w:t>.println</w:t>
+      </w:r>
+      <w:proofErr w:type="spellEnd"/>
+      <w:r>
+        <w:rPr>
+          <w:rFonts w:ascii="Courier New" w:hAnsi="Courier New" w:cs="Courier New"/>
+          <w:color w:val="000000"/>
+          <w:sz w:val="20"/>
+          <w:szCs w:val="20"/>
+          <w:lang w:bidi="he-IL"/>
+        </w:rPr>
+        <w:t>(</w:t>
+      </w:r>
+      <w:proofErr w:type="spellStart"/>
+      <w:proofErr w:type="gramEnd"/>
+      <w:r>
+        <w:rPr>
+          <w:rFonts w:ascii="Courier New" w:hAnsi="Courier New" w:cs="Courier New"/>
+          <w:color w:val="000000"/>
+          <w:sz w:val="20"/>
+          <w:szCs w:val="20"/>
+          <w:lang w:bidi="he-IL"/>
+        </w:rPr>
+        <w:t>String.</w:t>
+      </w:r>
+      <w:r>
+        <w:rPr>
+          <w:rFonts w:ascii="Courier New" w:hAnsi="Courier New" w:cs="Courier New"/>
+          <w:i/>
+          <w:iCs/>
+          <w:color w:val="000000"/>
+          <w:sz w:val="20"/>
+          <w:szCs w:val="20"/>
+          <w:lang w:bidi="he-IL"/>
+        </w:rPr>
+        <w:t>format</w:t>
+      </w:r>
+      <w:proofErr w:type="spellEnd"/>
+      <w:r>
+        <w:rPr>
+          <w:rFonts w:ascii="Courier New" w:hAnsi="Courier New" w:cs="Courier New"/>
+          <w:color w:val="000000"/>
+          <w:sz w:val="20"/>
+          <w:szCs w:val="20"/>
+          <w:lang w:bidi="he-IL"/>
+        </w:rPr>
+        <w:t>(</w:t>
+      </w:r>
+      <w:r>
+        <w:rPr>
+          <w:rFonts w:ascii="Courier New" w:hAnsi="Courier New" w:cs="Courier New"/>
+          <w:color w:val="2A00FF"/>
+          <w:sz w:val="20"/>
+          <w:szCs w:val="20"/>
+          <w:lang w:bidi="he-IL"/>
+        </w:rPr>
+        <w:t>"Overall win rate = %.1f%%"</w:t>
+      </w:r>
+      <w:r>
+        <w:rPr>
+          <w:rFonts w:ascii="Courier New" w:hAnsi="Courier New" w:cs="Courier New"/>
+          <w:color w:val="000000"/>
+          <w:sz w:val="20"/>
+          <w:szCs w:val="20"/>
+          <w:lang w:bidi="he-IL"/>
+        </w:rPr>
+        <w:t>, (</w:t>
+      </w:r>
+      <w:r>
+        <w:rPr>
+          <w:rFonts w:ascii="Courier New" w:hAnsi="Courier New" w:cs="Courier New"/>
+          <w:b/>
+          <w:bCs/>
+          <w:color w:val="7F0055"/>
+          <w:sz w:val="20"/>
+          <w:szCs w:val="20"/>
+          <w:lang w:bidi="he-IL"/>
+        </w:rPr>
+        <w:t>float</w:t>
+      </w:r>
+      <w:r>
+        <w:rPr>
+          <w:rFonts w:ascii="Courier New" w:hAnsi="Courier New" w:cs="Courier New"/>
+          <w:color w:val="000000"/>
+          <w:sz w:val="20"/>
+          <w:szCs w:val="20"/>
+          <w:lang w:bidi="he-IL"/>
+        </w:rPr>
+        <w:t>)(</w:t>
+      </w:r>
+      <w:proofErr w:type="spellStart"/>
+      <w:r>
+        <w:rPr>
+          <w:rFonts w:ascii="Courier New" w:hAnsi="Courier New" w:cs="Courier New"/>
+          <w:color w:val="0000C0"/>
+          <w:sz w:val="20"/>
+          <w:szCs w:val="20"/>
+          <w:lang w:bidi="he-IL"/>
+        </w:rPr>
+        <w:t>totalWins</w:t>
+      </w:r>
+      <w:proofErr w:type="spellEnd"/>
+      <w:r>
+        <w:rPr>
+          <w:rFonts w:ascii="Courier New" w:hAnsi="Courier New" w:cs="Courier New"/>
+          <w:color w:val="000000"/>
+          <w:sz w:val="20"/>
+          <w:szCs w:val="20"/>
+          <w:lang w:bidi="he-IL"/>
+        </w:rPr>
+        <w:t xml:space="preserve"> * 100) / (</w:t>
+      </w:r>
+      <w:proofErr w:type="spellStart"/>
+      <w:r>
+        <w:rPr>
+          <w:rFonts w:ascii="Courier New" w:hAnsi="Courier New" w:cs="Courier New"/>
+          <w:color w:val="0000C0"/>
+          <w:sz w:val="20"/>
+          <w:szCs w:val="20"/>
+          <w:lang w:bidi="he-IL"/>
+        </w:rPr>
+        <w:t>totalWins</w:t>
+      </w:r>
+      <w:proofErr w:type="spellEnd"/>
+      <w:r>
+        <w:rPr>
+          <w:rFonts w:ascii="Courier New" w:hAnsi="Courier New" w:cs="Courier New"/>
+          <w:color w:val="000000"/>
+          <w:sz w:val="20"/>
+          <w:szCs w:val="20"/>
+          <w:lang w:bidi="he-IL"/>
+        </w:rPr>
+        <w:t xml:space="preserve"> + </w:t>
+      </w:r>
+      <w:proofErr w:type="spellStart"/>
+      <w:r>
+        <w:rPr>
+          <w:rFonts w:ascii="Courier New" w:hAnsi="Courier New" w:cs="Courier New"/>
+          <w:color w:val="0000C0"/>
+          <w:sz w:val="20"/>
+          <w:szCs w:val="20"/>
+          <w:lang w:bidi="he-IL"/>
+        </w:rPr>
+        <w:t>totalLosses</w:t>
+      </w:r>
+      <w:proofErr w:type="spellEnd"/>
+      <w:r>
+        <w:rPr>
+          <w:rFonts w:ascii="Courier New" w:hAnsi="Courier New" w:cs="Courier New"/>
+          <w:color w:val="000000"/>
+          <w:sz w:val="20"/>
+          <w:szCs w:val="20"/>
+          <w:lang w:bidi="he-IL"/>
+        </w:rPr>
+        <w:t xml:space="preserve">))); </w:t>
+      </w:r>
+    </w:p>
+    <w:p>
+      <w:pPr>
+        <w:autoSpaceDE w:val="0"/>
+        <w:autoSpaceDN w:val="0"/>
+        <w:adjustRightInd w:val="0"/>
+        <w:spacing w:after="0" w:line="240" w:lineRule="auto"/>
+        <w:rPr>
+          <w:rFonts w:ascii="Courier New" w:hAnsi="Courier New" w:cs="Courier New"/>
+          <w:sz w:val="20"/>
+          <w:szCs w:val="20"/>
+          <w:lang w:bidi="he-IL"/>
+        </w:rPr>
+      </w:pPr>
+      <w:r>
+        <w:rPr>
+          <w:rFonts w:ascii="Courier New" w:hAnsi="Courier New" w:cs="Courier New"/>
+          <w:color w:val="000000"/>
+          <w:sz w:val="20"/>
+          <w:szCs w:val="20"/>
+          <w:lang w:bidi="he-IL"/>
+        </w:rPr>
+        <w:t xml:space="preserve">                </w:t>
+      </w:r>
+      <w:proofErr w:type="spellStart"/>
+      <w:proofErr w:type="gramStart"/>
+      <w:r>
+        <w:rPr>
+          <w:rFonts w:ascii="Courier New" w:hAnsi="Courier New" w:cs="Courier New"/>
+          <w:color w:val="6A3E3E"/>
+          <w:sz w:val="20"/>
+          <w:szCs w:val="20"/>
+          <w:lang w:bidi="he-IL"/>
+        </w:rPr>
+        <w:t>isValid</w:t>
+      </w:r>
+      <w:proofErr w:type="spellEnd"/>
+      <w:proofErr w:type="gramEnd"/>
+      <w:r>
+        <w:rPr>
+          <w:rFonts w:ascii="Courier New" w:hAnsi="Courier New" w:cs="Courier New"/>
+          <w:color w:val="000000"/>
+          <w:sz w:val="20"/>
+          <w:szCs w:val="20"/>
+          <w:lang w:bidi="he-IL"/>
+        </w:rPr>
+        <w:t xml:space="preserve"> = </w:t>
+      </w:r>
+      <w:r>
+        <w:rPr>
+          <w:rFonts w:ascii="Courier New" w:hAnsi="Courier New" w:cs="Courier New"/>
+          <w:b/>
+          <w:bCs/>
+          <w:color w:val="7F0055"/>
+          <w:sz w:val="20"/>
+          <w:szCs w:val="20"/>
+          <w:lang w:bidi="he-IL"/>
+        </w:rPr>
+        <w:t>true</w:t>
+      </w:r>
+      <w:r>
+        <w:rPr>
+          <w:rFonts w:ascii="Courier New" w:hAnsi="Courier New" w:cs="Courier New"/>
+          <w:color w:val="000000"/>
+          <w:sz w:val="20"/>
+          <w:szCs w:val="20"/>
+          <w:lang w:bidi="he-IL"/>
+        </w:rPr>
+        <w:t>;</w:t>
+      </w:r>
+    </w:p>
+    <w:p>
+      <w:pPr>
+        <w:autoSpaceDE w:val="0"/>
+        <w:autoSpaceDN w:val="0"/>
+        <w:adjustRightInd w:val="0"/>
+        <w:spacing w:after="0" w:line="240" w:lineRule="auto"/>
+        <w:rPr>
+          <w:rFonts w:ascii="Courier New" w:hAnsi="Courier New" w:cs="Courier New"/>
+          <w:sz w:val="20"/>
+          <w:szCs w:val="20"/>
+          <w:lang w:bidi="he-IL"/>
+        </w:rPr>
+      </w:pPr>
+      <w:r>
+        <w:rPr>
+          <w:rFonts w:ascii="Courier New" w:hAnsi="Courier New" w:cs="Courier New"/>
+          <w:color w:val="000000"/>
+          <w:sz w:val="20"/>
+          <w:szCs w:val="20"/>
+          <w:lang w:bidi="he-IL"/>
+        </w:rPr>
+        <w:t xml:space="preserve">                </w:t>
+      </w:r>
+    </w:p>
+    <w:p>
+      <w:pPr>
+        <w:autoSpaceDE w:val="0"/>
+        <w:autoSpaceDN w:val="0"/>
+        <w:adjustRightInd w:val="0"/>
+        <w:spacing w:after="0" w:line="240" w:lineRule="auto"/>
+        <w:rPr>
+          <w:rFonts w:ascii="Courier New" w:hAnsi="Courier New" w:cs="Courier New"/>
+          <w:sz w:val="20"/>
+          <w:szCs w:val="20"/>
+          <w:lang w:bidi="he-IL"/>
+        </w:rPr>
+      </w:pPr>
+      <w:r>
+        <w:rPr>
+          <w:rFonts w:ascii="Courier New" w:hAnsi="Courier New" w:cs="Courier New"/>
+          <w:color w:val="000000"/>
+          <w:sz w:val="20"/>
+          <w:szCs w:val="20"/>
+          <w:lang w:bidi="he-IL"/>
+        </w:rPr>
+        <w:t xml:space="preserve">        </w:t>
+      </w:r>
+      <w:proofErr w:type="gramStart"/>
+      <w:r>
+        <w:rPr>
+          <w:rFonts w:ascii="Courier New" w:hAnsi="Courier New" w:cs="Courier New"/>
+          <w:b/>
+          <w:bCs/>
+          <w:color w:val="7F0055"/>
+          <w:sz w:val="20"/>
+          <w:szCs w:val="20"/>
+          <w:lang w:bidi="he-IL"/>
+        </w:rPr>
+        <w:t>if</w:t>
+      </w:r>
+      <w:r>
+        <w:rPr>
+          <w:rFonts w:ascii="Courier New" w:hAnsi="Courier New" w:cs="Courier New"/>
+          <w:color w:val="000000"/>
+          <w:sz w:val="20"/>
+          <w:szCs w:val="20"/>
+          <w:lang w:bidi="he-IL"/>
+        </w:rPr>
+        <w:t>(</w:t>
+      </w:r>
+      <w:proofErr w:type="spellStart"/>
+      <w:proofErr w:type="gramEnd"/>
+      <w:r>
+        <w:rPr>
+          <w:rFonts w:ascii="Courier New" w:hAnsi="Courier New" w:cs="Courier New"/>
+          <w:color w:val="6A3E3E"/>
+          <w:sz w:val="20"/>
+          <w:szCs w:val="20"/>
+          <w:lang w:bidi="he-IL"/>
+        </w:rPr>
+        <w:t>isValid</w:t>
+      </w:r>
+      <w:proofErr w:type="spellEnd"/>
+      <w:r>
+        <w:rPr>
+          <w:rFonts w:ascii="Courier New" w:hAnsi="Courier New" w:cs="Courier New"/>
+          <w:color w:val="000000"/>
+          <w:sz w:val="20"/>
+          <w:szCs w:val="20"/>
+          <w:lang w:bidi="he-IL"/>
+        </w:rPr>
+        <w:t>)</w:t>
+      </w:r>
+    </w:p>
+    <w:p>
+      <w:pPr>
+        <w:autoSpaceDE w:val="0"/>
+        <w:autoSpaceDN w:val="0"/>
+        <w:adjustRightInd w:val="0"/>
+        <w:spacing w:after="0" w:line="240" w:lineRule="auto"/>
+        <w:rPr>
+          <w:rFonts w:ascii="Courier New" w:hAnsi="Courier New" w:cs="Courier New"/>
+          <w:sz w:val="20"/>
+          <w:szCs w:val="20"/>
+          <w:lang w:bidi="he-IL"/>
+        </w:rPr>
+      </w:pPr>
+      <w:r>
+        <w:rPr>
+          <w:rFonts w:ascii="Courier New" w:hAnsi="Courier New" w:cs="Courier New"/>
+          <w:color w:val="000000"/>
+          <w:sz w:val="20"/>
+          <w:szCs w:val="20"/>
+          <w:lang w:bidi="he-IL"/>
+        </w:rPr>
+        <w:t xml:space="preserve">            </w:t>
+      </w:r>
+      <w:proofErr w:type="spellStart"/>
+      <w:proofErr w:type="gramStart"/>
+      <w:r>
+        <w:rPr>
+          <w:rFonts w:ascii="Courier New" w:hAnsi="Courier New" w:cs="Courier New"/>
+          <w:color w:val="000000"/>
+          <w:sz w:val="20"/>
+          <w:szCs w:val="20"/>
+          <w:lang w:bidi="he-IL"/>
+        </w:rPr>
+        <w:t>System.</w:t>
+      </w:r>
+      <w:r>
+        <w:rPr>
+          <w:rFonts w:ascii="Courier New" w:hAnsi="Courier New" w:cs="Courier New"/>
+          <w:b/>
+          <w:bCs/>
+          <w:i/>
+          <w:iCs/>
+          <w:color w:val="0000C0"/>
+          <w:sz w:val="20"/>
+          <w:szCs w:val="20"/>
+          <w:lang w:bidi="he-IL"/>
+        </w:rPr>
+        <w:t>out</w:t>
+      </w:r>
+      <w:r>
+        <w:rPr>
+          <w:rFonts w:ascii="Courier New" w:hAnsi="Courier New" w:cs="Courier New"/>
+          <w:color w:val="000000"/>
+          <w:sz w:val="20"/>
+          <w:szCs w:val="20"/>
+          <w:lang w:bidi="he-IL"/>
+        </w:rPr>
+        <w:t>.println</w:t>
+      </w:r>
+      <w:proofErr w:type="spellEnd"/>
+      <w:r>
+        <w:rPr>
+          <w:rFonts w:ascii="Courier New" w:hAnsi="Courier New" w:cs="Courier New"/>
+          <w:color w:val="000000"/>
+          <w:sz w:val="20"/>
+          <w:szCs w:val="20"/>
+          <w:lang w:bidi="he-IL"/>
+        </w:rPr>
+        <w:t>(</w:t>
+      </w:r>
+      <w:proofErr w:type="gramEnd"/>
+      <w:r>
+        <w:rPr>
+          <w:rFonts w:ascii="Courier New" w:hAnsi="Courier New" w:cs="Courier New"/>
+          <w:color w:val="2A00FF"/>
+          <w:sz w:val="20"/>
+          <w:szCs w:val="20"/>
+          <w:lang w:bidi="he-IL"/>
+        </w:rPr>
+        <w:t>"Program successfully shut down!"</w:t>
+      </w:r>
+      <w:r>
+        <w:rPr>
+          <w:rFonts w:ascii="Courier New" w:hAnsi="Courier New" w:cs="Courier New"/>
+          <w:color w:val="000000"/>
+          <w:sz w:val="20"/>
+          <w:szCs w:val="20"/>
+          <w:lang w:bidi="he-IL"/>
+        </w:rPr>
+        <w:t>);</w:t>
+      </w:r>
+    </w:p>
+    <w:p>
+      <w:pPr>
+        <w:ind w:firstLine="480"/>
+        <w:rPr>
+          <w:rFonts w:ascii="Courier New" w:hAnsi="Courier New" w:cs="Courier New"/>
+          <w:color w:val="000000"/>
+          <w:sz w:val="20"/>
+          <w:szCs w:val="20"/>
+          <w:lang w:bidi="he-IL"/>
+        </w:rPr>
+      </w:pPr>
+      <w:r>
+        <w:rPr>
+          <w:rFonts w:ascii="Courier New" w:hAnsi="Courier New" w:cs="Courier New"/>
+          <w:color w:val="000000"/>
+          <w:sz w:val="20"/>
+          <w:szCs w:val="20"/>
+          <w:lang w:bidi="he-IL"/>
+        </w:rPr>
+        <w:t>}</w:t>
+      </w:r>
+    </w:p>
+    <w:p>
+      <w:pPr>
+        <w:rPr>
+          <w:lang w:bidi="he-IL"/>
+        </w:rPr>
+      </w:pPr>
+      <w:r>
+        <w:rPr>
+          <w:lang w:bidi="he-IL"/>
+        </w:rPr>
+        <w:t>This generates the following output.</w:t>
+      </w:r>
+    </w:p>
+    <w:p>
+      <w:pPr>
+        <w:autoSpaceDE w:val="0"/>
+        <w:autoSpaceDN w:val="0"/>
+        <w:adjustRightInd w:val="0"/>
+        <w:spacing w:after="0" w:line="240" w:lineRule="auto"/>
+        <w:rPr>
+          <w:rFonts w:ascii="Courier New" w:hAnsi="Courier New" w:cs="Courier New"/>
+          <w:sz w:val="20"/>
+          <w:szCs w:val="20"/>
+          <w:lang w:bidi="he-IL"/>
+        </w:rPr>
+      </w:pPr>
+      <w:r>
+        <w:rPr>
+          <w:rFonts w:ascii="Courier New" w:hAnsi="Courier New" w:cs="Courier New"/>
+          <w:color w:val="000000"/>
+          <w:sz w:val="20"/>
+          <w:szCs w:val="20"/>
+          <w:lang w:bidi="he-IL"/>
+        </w:rPr>
+        <w:t>Win count = 4, Lose Count = 6, 0.40</w:t>
+      </w:r>
+    </w:p>
+    <w:p>
+      <w:pPr>
+        <w:autoSpaceDE w:val="0"/>
+        <w:autoSpaceDN w:val="0"/>
+        <w:adjustRightInd w:val="0"/>
+        <w:spacing w:after="0" w:line="240" w:lineRule="auto"/>
+        <w:rPr>
+          <w:rFonts w:ascii="Courier New" w:hAnsi="Courier New" w:cs="Courier New"/>
+          <w:sz w:val="20"/>
+          <w:szCs w:val="20"/>
+          <w:lang w:bidi="he-IL"/>
+        </w:rPr>
+      </w:pPr>
+      <w:r>
+        <w:rPr>
+          <w:rFonts w:ascii="Courier New" w:hAnsi="Courier New" w:cs="Courier New"/>
+          <w:color w:val="000000"/>
+          <w:sz w:val="20"/>
+          <w:szCs w:val="20"/>
+          <w:lang w:bidi="he-IL"/>
+        </w:rPr>
+        <w:t>Overall win rate = 40.0%</w:t>
+      </w:r>
+    </w:p>
+    <w:p>
+      <w:pPr>
+        <w:rPr>
+          <w:rFonts w:ascii="Courier New" w:hAnsi="Courier New" w:cs="Courier New"/>
+          <w:color w:val="000000"/>
+          <w:sz w:val="20"/>
+          <w:szCs w:val="20"/>
+          <w:lang w:bidi="he-IL"/>
+        </w:rPr>
+      </w:pPr>
+      <w:r>
+        <w:rPr>
+          <w:rFonts w:ascii="Courier New" w:hAnsi="Courier New" w:cs="Courier New"/>
+          <w:color w:val="000000"/>
+          <w:sz w:val="20"/>
+          <w:szCs w:val="20"/>
+          <w:lang w:bidi="he-IL"/>
+        </w:rPr>
+        <w:t>Program successfully shut down!</w:t>
+      </w:r>
+    </w:p>
+    <w:p>
+      <w:pPr>
+        <w:rPr>
+          <w:lang w:bidi="he-IL"/>
+        </w:rPr>
+      </w:pPr>
+      <w:r>
+        <w:rPr>
+          <w:lang w:bidi="he-IL"/>
+        </w:rPr>
+        <w:t>The program now shuts down without user intervention, fixing this odd choice of having input required to end the program where the program’s role is to basically just automate the process for 100 times.</w:t>
+      </w:r>
+    </w:p>
+    <w:p>
+      <w:pPr>
+        <w:rPr>
+          <w:lang w:bidi="he-IL"/>
+        </w:rPr>
+      </w:pPr>
+      <w:r>
+        <w:rPr>
+          <w:lang w:bidi="he-IL"/>
+        </w:rPr>
+        <w:t>The fix is adapted into the debugged project branch, with the removal of the console input being the main priority.</w:t>
+      </w:r>
+    </w:p>
+    <w:p>
+      <w:pPr>
+        <w:rPr>
+          <w:lang w:bidi="he-IL"/>
+        </w:rPr>
+      </w:pPr>
+      <w:r>
+        <w:rPr>
+          <w:lang w:bidi="he-IL"/>
+        </w:rPr>
+        <w:t>The results are then as follows from the console output.</w:t>
+      </w:r>
+    </w:p>
+    <w:p>
+      <w:pPr>
+        <w:autoSpaceDE w:val="0"/>
+        <w:autoSpaceDN w:val="0"/>
+        <w:adjustRightInd w:val="0"/>
+        <w:spacing w:after="0" w:line="240" w:lineRule="auto"/>
+        <w:rPr>
+          <w:rFonts w:ascii="Courier New" w:hAnsi="Courier New" w:cs="Courier New"/>
+          <w:sz w:val="20"/>
+          <w:szCs w:val="20"/>
+          <w:lang w:bidi="he-IL"/>
+        </w:rPr>
+      </w:pPr>
+      <w:r>
+        <w:rPr>
+          <w:rFonts w:ascii="Courier New" w:hAnsi="Courier New" w:cs="Courier New"/>
+          <w:color w:val="000000"/>
+          <w:sz w:val="20"/>
+          <w:szCs w:val="20"/>
+          <w:lang w:bidi="he-IL"/>
+        </w:rPr>
+        <w:t>45 turns later.</w:t>
+      </w:r>
+    </w:p>
+    <w:p>
+      <w:pPr>
+        <w:autoSpaceDE w:val="0"/>
+        <w:autoSpaceDN w:val="0"/>
+        <w:adjustRightInd w:val="0"/>
+        <w:spacing w:after="0" w:line="240" w:lineRule="auto"/>
+        <w:rPr>
+          <w:rFonts w:ascii="Courier New" w:hAnsi="Courier New" w:cs="Courier New"/>
+          <w:sz w:val="20"/>
+          <w:szCs w:val="20"/>
+          <w:lang w:bidi="he-IL"/>
+        </w:rPr>
+      </w:pPr>
+      <w:r>
+        <w:rPr>
+          <w:rFonts w:ascii="Courier New" w:hAnsi="Courier New" w:cs="Courier New"/>
+          <w:color w:val="000000"/>
+          <w:sz w:val="20"/>
+          <w:szCs w:val="20"/>
+          <w:lang w:bidi="he-IL"/>
+        </w:rPr>
+        <w:t>End Game 99: Fred now has balance 0</w:t>
+      </w:r>
+    </w:p>
+    <w:p>
+      <w:pPr>
+        <w:autoSpaceDE w:val="0"/>
+        <w:autoSpaceDN w:val="0"/>
+        <w:adjustRightInd w:val="0"/>
+        <w:spacing w:after="0" w:line="240" w:lineRule="auto"/>
+        <w:rPr>
+          <w:rFonts w:ascii="Courier New" w:hAnsi="Courier New" w:cs="Courier New"/>
+          <w:sz w:val="20"/>
+          <w:szCs w:val="20"/>
+          <w:lang w:bidi="he-IL"/>
+        </w:rPr>
+      </w:pPr>
+    </w:p>
+    <w:p>
+      <w:pPr>
+        <w:autoSpaceDE w:val="0"/>
+        <w:autoSpaceDN w:val="0"/>
+        <w:adjustRightInd w:val="0"/>
+        <w:spacing w:after="0" w:line="240" w:lineRule="auto"/>
+        <w:rPr>
+          <w:rFonts w:ascii="Courier New" w:hAnsi="Courier New" w:cs="Courier New"/>
+          <w:sz w:val="20"/>
+          <w:szCs w:val="20"/>
+          <w:lang w:bidi="he-IL"/>
+        </w:rPr>
+      </w:pPr>
+      <w:r>
+        <w:rPr>
+          <w:rFonts w:ascii="Courier New" w:hAnsi="Courier New" w:cs="Courier New"/>
+          <w:color w:val="000000"/>
+          <w:sz w:val="20"/>
+          <w:szCs w:val="20"/>
+          <w:lang w:bidi="he-IL"/>
+        </w:rPr>
+        <w:t>Win count = 2338, Lose Count = 2535, 0.48</w:t>
+      </w:r>
+    </w:p>
+    <w:p>
+      <w:pPr>
+        <w:rPr>
+          <w:rFonts w:ascii="Courier New" w:hAnsi="Courier New" w:cs="Courier New"/>
+          <w:color w:val="000000"/>
+          <w:sz w:val="20"/>
+          <w:szCs w:val="20"/>
+          <w:lang w:bidi="he-IL"/>
+        </w:rPr>
+      </w:pPr>
+      <w:r>
+        <w:rPr>
+          <w:rFonts w:ascii="Courier New" w:hAnsi="Courier New" w:cs="Courier New"/>
+          <w:color w:val="000000"/>
+          <w:sz w:val="20"/>
+          <w:szCs w:val="20"/>
+          <w:lang w:bidi="he-IL"/>
+        </w:rPr>
+        <w:t>Overall win rate = 48.0%</w:t>
+      </w:r>
+    </w:p>
+    <w:p>
+      <w:pPr>
+        <w:rPr>
+          <w:lang w:bidi="he-IL"/>
+        </w:rPr>
+      </w:pPr>
+      <w:r>
+        <w:rPr>
+          <w:lang w:bidi="he-IL"/>
+        </w:rPr>
+        <w:t>The program now terminates properly and all results displayed.</w:t>
+      </w:r>
       <w:bookmarkStart w:id="0" w:name="_GoBack"/>
       <w:bookmarkEnd w:id="0"/>
+    </w:p>
+    <w:p>
+      <w:pPr>
+        <w:ind w:firstLine="720"/>
+        <w:rPr>
+          <w:lang w:bidi="he-IL"/>
+        </w:rPr>
+      </w:pPr>
     </w:p>
     <w:sectPr>
       <w:headerReference w:type="default" r:id="rId16"/>
@@ -18294,7 +21098,7 @@
 </file>
 
 <file path=customXml/itemProps1.xml><?xml version="1.0" encoding="utf-8"?>
-<ds:datastoreItem xmlns:ds="http://schemas.openxmlformats.org/officeDocument/2006/customXml" ds:itemID="{9F286C42-E609-4ED4-AB52-5AAB1DAD7A10}">
+<ds:datastoreItem xmlns:ds="http://schemas.openxmlformats.org/officeDocument/2006/customXml" ds:itemID="{4C0EA7A6-FED9-4571-AC36-626E68451416}">
   <ds:schemaRefs>
     <ds:schemaRef ds:uri="http://schemas.openxmlformats.org/officeDocument/2006/bibliography"/>
   </ds:schemaRefs>

</xml_diff>

<commit_message>
More updates and additions on Assignment documentation
Added more changes to documentations as well as some tweaks to the
various test classes
</commit_message>
<xml_diff>
--- a/ITC205 Assignment 4.docx
+++ b/ITC205 Assignment 4.docx
@@ -3788,14 +3788,6 @@
       </w:r>
     </w:p>
     <w:p>
-      <w:pPr>
-        <w:rPr>
-          <w:rFonts w:ascii="Courier New" w:hAnsi="Courier New" w:cs="Courier New"/>
-          <w:sz w:val="20"/>
-          <w:szCs w:val="20"/>
-          <w:lang w:bidi="he-IL"/>
-        </w:rPr>
-      </w:pPr>
       <w:r>
         <w:rPr>
           <w:lang w:bidi="he-IL"/>
@@ -3839,6 +3831,79 @@
       </w:r>
       <w:r>
         <w:t xml:space="preserve">. </w:t>
+      </w:r>
+    </w:p>
+    <w:p>
+      <w:r>
+        <w:rPr>
+          <w:noProof/>
+          <w:lang w:bidi="he-IL"/>
+        </w:rPr>
+        <w:drawing>
+          <wp:inline distT="0" distB="0" distL="0" distR="0">
+            <wp:extent cx="5731510" cy="3720213"/>
+            <wp:effectExtent l="0" t="0" r="2540" b="0"/>
+            <wp:docPr id="8" name="Picture 8" descr="I:\University\ITC205_Assignment4\ITC205_As4_8.png"/>
+            <wp:cNvGraphicFramePr>
+              <a:graphicFrameLocks xmlns:a="http://schemas.openxmlformats.org/drawingml/2006/main" noChangeAspect="1"/>
+            </wp:cNvGraphicFramePr>
+            <a:graphic xmlns:a="http://schemas.openxmlformats.org/drawingml/2006/main">
+              <a:graphicData uri="http://schemas.openxmlformats.org/drawingml/2006/picture">
+                <pic:pic xmlns:pic="http://schemas.openxmlformats.org/drawingml/2006/picture">
+                  <pic:nvPicPr>
+                    <pic:cNvPr id="0" name="Picture 1" descr="I:\University\ITC205_Assignment4\ITC205_As4_8.png"/>
+                    <pic:cNvPicPr>
+                      <a:picLocks noChangeAspect="1" noChangeArrowheads="1"/>
+                    </pic:cNvPicPr>
+                  </pic:nvPicPr>
+                  <pic:blipFill>
+                    <a:blip r:embed="rId9">
+                      <a:extLst>
+                        <a:ext uri="{28A0092B-C50C-407E-A947-70E740481C1C}">
+                          <a14:useLocalDpi xmlns:a14="http://schemas.microsoft.com/office/drawing/2010/main" val="0"/>
+                        </a:ext>
+                      </a:extLst>
+                    </a:blip>
+                    <a:srcRect/>
+                    <a:stretch>
+                      <a:fillRect/>
+                    </a:stretch>
+                  </pic:blipFill>
+                  <pic:spPr bwMode="auto">
+                    <a:xfrm>
+                      <a:off x="0" y="0"/>
+                      <a:ext cx="5731510" cy="3720213"/>
+                    </a:xfrm>
+                    <a:prstGeom prst="rect">
+                      <a:avLst/>
+                    </a:prstGeom>
+                    <a:noFill/>
+                    <a:ln>
+                      <a:noFill/>
+                    </a:ln>
+                  </pic:spPr>
+                </pic:pic>
+              </a:graphicData>
+            </a:graphic>
+          </wp:inline>
+        </w:drawing>
+      </w:r>
+    </w:p>
+    <w:p>
+      <w:r>
+        <w:lastRenderedPageBreak/>
+        <w:t xml:space="preserve">The screenshot of the program also indicates that Fred had won 5, even though the final balance </w:t>
+      </w:r>
+      <w:proofErr w:type="gramStart"/>
+      <w:r>
+        <w:t>value</w:t>
+      </w:r>
+      <w:proofErr w:type="gramEnd"/>
+      <w:r>
+        <w:t xml:space="preserve"> remains the same. This clearly indicates that </w:t>
+      </w:r>
+      <w:r>
+        <w:t>the “Fred won” portion might think that an even value is a win in a very confusing manner. It could have been more clearly phrased.</w:t>
       </w:r>
     </w:p>
     <w:p/>
@@ -4120,6 +4185,7 @@
           <w:noProof/>
           <w:lang w:bidi="he-IL"/>
         </w:rPr>
+        <w:lastRenderedPageBreak/>
         <w:drawing>
           <wp:inline distT="0" distB="0" distL="0" distR="0">
             <wp:extent cx="5731510" cy="3715883"/>
@@ -4138,7 +4204,7 @@
                     </pic:cNvPicPr>
                   </pic:nvPicPr>
                   <pic:blipFill>
-                    <a:blip r:embed="rId9">
+                    <a:blip r:embed="rId10">
                       <a:extLst>
                         <a:ext uri="{28A0092B-C50C-407E-A947-70E740481C1C}">
                           <a14:useLocalDpi xmlns:a14="http://schemas.microsoft.com/office/drawing/2010/main" val="0"/>
@@ -4481,111 +4547,172 @@
           <w:szCs w:val="20"/>
           <w:lang w:bidi="he-IL"/>
         </w:rPr>
+        <w:t>Rolled CROWN, ANCHOR, CROWN</w:t>
+      </w:r>
+    </w:p>
+    <w:p>
+      <w:pPr>
+        <w:autoSpaceDE w:val="0"/>
+        <w:autoSpaceDN w:val="0"/>
+        <w:adjustRightInd w:val="0"/>
+        <w:spacing w:after="0" w:line="240" w:lineRule="auto"/>
+        <w:rPr>
+          <w:rFonts w:ascii="Courier New" w:hAnsi="Courier New" w:cs="Courier New"/>
+          <w:sz w:val="20"/>
+          <w:szCs w:val="20"/>
+          <w:lang w:bidi="he-IL"/>
+        </w:rPr>
+      </w:pPr>
+      <w:r>
+        <w:rPr>
+          <w:rFonts w:ascii="Courier New" w:hAnsi="Courier New" w:cs="Courier New"/>
+          <w:color w:val="000000"/>
+          <w:sz w:val="20"/>
+          <w:szCs w:val="20"/>
+          <w:lang w:bidi="he-IL"/>
+        </w:rPr>
+        <w:t>Fred lost, balance now 95</w:t>
+      </w:r>
+    </w:p>
+    <w:p>
+      <w:pPr>
+        <w:autoSpaceDE w:val="0"/>
+        <w:autoSpaceDN w:val="0"/>
+        <w:adjustRightInd w:val="0"/>
+        <w:spacing w:after="0" w:line="240" w:lineRule="auto"/>
+        <w:rPr>
+          <w:rFonts w:ascii="Courier New" w:hAnsi="Courier New" w:cs="Courier New"/>
+          <w:sz w:val="20"/>
+          <w:szCs w:val="20"/>
+          <w:lang w:bidi="he-IL"/>
+        </w:rPr>
+      </w:pPr>
+    </w:p>
+    <w:p>
+      <w:pPr>
+        <w:autoSpaceDE w:val="0"/>
+        <w:autoSpaceDN w:val="0"/>
+        <w:adjustRightInd w:val="0"/>
+        <w:spacing w:after="0" w:line="240" w:lineRule="auto"/>
+        <w:rPr>
+          <w:rFonts w:ascii="Courier New" w:hAnsi="Courier New" w:cs="Courier New"/>
+          <w:sz w:val="20"/>
+          <w:szCs w:val="20"/>
+          <w:lang w:bidi="he-IL"/>
+        </w:rPr>
+      </w:pPr>
+      <w:r>
+        <w:rPr>
+          <w:rFonts w:ascii="Courier New" w:hAnsi="Courier New" w:cs="Courier New"/>
+          <w:color w:val="000000"/>
+          <w:sz w:val="20"/>
+          <w:szCs w:val="20"/>
+          <w:lang w:bidi="he-IL"/>
+        </w:rPr>
+        <w:t>Turn 7: Fred bet 5 on CROWN</w:t>
+      </w:r>
+    </w:p>
+    <w:p>
+      <w:pPr>
+        <w:autoSpaceDE w:val="0"/>
+        <w:autoSpaceDN w:val="0"/>
+        <w:adjustRightInd w:val="0"/>
+        <w:spacing w:after="0" w:line="240" w:lineRule="auto"/>
+        <w:rPr>
+          <w:rFonts w:ascii="Courier New" w:hAnsi="Courier New" w:cs="Courier New"/>
+          <w:sz w:val="20"/>
+          <w:szCs w:val="20"/>
+          <w:lang w:bidi="he-IL"/>
+        </w:rPr>
+      </w:pPr>
+      <w:r>
+        <w:rPr>
+          <w:rFonts w:ascii="Courier New" w:hAnsi="Courier New" w:cs="Courier New"/>
+          <w:color w:val="000000"/>
+          <w:sz w:val="20"/>
+          <w:szCs w:val="20"/>
+          <w:lang w:bidi="he-IL"/>
+        </w:rPr>
+        <w:t>Rolled CROWN, ANCHOR, CROWN</w:t>
+      </w:r>
+    </w:p>
+    <w:p>
+      <w:r>
+        <w:rPr>
+          <w:rFonts w:ascii="Courier New" w:hAnsi="Courier New" w:cs="Courier New"/>
+          <w:color w:val="000000"/>
+          <w:sz w:val="20"/>
+          <w:szCs w:val="20"/>
+          <w:lang w:bidi="he-IL"/>
+        </w:rPr>
+        <w:t>Fred won 5, balance now 100</w:t>
+      </w:r>
+    </w:p>
+    <w:p>
+      <w:r>
+        <w:t>The winnings are now reflected properly.</w:t>
+      </w:r>
+    </w:p>
+    <w:p>
+      <w:r>
+        <w:t>In a similar test, the screenshot supports that the winnings are displayed properly.</w:t>
+      </w:r>
+    </w:p>
+    <w:p>
+      <w:r>
+        <w:rPr>
+          <w:noProof/>
+          <w:lang w:bidi="he-IL"/>
+        </w:rPr>
         <w:lastRenderedPageBreak/>
-        <w:t>Rolled CROWN, ANCHOR, CROWN</w:t>
-      </w:r>
-    </w:p>
-    <w:p>
-      <w:pPr>
-        <w:autoSpaceDE w:val="0"/>
-        <w:autoSpaceDN w:val="0"/>
-        <w:adjustRightInd w:val="0"/>
-        <w:spacing w:after="0" w:line="240" w:lineRule="auto"/>
-        <w:rPr>
-          <w:rFonts w:ascii="Courier New" w:hAnsi="Courier New" w:cs="Courier New"/>
-          <w:sz w:val="20"/>
-          <w:szCs w:val="20"/>
-          <w:lang w:bidi="he-IL"/>
-        </w:rPr>
-      </w:pPr>
-      <w:r>
-        <w:rPr>
-          <w:rFonts w:ascii="Courier New" w:hAnsi="Courier New" w:cs="Courier New"/>
-          <w:color w:val="000000"/>
-          <w:sz w:val="20"/>
-          <w:szCs w:val="20"/>
-          <w:lang w:bidi="he-IL"/>
-        </w:rPr>
-        <w:t>Fred lost, balance now 95</w:t>
-      </w:r>
-    </w:p>
-    <w:p>
-      <w:pPr>
-        <w:autoSpaceDE w:val="0"/>
-        <w:autoSpaceDN w:val="0"/>
-        <w:adjustRightInd w:val="0"/>
-        <w:spacing w:after="0" w:line="240" w:lineRule="auto"/>
-        <w:rPr>
-          <w:rFonts w:ascii="Courier New" w:hAnsi="Courier New" w:cs="Courier New"/>
-          <w:sz w:val="20"/>
-          <w:szCs w:val="20"/>
-          <w:lang w:bidi="he-IL"/>
-        </w:rPr>
-      </w:pPr>
-    </w:p>
-    <w:p>
-      <w:pPr>
-        <w:autoSpaceDE w:val="0"/>
-        <w:autoSpaceDN w:val="0"/>
-        <w:adjustRightInd w:val="0"/>
-        <w:spacing w:after="0" w:line="240" w:lineRule="auto"/>
-        <w:rPr>
-          <w:rFonts w:ascii="Courier New" w:hAnsi="Courier New" w:cs="Courier New"/>
-          <w:sz w:val="20"/>
-          <w:szCs w:val="20"/>
-          <w:lang w:bidi="he-IL"/>
-        </w:rPr>
-      </w:pPr>
-      <w:r>
-        <w:rPr>
-          <w:rFonts w:ascii="Courier New" w:hAnsi="Courier New" w:cs="Courier New"/>
-          <w:color w:val="000000"/>
-          <w:sz w:val="20"/>
-          <w:szCs w:val="20"/>
-          <w:lang w:bidi="he-IL"/>
-        </w:rPr>
-        <w:t>Turn 7: Fred bet 5 on CROWN</w:t>
-      </w:r>
-    </w:p>
-    <w:p>
-      <w:pPr>
-        <w:autoSpaceDE w:val="0"/>
-        <w:autoSpaceDN w:val="0"/>
-        <w:adjustRightInd w:val="0"/>
-        <w:spacing w:after="0" w:line="240" w:lineRule="auto"/>
-        <w:rPr>
-          <w:rFonts w:ascii="Courier New" w:hAnsi="Courier New" w:cs="Courier New"/>
-          <w:sz w:val="20"/>
-          <w:szCs w:val="20"/>
-          <w:lang w:bidi="he-IL"/>
-        </w:rPr>
-      </w:pPr>
-      <w:r>
-        <w:rPr>
-          <w:rFonts w:ascii="Courier New" w:hAnsi="Courier New" w:cs="Courier New"/>
-          <w:color w:val="000000"/>
-          <w:sz w:val="20"/>
-          <w:szCs w:val="20"/>
-          <w:lang w:bidi="he-IL"/>
-        </w:rPr>
-        <w:t>Rolled CROWN, ANCHOR, CROWN</w:t>
-      </w:r>
-    </w:p>
-    <w:p>
-      <w:r>
-        <w:rPr>
-          <w:rFonts w:ascii="Courier New" w:hAnsi="Courier New" w:cs="Courier New"/>
-          <w:color w:val="000000"/>
-          <w:sz w:val="20"/>
-          <w:szCs w:val="20"/>
-          <w:lang w:bidi="he-IL"/>
-        </w:rPr>
-        <w:t>Fred won 5, balance now 100</w:t>
-      </w:r>
-    </w:p>
-    <w:p>
-      <w:r>
-        <w:t>The winnings are now reflected properly.</w:t>
+        <w:drawing>
+          <wp:inline distT="0" distB="0" distL="0" distR="0">
+            <wp:extent cx="5731510" cy="3752284"/>
+            <wp:effectExtent l="0" t="0" r="2540" b="635"/>
+            <wp:docPr id="9" name="Picture 9" descr="I:\University\ITC205_Assignment4\ITC205_As4_9.png"/>
+            <wp:cNvGraphicFramePr>
+              <a:graphicFrameLocks xmlns:a="http://schemas.openxmlformats.org/drawingml/2006/main" noChangeAspect="1"/>
+            </wp:cNvGraphicFramePr>
+            <a:graphic xmlns:a="http://schemas.openxmlformats.org/drawingml/2006/main">
+              <a:graphicData uri="http://schemas.openxmlformats.org/drawingml/2006/picture">
+                <pic:pic xmlns:pic="http://schemas.openxmlformats.org/drawingml/2006/picture">
+                  <pic:nvPicPr>
+                    <pic:cNvPr id="0" name="Picture 2" descr="I:\University\ITC205_Assignment4\ITC205_As4_9.png"/>
+                    <pic:cNvPicPr>
+                      <a:picLocks noChangeAspect="1" noChangeArrowheads="1"/>
+                    </pic:cNvPicPr>
+                  </pic:nvPicPr>
+                  <pic:blipFill>
+                    <a:blip r:embed="rId11">
+                      <a:extLst>
+                        <a:ext uri="{28A0092B-C50C-407E-A947-70E740481C1C}">
+                          <a14:useLocalDpi xmlns:a14="http://schemas.microsoft.com/office/drawing/2010/main" val="0"/>
+                        </a:ext>
+                      </a:extLst>
+                    </a:blip>
+                    <a:srcRect/>
+                    <a:stretch>
+                      <a:fillRect/>
+                    </a:stretch>
+                  </pic:blipFill>
+                  <pic:spPr bwMode="auto">
+                    <a:xfrm>
+                      <a:off x="0" y="0"/>
+                      <a:ext cx="5731510" cy="3752284"/>
+                    </a:xfrm>
+                    <a:prstGeom prst="rect">
+                      <a:avLst/>
+                    </a:prstGeom>
+                    <a:noFill/>
+                    <a:ln>
+                      <a:noFill/>
+                    </a:ln>
+                  </pic:spPr>
+                </pic:pic>
+              </a:graphicData>
+            </a:graphic>
+          </wp:inline>
+        </w:drawing>
       </w:r>
     </w:p>
     <w:p/>
@@ -6770,7 +6897,7 @@
                     </pic:cNvPicPr>
                   </pic:nvPicPr>
                   <pic:blipFill>
-                    <a:blip r:embed="rId10">
+                    <a:blip r:embed="rId12">
                       <a:extLst>
                         <a:ext uri="{28A0092B-C50C-407E-A947-70E740481C1C}">
                           <a14:useLocalDpi xmlns:a14="http://schemas.microsoft.com/office/drawing/2010/main" val="0"/>
@@ -8481,7 +8608,7 @@
                     </pic:cNvPicPr>
                   </pic:nvPicPr>
                   <pic:blipFill>
-                    <a:blip r:embed="rId11">
+                    <a:blip r:embed="rId13">
                       <a:extLst>
                         <a:ext uri="{28A0092B-C50C-407E-A947-70E740481C1C}">
                           <a14:useLocalDpi xmlns:a14="http://schemas.microsoft.com/office/drawing/2010/main" val="0"/>
@@ -8555,7 +8682,7 @@
                     </pic:cNvPicPr>
                   </pic:nvPicPr>
                   <pic:blipFill>
-                    <a:blip r:embed="rId12">
+                    <a:blip r:embed="rId14">
                       <a:extLst>
                         <a:ext uri="{28A0092B-C50C-407E-A947-70E740481C1C}">
                           <a14:useLocalDpi xmlns:a14="http://schemas.microsoft.com/office/drawing/2010/main" val="0"/>
@@ -8630,7 +8757,7 @@
                     </pic:cNvPicPr>
                   </pic:nvPicPr>
                   <pic:blipFill>
-                    <a:blip r:embed="rId13">
+                    <a:blip r:embed="rId15">
                       <a:extLst>
                         <a:ext uri="{28A0092B-C50C-407E-A947-70E740481C1C}">
                           <a14:useLocalDpi xmlns:a14="http://schemas.microsoft.com/office/drawing/2010/main" val="0"/>
@@ -11497,7 +11624,7 @@
                     </pic:cNvPicPr>
                   </pic:nvPicPr>
                   <pic:blipFill>
-                    <a:blip r:embed="rId14">
+                    <a:blip r:embed="rId16">
                       <a:extLst>
                         <a:ext uri="{28A0092B-C50C-407E-A947-70E740481C1C}">
                           <a14:useLocalDpi xmlns:a14="http://schemas.microsoft.com/office/drawing/2010/main" val="0"/>
@@ -11584,7 +11711,7 @@
                     </pic:cNvPicPr>
                   </pic:nvPicPr>
                   <pic:blipFill>
-                    <a:blip r:embed="rId15">
+                    <a:blip r:embed="rId17">
                       <a:extLst>
                         <a:ext uri="{28A0092B-C50C-407E-A947-70E740481C1C}">
                           <a14:useLocalDpi xmlns:a14="http://schemas.microsoft.com/office/drawing/2010/main" val="0"/>
@@ -16029,6 +16156,157 @@
         <w:rPr>
           <w:lang w:bidi="he-IL"/>
         </w:rPr>
+        <w:t>Test</w:t>
+      </w:r>
+    </w:p>
+    <w:p>
+      <w:pPr>
+        <w:rPr>
+          <w:lang w:bidi="he-IL"/>
+        </w:rPr>
+      </w:pPr>
+      <w:r>
+        <w:rPr>
+          <w:lang w:bidi="he-IL"/>
+        </w:rPr>
+        <w:t>We demonstrate by creating a test where two functions with identical operations are performed within a test function.</w:t>
+      </w:r>
+      <w:r>
+        <w:rPr>
+          <w:lang w:bidi="he-IL"/>
+        </w:rPr>
+        <w:t xml:space="preserve"> If these functions result in a matching value, then the hypothesis that the duplicate </w:t>
+      </w:r>
+      <w:proofErr w:type="spellStart"/>
+      <w:proofErr w:type="gramStart"/>
+      <w:r>
+        <w:rPr>
+          <w:lang w:bidi="he-IL"/>
+        </w:rPr>
+        <w:t>balanceExceedsLimitBy</w:t>
+      </w:r>
+      <w:proofErr w:type="spellEnd"/>
+      <w:r>
+        <w:rPr>
+          <w:lang w:bidi="he-IL"/>
+        </w:rPr>
+        <w:t>(</w:t>
+      </w:r>
+      <w:proofErr w:type="gramEnd"/>
+      <w:r>
+        <w:rPr>
+          <w:lang w:bidi="he-IL"/>
+        </w:rPr>
+        <w:t>) function will not have to exist in the project.</w:t>
+      </w:r>
+    </w:p>
+    <w:p>
+      <w:pPr>
+        <w:rPr>
+          <w:lang w:bidi="he-IL"/>
+        </w:rPr>
+      </w:pPr>
+      <w:r>
+        <w:rPr>
+          <w:lang w:bidi="he-IL"/>
+        </w:rPr>
+        <w:t>The results are as follows, from the screenshot.</w:t>
+      </w:r>
+    </w:p>
+    <w:p>
+      <w:pPr>
+        <w:rPr>
+          <w:lang w:bidi="he-IL"/>
+        </w:rPr>
+      </w:pPr>
+      <w:r>
+        <w:rPr>
+          <w:noProof/>
+          <w:lang w:bidi="he-IL"/>
+        </w:rPr>
+        <w:drawing>
+          <wp:inline distT="0" distB="0" distL="0" distR="0">
+            <wp:extent cx="5731510" cy="3734373"/>
+            <wp:effectExtent l="0" t="0" r="2540" b="0"/>
+            <wp:docPr id="10" name="Picture 10" descr="I:\University\ITC205_Assignment4\ITC205_As4_10.png"/>
+            <wp:cNvGraphicFramePr>
+              <a:graphicFrameLocks xmlns:a="http://schemas.openxmlformats.org/drawingml/2006/main" noChangeAspect="1"/>
+            </wp:cNvGraphicFramePr>
+            <a:graphic xmlns:a="http://schemas.openxmlformats.org/drawingml/2006/main">
+              <a:graphicData uri="http://schemas.openxmlformats.org/drawingml/2006/picture">
+                <pic:pic xmlns:pic="http://schemas.openxmlformats.org/drawingml/2006/picture">
+                  <pic:nvPicPr>
+                    <pic:cNvPr id="0" name="Picture 3" descr="I:\University\ITC205_Assignment4\ITC205_As4_10.png"/>
+                    <pic:cNvPicPr>
+                      <a:picLocks noChangeAspect="1" noChangeArrowheads="1"/>
+                    </pic:cNvPicPr>
+                  </pic:nvPicPr>
+                  <pic:blipFill>
+                    <a:blip r:embed="rId18">
+                      <a:extLst>
+                        <a:ext uri="{28A0092B-C50C-407E-A947-70E740481C1C}">
+                          <a14:useLocalDpi xmlns:a14="http://schemas.microsoft.com/office/drawing/2010/main" val="0"/>
+                        </a:ext>
+                      </a:extLst>
+                    </a:blip>
+                    <a:srcRect/>
+                    <a:stretch>
+                      <a:fillRect/>
+                    </a:stretch>
+                  </pic:blipFill>
+                  <pic:spPr bwMode="auto">
+                    <a:xfrm>
+                      <a:off x="0" y="0"/>
+                      <a:ext cx="5731510" cy="3734373"/>
+                    </a:xfrm>
+                    <a:prstGeom prst="rect">
+                      <a:avLst/>
+                    </a:prstGeom>
+                    <a:noFill/>
+                    <a:ln>
+                      <a:noFill/>
+                    </a:ln>
+                  </pic:spPr>
+                </pic:pic>
+              </a:graphicData>
+            </a:graphic>
+          </wp:inline>
+        </w:drawing>
+      </w:r>
+    </w:p>
+    <w:p>
+      <w:pPr>
+        <w:rPr>
+          <w:lang w:bidi="he-IL"/>
+        </w:rPr>
+      </w:pPr>
+      <w:r>
+        <w:rPr>
+          <w:lang w:bidi="he-IL"/>
+        </w:rPr>
+        <w:t>As the test has passed, it is certain that there is no need for two duplicate functions that perform the same task.</w:t>
+      </w:r>
+      <w:bookmarkStart w:id="0" w:name="_GoBack"/>
+      <w:bookmarkEnd w:id="0"/>
+    </w:p>
+    <w:p>
+      <w:pPr>
+        <w:rPr>
+          <w:lang w:bidi="he-IL"/>
+        </w:rPr>
+      </w:pPr>
+    </w:p>
+    <w:p>
+      <w:pPr>
+        <w:pStyle w:val="Heading2"/>
+        <w:rPr>
+          <w:lang w:bidi="he-IL"/>
+        </w:rPr>
+      </w:pPr>
+      <w:r>
+        <w:rPr>
+          <w:lang w:bidi="he-IL"/>
+        </w:rPr>
         <w:t>Analysis</w:t>
       </w:r>
     </w:p>
@@ -16130,6 +16408,7 @@
           <w:szCs w:val="20"/>
           <w:lang w:bidi="he-IL"/>
         </w:rPr>
+        <w:lastRenderedPageBreak/>
         <w:t>while</w:t>
       </w:r>
       <w:proofErr w:type="gramEnd"/>
@@ -19977,8 +20256,6 @@
         </w:rPr>
         <w:t>The program now terminates properly and all results displayed.</w:t>
       </w:r>
-      <w:bookmarkStart w:id="0" w:name="_GoBack"/>
-      <w:bookmarkEnd w:id="0"/>
     </w:p>
     <w:p>
       <w:pPr>
@@ -19989,7 +20266,7 @@
       </w:pPr>
     </w:p>
     <w:sectPr>
-      <w:headerReference w:type="default" r:id="rId16"/>
+      <w:headerReference w:type="default" r:id="rId19"/>
       <w:pgSz w:w="11906" w:h="16838"/>
       <w:pgMar w:top="1440" w:right="1440" w:bottom="1440" w:left="1440" w:header="708" w:footer="708" w:gutter="0"/>
       <w:cols w:space="708"/>
@@ -21098,7 +21375,7 @@
 </file>
 
 <file path=customXml/itemProps1.xml><?xml version="1.0" encoding="utf-8"?>
-<ds:datastoreItem xmlns:ds="http://schemas.openxmlformats.org/officeDocument/2006/customXml" ds:itemID="{4C0EA7A6-FED9-4571-AC36-626E68451416}">
+<ds:datastoreItem xmlns:ds="http://schemas.openxmlformats.org/officeDocument/2006/customXml" ds:itemID="{D559C8C6-15F8-428D-88D0-9B5C21DC5273}">
   <ds:schemaRefs>
     <ds:schemaRef ds:uri="http://schemas.openxmlformats.org/officeDocument/2006/bibliography"/>
   </ds:schemaRefs>

</xml_diff>